<commit_message>
+ design of modification procedure
</commit_message>
<xml_diff>
--- a/samples/design.docx
+++ b/samples/design.docx
@@ -1,6 +1,6 @@
 
 <file path=word/document.xml><?xml version="1.0" encoding="utf-8"?>
-<w:document xmlns:wpc="http://schemas.microsoft.com/office/word/2010/wordprocessingCanvas" xmlns:mc="http://schemas.openxmlformats.org/markup-compatibility/2006" xmlns:o="urn:schemas-microsoft-com:office:office" xmlns:r="http://schemas.openxmlformats.org/officeDocument/2006/relationships" xmlns:m="http://schemas.openxmlformats.org/officeDocument/2006/math" xmlns:v="urn:schemas-microsoft-com:vml" xmlns:wp14="http://schemas.microsoft.com/office/word/2010/wordprocessingDrawing" xmlns:wp="http://schemas.openxmlformats.org/drawingml/2006/wordprocessingDrawing" xmlns:w10="urn:schemas-microsoft-com:office:word" xmlns:w="http://schemas.openxmlformats.org/wordprocessingml/2006/main" xmlns:w14="http://schemas.microsoft.com/office/word/2010/wordml" xmlns:w15="http://schemas.microsoft.com/office/word/2012/wordml" xmlns:wpg="http://schemas.microsoft.com/office/word/2010/wordprocessingGroup" xmlns:wpi="http://schemas.microsoft.com/office/word/2010/wordprocessingInk" xmlns:wne="http://schemas.microsoft.com/office/word/2006/wordml" xmlns:wps="http://schemas.microsoft.com/office/word/2010/wordprocessingShape" mc:Ignorable="w14 w15 wp14">
+<w:document xmlns:wpc="http://schemas.microsoft.com/office/word/2010/wordprocessingCanvas" xmlns:mc="http://schemas.openxmlformats.org/markup-compatibility/2006" xmlns:o="urn:schemas-microsoft-com:office:office" xmlns:r="http://schemas.openxmlformats.org/officeDocument/2006/relationships" xmlns:m="http://schemas.openxmlformats.org/officeDocument/2006/math" xmlns:v="urn:schemas-microsoft-com:vml" xmlns:wp14="http://schemas.microsoft.com/office/word/2010/wordprocessingDrawing" xmlns:wp="http://schemas.openxmlformats.org/drawingml/2006/wordprocessingDrawing" xmlns:w10="urn:schemas-microsoft-com:office:word" xmlns:w="http://schemas.openxmlformats.org/wordprocessingml/2006/main" xmlns:w14="http://schemas.microsoft.com/office/word/2010/wordml" xmlns:wpg="http://schemas.microsoft.com/office/word/2010/wordprocessingGroup" xmlns:wpi="http://schemas.microsoft.com/office/word/2010/wordprocessingInk" xmlns:wne="http://schemas.microsoft.com/office/word/2006/wordml" xmlns:wps="http://schemas.microsoft.com/office/word/2010/wordprocessingShape" mc:Ignorable="w14 wp14">
   <w:body>
     <w:p>
       <w:pPr>
@@ -277,6 +277,61 @@
       </w:r>
       <w:r>
         <w:t>And client always replaces “x” by 2 for the good experience look.</w:t>
+      </w:r>
+    </w:p>
+    <w:p>
+      <w:pPr>
+        <w:pStyle w:val="Heading1"/>
+      </w:pPr>
+      <w:r>
+        <w:t>Three stages of modification</w:t>
+      </w:r>
+    </w:p>
+    <w:p>
+      <w:r>
+        <w:t>Data in exam slots have 3 stages, each of which has different limitation of modification.</w:t>
+      </w:r>
+    </w:p>
+    <w:p>
+      <w:pPr>
+        <w:pStyle w:val="ListParagraph"/>
+        <w:numPr>
+          <w:ilvl w:val="0"/>
+          <w:numId w:val="5"/>
+        </w:numPr>
+      </w:pPr>
+      <w:r>
+        <w:t xml:space="preserve">Preparation: Administrator can delete all, and import data. That means everything can be changed </w:t>
+      </w:r>
+      <w:r>
+        <w:t>freely</w:t>
+      </w:r>
+      <w:r>
+        <w:t>.</w:t>
+      </w:r>
+    </w:p>
+    <w:p>
+      <w:pPr>
+        <w:pStyle w:val="ListParagraph"/>
+        <w:numPr>
+          <w:ilvl w:val="0"/>
+          <w:numId w:val="5"/>
+        </w:numPr>
+      </w:pPr>
+      <w:r>
+        <w:t>Opearation: Administrator can turn off connection, and go to preparation to import data. That means existing data are intact. This is a method to fix something wrong in the examinee list.</w:t>
+      </w:r>
+    </w:p>
+    <w:p>
+      <w:pPr>
+        <w:pStyle w:val="ListParagraph"/>
+        <w:numPr>
+          <w:ilvl w:val="0"/>
+          <w:numId w:val="5"/>
+        </w:numPr>
+      </w:pPr>
+      <w:r>
+        <w:t>Archieve: No modification can be done with this stage. View is the only permitted.</w:t>
       </w:r>
       <w:bookmarkStart w:id="0" w:name="_GoBack"/>
       <w:bookmarkEnd w:id="0"/>
@@ -292,8 +347,8 @@
 </file>
 
 <file path=word/numbering.xml><?xml version="1.0" encoding="utf-8"?>
-<w:numbering xmlns:wpc="http://schemas.microsoft.com/office/word/2010/wordprocessingCanvas" xmlns:mc="http://schemas.openxmlformats.org/markup-compatibility/2006" xmlns:o="urn:schemas-microsoft-com:office:office" xmlns:r="http://schemas.openxmlformats.org/officeDocument/2006/relationships" xmlns:m="http://schemas.openxmlformats.org/officeDocument/2006/math" xmlns:v="urn:schemas-microsoft-com:vml" xmlns:wp14="http://schemas.microsoft.com/office/word/2010/wordprocessingDrawing" xmlns:wp="http://schemas.openxmlformats.org/drawingml/2006/wordprocessingDrawing" xmlns:w10="urn:schemas-microsoft-com:office:word" xmlns:w="http://schemas.openxmlformats.org/wordprocessingml/2006/main" xmlns:w14="http://schemas.microsoft.com/office/word/2010/wordml" xmlns:w15="http://schemas.microsoft.com/office/word/2012/wordml" xmlns:wpg="http://schemas.microsoft.com/office/word/2010/wordprocessingGroup" xmlns:wpi="http://schemas.microsoft.com/office/word/2010/wordprocessingInk" xmlns:wne="http://schemas.microsoft.com/office/word/2006/wordml" xmlns:wps="http://schemas.microsoft.com/office/word/2010/wordprocessingShape" mc:Ignorable="w14 w15 wp14">
-  <w:abstractNum w:abstractNumId="0" w15:restartNumberingAfterBreak="0">
+<w:numbering xmlns:wpc="http://schemas.microsoft.com/office/word/2010/wordprocessingCanvas" xmlns:mc="http://schemas.openxmlformats.org/markup-compatibility/2006" xmlns:o="urn:schemas-microsoft-com:office:office" xmlns:r="http://schemas.openxmlformats.org/officeDocument/2006/relationships" xmlns:m="http://schemas.openxmlformats.org/officeDocument/2006/math" xmlns:v="urn:schemas-microsoft-com:vml" xmlns:wp14="http://schemas.microsoft.com/office/word/2010/wordprocessingDrawing" xmlns:wp="http://schemas.openxmlformats.org/drawingml/2006/wordprocessingDrawing" xmlns:w10="urn:schemas-microsoft-com:office:word" xmlns:w="http://schemas.openxmlformats.org/wordprocessingml/2006/main" xmlns:w14="http://schemas.microsoft.com/office/word/2010/wordml" xmlns:wpg="http://schemas.microsoft.com/office/word/2010/wordprocessingGroup" xmlns:wpi="http://schemas.microsoft.com/office/word/2010/wordprocessingInk" xmlns:wne="http://schemas.microsoft.com/office/word/2006/wordml" xmlns:wps="http://schemas.microsoft.com/office/word/2010/wordprocessingShape" mc:Ignorable="w14 wp14">
+  <w:abstractNum w:abstractNumId="0">
     <w:nsid w:val="13B65F69"/>
     <w:multiLevelType w:val="hybridMultilevel"/>
     <w:tmpl w:val="230CD280"/>
@@ -406,7 +461,7 @@
       </w:rPr>
     </w:lvl>
   </w:abstractNum>
-  <w:abstractNum w:abstractNumId="1" w15:restartNumberingAfterBreak="0">
+  <w:abstractNum w:abstractNumId="1">
     <w:nsid w:val="2A9140AB"/>
     <w:multiLevelType w:val="multilevel"/>
     <w:tmpl w:val="04090025"/>
@@ -501,7 +556,93 @@
       </w:pPr>
     </w:lvl>
   </w:abstractNum>
-  <w:abstractNum w:abstractNumId="2" w15:restartNumberingAfterBreak="0">
+  <w:abstractNum w:abstractNumId="2">
+    <w:nsid w:val="553E03A6"/>
+    <w:multiLevelType w:val="hybridMultilevel"/>
+    <w:tmpl w:val="6066B242"/>
+    <w:lvl w:ilvl="0" w:tplc="0409000F">
+      <w:start w:val="1"/>
+      <w:numFmt w:val="decimal"/>
+      <w:lvlText w:val="%1."/>
+      <w:lvlJc w:val="left"/>
+      <w:pPr>
+        <w:ind w:left="720" w:hanging="360"/>
+      </w:pPr>
+    </w:lvl>
+    <w:lvl w:ilvl="1" w:tplc="04090019" w:tentative="1">
+      <w:start w:val="1"/>
+      <w:numFmt w:val="lowerLetter"/>
+      <w:lvlText w:val="%2."/>
+      <w:lvlJc w:val="left"/>
+      <w:pPr>
+        <w:ind w:left="1440" w:hanging="360"/>
+      </w:pPr>
+    </w:lvl>
+    <w:lvl w:ilvl="2" w:tplc="0409001B" w:tentative="1">
+      <w:start w:val="1"/>
+      <w:numFmt w:val="lowerRoman"/>
+      <w:lvlText w:val="%3."/>
+      <w:lvlJc w:val="right"/>
+      <w:pPr>
+        <w:ind w:left="2160" w:hanging="180"/>
+      </w:pPr>
+    </w:lvl>
+    <w:lvl w:ilvl="3" w:tplc="0409000F" w:tentative="1">
+      <w:start w:val="1"/>
+      <w:numFmt w:val="decimal"/>
+      <w:lvlText w:val="%4."/>
+      <w:lvlJc w:val="left"/>
+      <w:pPr>
+        <w:ind w:left="2880" w:hanging="360"/>
+      </w:pPr>
+    </w:lvl>
+    <w:lvl w:ilvl="4" w:tplc="04090019" w:tentative="1">
+      <w:start w:val="1"/>
+      <w:numFmt w:val="lowerLetter"/>
+      <w:lvlText w:val="%5."/>
+      <w:lvlJc w:val="left"/>
+      <w:pPr>
+        <w:ind w:left="3600" w:hanging="360"/>
+      </w:pPr>
+    </w:lvl>
+    <w:lvl w:ilvl="5" w:tplc="0409001B" w:tentative="1">
+      <w:start w:val="1"/>
+      <w:numFmt w:val="lowerRoman"/>
+      <w:lvlText w:val="%6."/>
+      <w:lvlJc w:val="right"/>
+      <w:pPr>
+        <w:ind w:left="4320" w:hanging="180"/>
+      </w:pPr>
+    </w:lvl>
+    <w:lvl w:ilvl="6" w:tplc="0409000F" w:tentative="1">
+      <w:start w:val="1"/>
+      <w:numFmt w:val="decimal"/>
+      <w:lvlText w:val="%7."/>
+      <w:lvlJc w:val="left"/>
+      <w:pPr>
+        <w:ind w:left="5040" w:hanging="360"/>
+      </w:pPr>
+    </w:lvl>
+    <w:lvl w:ilvl="7" w:tplc="04090019" w:tentative="1">
+      <w:start w:val="1"/>
+      <w:numFmt w:val="lowerLetter"/>
+      <w:lvlText w:val="%8."/>
+      <w:lvlJc w:val="left"/>
+      <w:pPr>
+        <w:ind w:left="5760" w:hanging="360"/>
+      </w:pPr>
+    </w:lvl>
+    <w:lvl w:ilvl="8" w:tplc="0409001B" w:tentative="1">
+      <w:start w:val="1"/>
+      <w:numFmt w:val="lowerRoman"/>
+      <w:lvlText w:val="%9."/>
+      <w:lvlJc w:val="right"/>
+      <w:pPr>
+        <w:ind w:left="6480" w:hanging="180"/>
+      </w:pPr>
+    </w:lvl>
+  </w:abstractNum>
+  <w:abstractNum w:abstractNumId="3">
     <w:nsid w:val="5DE72CDE"/>
     <w:multiLevelType w:val="hybridMultilevel"/>
     <w:tmpl w:val="DB1C5B4C"/>
@@ -614,7 +755,7 @@
       </w:rPr>
     </w:lvl>
   </w:abstractNum>
-  <w:abstractNum w:abstractNumId="3" w15:restartNumberingAfterBreak="0">
+  <w:abstractNum w:abstractNumId="4">
     <w:nsid w:val="791311DB"/>
     <w:multiLevelType w:val="hybridMultilevel"/>
     <w:tmpl w:val="86C83D20"/>
@@ -734,16 +875,19 @@
     <w:abstractNumId w:val="0"/>
   </w:num>
   <w:num w:numId="3">
-    <w:abstractNumId w:val="2"/>
+    <w:abstractNumId w:val="3"/>
   </w:num>
   <w:num w:numId="4">
-    <w:abstractNumId w:val="3"/>
+    <w:abstractNumId w:val="4"/>
+  </w:num>
+  <w:num w:numId="5">
+    <w:abstractNumId w:val="2"/>
   </w:num>
 </w:numbering>
 </file>
 
 <file path=word/styles.xml><?xml version="1.0" encoding="utf-8"?>
-<w:styles xmlns:mc="http://schemas.openxmlformats.org/markup-compatibility/2006" xmlns:r="http://schemas.openxmlformats.org/officeDocument/2006/relationships" xmlns:w="http://schemas.openxmlformats.org/wordprocessingml/2006/main" xmlns:w14="http://schemas.microsoft.com/office/word/2010/wordml" xmlns:w15="http://schemas.microsoft.com/office/word/2012/wordml" mc:Ignorable="w14 w15">
+<w:styles xmlns:mc="http://schemas.openxmlformats.org/markup-compatibility/2006" xmlns:r="http://schemas.openxmlformats.org/officeDocument/2006/relationships" xmlns:w="http://schemas.openxmlformats.org/wordprocessingml/2006/main" xmlns:w14="http://schemas.microsoft.com/office/word/2010/wordml" mc:Ignorable="w14">
   <w:docDefaults>
     <w:rPrDefault>
       <w:rPr>
@@ -759,378 +903,706 @@
       </w:pPr>
     </w:pPrDefault>
   </w:docDefaults>
-  <w:latentStyles w:defLockedState="0" w:defUIPriority="99" w:defSemiHidden="0" w:defUnhideWhenUsed="0" w:defQFormat="0" w:count="371">
-    <w:lsdException w:name="Normal" w:uiPriority="0" w:qFormat="1"/>
-    <w:lsdException w:name="heading 1" w:uiPriority="9" w:qFormat="1"/>
-    <w:lsdException w:name="heading 2" w:semiHidden="1" w:uiPriority="9" w:unhideWhenUsed="1" w:qFormat="1"/>
-    <w:lsdException w:name="heading 3" w:semiHidden="1" w:uiPriority="9" w:unhideWhenUsed="1" w:qFormat="1"/>
-    <w:lsdException w:name="heading 4" w:semiHidden="1" w:uiPriority="9" w:unhideWhenUsed="1" w:qFormat="1"/>
-    <w:lsdException w:name="heading 5" w:semiHidden="1" w:uiPriority="9" w:unhideWhenUsed="1" w:qFormat="1"/>
-    <w:lsdException w:name="heading 6" w:semiHidden="1" w:uiPriority="9" w:unhideWhenUsed="1" w:qFormat="1"/>
-    <w:lsdException w:name="heading 7" w:semiHidden="1" w:uiPriority="9" w:unhideWhenUsed="1" w:qFormat="1"/>
-    <w:lsdException w:name="heading 8" w:semiHidden="1" w:uiPriority="9" w:unhideWhenUsed="1" w:qFormat="1"/>
-    <w:lsdException w:name="heading 9" w:semiHidden="1" w:uiPriority="9" w:unhideWhenUsed="1" w:qFormat="1"/>
-    <w:lsdException w:name="index 1" w:semiHidden="1" w:unhideWhenUsed="1"/>
-    <w:lsdException w:name="index 2" w:semiHidden="1" w:unhideWhenUsed="1"/>
-    <w:lsdException w:name="index 3" w:semiHidden="1" w:unhideWhenUsed="1"/>
-    <w:lsdException w:name="index 4" w:semiHidden="1" w:unhideWhenUsed="1"/>
-    <w:lsdException w:name="index 5" w:semiHidden="1" w:unhideWhenUsed="1"/>
-    <w:lsdException w:name="index 6" w:semiHidden="1" w:unhideWhenUsed="1"/>
-    <w:lsdException w:name="index 7" w:semiHidden="1" w:unhideWhenUsed="1"/>
-    <w:lsdException w:name="index 8" w:semiHidden="1" w:unhideWhenUsed="1"/>
-    <w:lsdException w:name="index 9" w:semiHidden="1" w:unhideWhenUsed="1"/>
-    <w:lsdException w:name="toc 1" w:semiHidden="1" w:uiPriority="39" w:unhideWhenUsed="1"/>
-    <w:lsdException w:name="toc 2" w:semiHidden="1" w:uiPriority="39" w:unhideWhenUsed="1"/>
-    <w:lsdException w:name="toc 3" w:semiHidden="1" w:uiPriority="39" w:unhideWhenUsed="1"/>
-    <w:lsdException w:name="toc 4" w:semiHidden="1" w:uiPriority="39" w:unhideWhenUsed="1"/>
-    <w:lsdException w:name="toc 5" w:semiHidden="1" w:uiPriority="39" w:unhideWhenUsed="1"/>
-    <w:lsdException w:name="toc 6" w:semiHidden="1" w:uiPriority="39" w:unhideWhenUsed="1"/>
-    <w:lsdException w:name="toc 7" w:semiHidden="1" w:uiPriority="39" w:unhideWhenUsed="1"/>
-    <w:lsdException w:name="toc 8" w:semiHidden="1" w:uiPriority="39" w:unhideWhenUsed="1"/>
-    <w:lsdException w:name="toc 9" w:semiHidden="1" w:uiPriority="39" w:unhideWhenUsed="1"/>
-    <w:lsdException w:name="Normal Indent" w:semiHidden="1" w:unhideWhenUsed="1"/>
-    <w:lsdException w:name="footnote text" w:semiHidden="1" w:unhideWhenUsed="1"/>
-    <w:lsdException w:name="annotation text" w:semiHidden="1" w:unhideWhenUsed="1"/>
-    <w:lsdException w:name="header" w:semiHidden="1" w:unhideWhenUsed="1"/>
-    <w:lsdException w:name="footer" w:semiHidden="1" w:unhideWhenUsed="1"/>
-    <w:lsdException w:name="index heading" w:semiHidden="1" w:unhideWhenUsed="1"/>
-    <w:lsdException w:name="caption" w:semiHidden="1" w:uiPriority="35" w:unhideWhenUsed="1" w:qFormat="1"/>
-    <w:lsdException w:name="table of figures" w:semiHidden="1" w:unhideWhenUsed="1"/>
-    <w:lsdException w:name="envelope address" w:semiHidden="1" w:unhideWhenUsed="1"/>
-    <w:lsdException w:name="envelope return" w:semiHidden="1" w:unhideWhenUsed="1"/>
-    <w:lsdException w:name="footnote reference" w:semiHidden="1" w:unhideWhenUsed="1"/>
-    <w:lsdException w:name="annotation reference" w:semiHidden="1" w:unhideWhenUsed="1"/>
-    <w:lsdException w:name="line number" w:semiHidden="1" w:unhideWhenUsed="1"/>
-    <w:lsdException w:name="page number" w:semiHidden="1" w:unhideWhenUsed="1"/>
-    <w:lsdException w:name="endnote reference" w:semiHidden="1" w:unhideWhenUsed="1"/>
-    <w:lsdException w:name="endnote text" w:semiHidden="1" w:unhideWhenUsed="1"/>
-    <w:lsdException w:name="table of authorities" w:semiHidden="1" w:unhideWhenUsed="1"/>
-    <w:lsdException w:name="macro" w:semiHidden="1" w:unhideWhenUsed="1"/>
-    <w:lsdException w:name="toa heading" w:semiHidden="1" w:unhideWhenUsed="1"/>
-    <w:lsdException w:name="List" w:semiHidden="1" w:unhideWhenUsed="1"/>
-    <w:lsdException w:name="List Bullet" w:semiHidden="1" w:unhideWhenUsed="1"/>
-    <w:lsdException w:name="List Number" w:semiHidden="1" w:unhideWhenUsed="1"/>
-    <w:lsdException w:name="List 2" w:semiHidden="1" w:unhideWhenUsed="1"/>
-    <w:lsdException w:name="List 3" w:semiHidden="1" w:unhideWhenUsed="1"/>
-    <w:lsdException w:name="List 4" w:semiHidden="1" w:unhideWhenUsed="1"/>
-    <w:lsdException w:name="List 5" w:semiHidden="1" w:unhideWhenUsed="1"/>
-    <w:lsdException w:name="List Bullet 2" w:semiHidden="1" w:unhideWhenUsed="1"/>
-    <w:lsdException w:name="List Bullet 3" w:semiHidden="1" w:unhideWhenUsed="1"/>
-    <w:lsdException w:name="List Bullet 4" w:semiHidden="1" w:unhideWhenUsed="1"/>
-    <w:lsdException w:name="List Bullet 5" w:semiHidden="1" w:unhideWhenUsed="1"/>
-    <w:lsdException w:name="List Number 2" w:semiHidden="1" w:unhideWhenUsed="1"/>
-    <w:lsdException w:name="List Number 3" w:semiHidden="1" w:unhideWhenUsed="1"/>
-    <w:lsdException w:name="List Number 4" w:semiHidden="1" w:unhideWhenUsed="1"/>
-    <w:lsdException w:name="List Number 5" w:semiHidden="1" w:unhideWhenUsed="1"/>
-    <w:lsdException w:name="Title" w:uiPriority="10" w:qFormat="1"/>
-    <w:lsdException w:name="Closing" w:semiHidden="1" w:unhideWhenUsed="1"/>
-    <w:lsdException w:name="Signature" w:semiHidden="1" w:unhideWhenUsed="1"/>
-    <w:lsdException w:name="Default Paragraph Font" w:semiHidden="1" w:uiPriority="1" w:unhideWhenUsed="1"/>
-    <w:lsdException w:name="Body Text" w:semiHidden="1" w:unhideWhenUsed="1"/>
-    <w:lsdException w:name="Body Text Indent" w:semiHidden="1" w:unhideWhenUsed="1"/>
-    <w:lsdException w:name="List Continue" w:semiHidden="1" w:unhideWhenUsed="1"/>
-    <w:lsdException w:name="List Continue 2" w:semiHidden="1" w:unhideWhenUsed="1"/>
-    <w:lsdException w:name="List Continue 3" w:semiHidden="1" w:unhideWhenUsed="1"/>
-    <w:lsdException w:name="List Continue 4" w:semiHidden="1" w:unhideWhenUsed="1"/>
-    <w:lsdException w:name="List Continue 5" w:semiHidden="1" w:unhideWhenUsed="1"/>
-    <w:lsdException w:name="Message Header" w:semiHidden="1" w:unhideWhenUsed="1"/>
-    <w:lsdException w:name="Subtitle" w:uiPriority="11" w:qFormat="1"/>
-    <w:lsdException w:name="Salutation" w:semiHidden="1" w:unhideWhenUsed="1"/>
-    <w:lsdException w:name="Date" w:semiHidden="1" w:unhideWhenUsed="1"/>
-    <w:lsdException w:name="Body Text First Indent" w:semiHidden="1" w:unhideWhenUsed="1"/>
-    <w:lsdException w:name="Body Text First Indent 2" w:semiHidden="1" w:unhideWhenUsed="1"/>
-    <w:lsdException w:name="Note Heading" w:semiHidden="1" w:unhideWhenUsed="1"/>
-    <w:lsdException w:name="Body Text 2" w:semiHidden="1" w:unhideWhenUsed="1"/>
-    <w:lsdException w:name="Body Text 3" w:semiHidden="1" w:unhideWhenUsed="1"/>
-    <w:lsdException w:name="Body Text Indent 2" w:semiHidden="1" w:unhideWhenUsed="1"/>
-    <w:lsdException w:name="Body Text Indent 3" w:semiHidden="1" w:unhideWhenUsed="1"/>
-    <w:lsdException w:name="Block Text" w:semiHidden="1" w:unhideWhenUsed="1"/>
-    <w:lsdException w:name="Hyperlink" w:semiHidden="1" w:unhideWhenUsed="1"/>
-    <w:lsdException w:name="FollowedHyperlink" w:semiHidden="1" w:unhideWhenUsed="1"/>
-    <w:lsdException w:name="Strong" w:uiPriority="22" w:qFormat="1"/>
-    <w:lsdException w:name="Emphasis" w:uiPriority="20" w:qFormat="1"/>
-    <w:lsdException w:name="Document Map" w:semiHidden="1" w:unhideWhenUsed="1"/>
-    <w:lsdException w:name="Plain Text" w:semiHidden="1" w:unhideWhenUsed="1"/>
-    <w:lsdException w:name="E-mail Signature" w:semiHidden="1" w:unhideWhenUsed="1"/>
-    <w:lsdException w:name="HTML Top of Form" w:semiHidden="1" w:unhideWhenUsed="1"/>
-    <w:lsdException w:name="HTML Bottom of Form" w:semiHidden="1" w:unhideWhenUsed="1"/>
-    <w:lsdException w:name="Normal (Web)" w:semiHidden="1" w:unhideWhenUsed="1"/>
-    <w:lsdException w:name="HTML Acronym" w:semiHidden="1" w:unhideWhenUsed="1"/>
-    <w:lsdException w:name="HTML Address" w:semiHidden="1" w:unhideWhenUsed="1"/>
-    <w:lsdException w:name="HTML Cite" w:semiHidden="1" w:unhideWhenUsed="1"/>
-    <w:lsdException w:name="HTML Code" w:semiHidden="1" w:unhideWhenUsed="1"/>
-    <w:lsdException w:name="HTML Definition" w:semiHidden="1" w:unhideWhenUsed="1"/>
-    <w:lsdException w:name="HTML Keyboard" w:semiHidden="1" w:unhideWhenUsed="1"/>
-    <w:lsdException w:name="HTML Preformatted" w:semiHidden="1" w:unhideWhenUsed="1"/>
-    <w:lsdException w:name="HTML Sample" w:semiHidden="1" w:unhideWhenUsed="1"/>
-    <w:lsdException w:name="HTML Typewriter" w:semiHidden="1" w:unhideWhenUsed="1"/>
-    <w:lsdException w:name="HTML Variable" w:semiHidden="1" w:unhideWhenUsed="1"/>
-    <w:lsdException w:name="Normal Table" w:semiHidden="1" w:unhideWhenUsed="1"/>
-    <w:lsdException w:name="annotation subject" w:semiHidden="1" w:unhideWhenUsed="1"/>
-    <w:lsdException w:name="No List" w:semiHidden="1" w:unhideWhenUsed="1"/>
-    <w:lsdException w:name="Outline List 1" w:semiHidden="1" w:unhideWhenUsed="1"/>
-    <w:lsdException w:name="Outline List 2" w:semiHidden="1" w:unhideWhenUsed="1"/>
-    <w:lsdException w:name="Outline List 3" w:semiHidden="1" w:unhideWhenUsed="1"/>
-    <w:lsdException w:name="Table Simple 1" w:semiHidden="1" w:unhideWhenUsed="1"/>
-    <w:lsdException w:name="Table Simple 2" w:semiHidden="1" w:unhideWhenUsed="1"/>
-    <w:lsdException w:name="Table Simple 3" w:semiHidden="1" w:unhideWhenUsed="1"/>
-    <w:lsdException w:name="Table Classic 1" w:semiHidden="1" w:unhideWhenUsed="1"/>
-    <w:lsdException w:name="Table Classic 2" w:semiHidden="1" w:unhideWhenUsed="1"/>
-    <w:lsdException w:name="Table Classic 3" w:semiHidden="1" w:unhideWhenUsed="1"/>
-    <w:lsdException w:name="Table Classic 4" w:semiHidden="1" w:unhideWhenUsed="1"/>
-    <w:lsdException w:name="Table Colorful 1" w:semiHidden="1" w:unhideWhenUsed="1"/>
-    <w:lsdException w:name="Table Colorful 2" w:semiHidden="1" w:unhideWhenUsed="1"/>
-    <w:lsdException w:name="Table Colorful 3" w:semiHidden="1" w:unhideWhenUsed="1"/>
-    <w:lsdException w:name="Table Columns 1" w:semiHidden="1" w:unhideWhenUsed="1"/>
-    <w:lsdException w:name="Table Columns 2" w:semiHidden="1" w:unhideWhenUsed="1"/>
-    <w:lsdException w:name="Table Columns 3" w:semiHidden="1" w:unhideWhenUsed="1"/>
-    <w:lsdException w:name="Table Columns 4" w:semiHidden="1" w:unhideWhenUsed="1"/>
-    <w:lsdException w:name="Table Columns 5" w:semiHidden="1" w:unhideWhenUsed="1"/>
-    <w:lsdException w:name="Table Grid 1" w:semiHidden="1" w:unhideWhenUsed="1"/>
-    <w:lsdException w:name="Table Grid 2" w:semiHidden="1" w:unhideWhenUsed="1"/>
-    <w:lsdException w:name="Table Grid 3" w:semiHidden="1" w:unhideWhenUsed="1"/>
-    <w:lsdException w:name="Table Grid 4" w:semiHidden="1" w:unhideWhenUsed="1"/>
-    <w:lsdException w:name="Table Grid 5" w:semiHidden="1" w:unhideWhenUsed="1"/>
-    <w:lsdException w:name="Table Grid 6" w:semiHidden="1" w:unhideWhenUsed="1"/>
-    <w:lsdException w:name="Table Grid 7" w:semiHidden="1" w:unhideWhenUsed="1"/>
-    <w:lsdException w:name="Table Grid 8" w:semiHidden="1" w:unhideWhenUsed="1"/>
-    <w:lsdException w:name="Table List 1" w:semiHidden="1" w:unhideWhenUsed="1"/>
-    <w:lsdException w:name="Table List 2" w:semiHidden="1" w:unhideWhenUsed="1"/>
-    <w:lsdException w:name="Table List 3" w:semiHidden="1" w:unhideWhenUsed="1"/>
-    <w:lsdException w:name="Table List 4" w:semiHidden="1" w:unhideWhenUsed="1"/>
-    <w:lsdException w:name="Table List 5" w:semiHidden="1" w:unhideWhenUsed="1"/>
-    <w:lsdException w:name="Table List 6" w:semiHidden="1" w:unhideWhenUsed="1"/>
-    <w:lsdException w:name="Table List 7" w:semiHidden="1" w:unhideWhenUsed="1"/>
-    <w:lsdException w:name="Table List 8" w:semiHidden="1" w:unhideWhenUsed="1"/>
-    <w:lsdException w:name="Table 3D effects 1" w:semiHidden="1" w:unhideWhenUsed="1"/>
-    <w:lsdException w:name="Table 3D effects 2" w:semiHidden="1" w:unhideWhenUsed="1"/>
-    <w:lsdException w:name="Table 3D effects 3" w:semiHidden="1" w:unhideWhenUsed="1"/>
-    <w:lsdException w:name="Table Contemporary" w:semiHidden="1" w:unhideWhenUsed="1"/>
-    <w:lsdException w:name="Table Elegant" w:semiHidden="1" w:unhideWhenUsed="1"/>
-    <w:lsdException w:name="Table Professional" w:semiHidden="1" w:unhideWhenUsed="1"/>
-    <w:lsdException w:name="Table Subtle 1" w:semiHidden="1" w:unhideWhenUsed="1"/>
-    <w:lsdException w:name="Table Subtle 2" w:semiHidden="1" w:unhideWhenUsed="1"/>
-    <w:lsdException w:name="Table Web 1" w:semiHidden="1" w:unhideWhenUsed="1"/>
-    <w:lsdException w:name="Table Web 2" w:semiHidden="1" w:unhideWhenUsed="1"/>
-    <w:lsdException w:name="Table Web 3" w:semiHidden="1" w:unhideWhenUsed="1"/>
-    <w:lsdException w:name="Balloon Text" w:semiHidden="1" w:unhideWhenUsed="1"/>
-    <w:lsdException w:name="Table Grid" w:uiPriority="39"/>
-    <w:lsdException w:name="Table Theme" w:semiHidden="1" w:unhideWhenUsed="1"/>
-    <w:lsdException w:name="Placeholder Text" w:semiHidden="1"/>
-    <w:lsdException w:name="No Spacing" w:uiPriority="1" w:qFormat="1"/>
-    <w:lsdException w:name="Light Shading" w:uiPriority="60"/>
-    <w:lsdException w:name="Light List" w:uiPriority="61"/>
-    <w:lsdException w:name="Light Grid" w:uiPriority="62"/>
-    <w:lsdException w:name="Medium Shading 1" w:uiPriority="63"/>
-    <w:lsdException w:name="Medium Shading 2" w:uiPriority="64"/>
-    <w:lsdException w:name="Medium List 1" w:uiPriority="65"/>
-    <w:lsdException w:name="Medium List 2" w:uiPriority="66"/>
-    <w:lsdException w:name="Medium Grid 1" w:uiPriority="67"/>
-    <w:lsdException w:name="Medium Grid 2" w:uiPriority="68"/>
-    <w:lsdException w:name="Medium Grid 3" w:uiPriority="69"/>
-    <w:lsdException w:name="Dark List" w:uiPriority="70"/>
-    <w:lsdException w:name="Colorful Shading" w:uiPriority="71"/>
-    <w:lsdException w:name="Colorful List" w:uiPriority="72"/>
-    <w:lsdException w:name="Colorful Grid" w:uiPriority="73"/>
-    <w:lsdException w:name="Light Shading Accent 1" w:uiPriority="60"/>
-    <w:lsdException w:name="Light List Accent 1" w:uiPriority="61"/>
-    <w:lsdException w:name="Light Grid Accent 1" w:uiPriority="62"/>
-    <w:lsdException w:name="Medium Shading 1 Accent 1" w:uiPriority="63"/>
-    <w:lsdException w:name="Medium Shading 2 Accent 1" w:uiPriority="64"/>
-    <w:lsdException w:name="Medium List 1 Accent 1" w:uiPriority="65"/>
-    <w:lsdException w:name="Revision" w:semiHidden="1"/>
-    <w:lsdException w:name="List Paragraph" w:uiPriority="34" w:qFormat="1"/>
-    <w:lsdException w:name="Quote" w:uiPriority="29" w:qFormat="1"/>
-    <w:lsdException w:name="Intense Quote" w:uiPriority="30" w:qFormat="1"/>
-    <w:lsdException w:name="Medium List 2 Accent 1" w:uiPriority="66"/>
-    <w:lsdException w:name="Medium Grid 1 Accent 1" w:uiPriority="67"/>
-    <w:lsdException w:name="Medium Grid 2 Accent 1" w:uiPriority="68"/>
-    <w:lsdException w:name="Medium Grid 3 Accent 1" w:uiPriority="69"/>
-    <w:lsdException w:name="Dark List Accent 1" w:uiPriority="70"/>
-    <w:lsdException w:name="Colorful Shading Accent 1" w:uiPriority="71"/>
-    <w:lsdException w:name="Colorful List Accent 1" w:uiPriority="72"/>
-    <w:lsdException w:name="Colorful Grid Accent 1" w:uiPriority="73"/>
-    <w:lsdException w:name="Light Shading Accent 2" w:uiPriority="60"/>
-    <w:lsdException w:name="Light List Accent 2" w:uiPriority="61"/>
-    <w:lsdException w:name="Light Grid Accent 2" w:uiPriority="62"/>
-    <w:lsdException w:name="Medium Shading 1 Accent 2" w:uiPriority="63"/>
-    <w:lsdException w:name="Medium Shading 2 Accent 2" w:uiPriority="64"/>
-    <w:lsdException w:name="Medium List 1 Accent 2" w:uiPriority="65"/>
-    <w:lsdException w:name="Medium List 2 Accent 2" w:uiPriority="66"/>
-    <w:lsdException w:name="Medium Grid 1 Accent 2" w:uiPriority="67"/>
-    <w:lsdException w:name="Medium Grid 2 Accent 2" w:uiPriority="68"/>
-    <w:lsdException w:name="Medium Grid 3 Accent 2" w:uiPriority="69"/>
-    <w:lsdException w:name="Dark List Accent 2" w:uiPriority="70"/>
-    <w:lsdException w:name="Colorful Shading Accent 2" w:uiPriority="71"/>
-    <w:lsdException w:name="Colorful List Accent 2" w:uiPriority="72"/>
-    <w:lsdException w:name="Colorful Grid Accent 2" w:uiPriority="73"/>
-    <w:lsdException w:name="Light Shading Accent 3" w:uiPriority="60"/>
-    <w:lsdException w:name="Light List Accent 3" w:uiPriority="61"/>
-    <w:lsdException w:name="Light Grid Accent 3" w:uiPriority="62"/>
-    <w:lsdException w:name="Medium Shading 1 Accent 3" w:uiPriority="63"/>
-    <w:lsdException w:name="Medium Shading 2 Accent 3" w:uiPriority="64"/>
-    <w:lsdException w:name="Medium List 1 Accent 3" w:uiPriority="65"/>
-    <w:lsdException w:name="Medium List 2 Accent 3" w:uiPriority="66"/>
-    <w:lsdException w:name="Medium Grid 1 Accent 3" w:uiPriority="67"/>
-    <w:lsdException w:name="Medium Grid 2 Accent 3" w:uiPriority="68"/>
-    <w:lsdException w:name="Medium Grid 3 Accent 3" w:uiPriority="69"/>
-    <w:lsdException w:name="Dark List Accent 3" w:uiPriority="70"/>
-    <w:lsdException w:name="Colorful Shading Accent 3" w:uiPriority="71"/>
-    <w:lsdException w:name="Colorful List Accent 3" w:uiPriority="72"/>
-    <w:lsdException w:name="Colorful Grid Accent 3" w:uiPriority="73"/>
-    <w:lsdException w:name="Light Shading Accent 4" w:uiPriority="60"/>
-    <w:lsdException w:name="Light List Accent 4" w:uiPriority="61"/>
-    <w:lsdException w:name="Light Grid Accent 4" w:uiPriority="62"/>
-    <w:lsdException w:name="Medium Shading 1 Accent 4" w:uiPriority="63"/>
-    <w:lsdException w:name="Medium Shading 2 Accent 4" w:uiPriority="64"/>
-    <w:lsdException w:name="Medium List 1 Accent 4" w:uiPriority="65"/>
-    <w:lsdException w:name="Medium List 2 Accent 4" w:uiPriority="66"/>
-    <w:lsdException w:name="Medium Grid 1 Accent 4" w:uiPriority="67"/>
-    <w:lsdException w:name="Medium Grid 2 Accent 4" w:uiPriority="68"/>
-    <w:lsdException w:name="Medium Grid 3 Accent 4" w:uiPriority="69"/>
-    <w:lsdException w:name="Dark List Accent 4" w:uiPriority="70"/>
-    <w:lsdException w:name="Colorful Shading Accent 4" w:uiPriority="71"/>
-    <w:lsdException w:name="Colorful List Accent 4" w:uiPriority="72"/>
-    <w:lsdException w:name="Colorful Grid Accent 4" w:uiPriority="73"/>
-    <w:lsdException w:name="Light Shading Accent 5" w:uiPriority="60"/>
-    <w:lsdException w:name="Light List Accent 5" w:uiPriority="61"/>
-    <w:lsdException w:name="Light Grid Accent 5" w:uiPriority="62"/>
-    <w:lsdException w:name="Medium Shading 1 Accent 5" w:uiPriority="63"/>
-    <w:lsdException w:name="Medium Shading 2 Accent 5" w:uiPriority="64"/>
-    <w:lsdException w:name="Medium List 1 Accent 5" w:uiPriority="65"/>
-    <w:lsdException w:name="Medium List 2 Accent 5" w:uiPriority="66"/>
-    <w:lsdException w:name="Medium Grid 1 Accent 5" w:uiPriority="67"/>
-    <w:lsdException w:name="Medium Grid 2 Accent 5" w:uiPriority="68"/>
-    <w:lsdException w:name="Medium Grid 3 Accent 5" w:uiPriority="69"/>
-    <w:lsdException w:name="Dark List Accent 5" w:uiPriority="70"/>
-    <w:lsdException w:name="Colorful Shading Accent 5" w:uiPriority="71"/>
-    <w:lsdException w:name="Colorful List Accent 5" w:uiPriority="72"/>
-    <w:lsdException w:name="Colorful Grid Accent 5" w:uiPriority="73"/>
-    <w:lsdException w:name="Light Shading Accent 6" w:uiPriority="60"/>
-    <w:lsdException w:name="Light List Accent 6" w:uiPriority="61"/>
-    <w:lsdException w:name="Light Grid Accent 6" w:uiPriority="62"/>
-    <w:lsdException w:name="Medium Shading 1 Accent 6" w:uiPriority="63"/>
-    <w:lsdException w:name="Medium Shading 2 Accent 6" w:uiPriority="64"/>
-    <w:lsdException w:name="Medium List 1 Accent 6" w:uiPriority="65"/>
-    <w:lsdException w:name="Medium List 2 Accent 6" w:uiPriority="66"/>
-    <w:lsdException w:name="Medium Grid 1 Accent 6" w:uiPriority="67"/>
-    <w:lsdException w:name="Medium Grid 2 Accent 6" w:uiPriority="68"/>
-    <w:lsdException w:name="Medium Grid 3 Accent 6" w:uiPriority="69"/>
-    <w:lsdException w:name="Dark List Accent 6" w:uiPriority="70"/>
-    <w:lsdException w:name="Colorful Shading Accent 6" w:uiPriority="71"/>
-    <w:lsdException w:name="Colorful List Accent 6" w:uiPriority="72"/>
-    <w:lsdException w:name="Colorful Grid Accent 6" w:uiPriority="73"/>
-    <w:lsdException w:name="Subtle Emphasis" w:uiPriority="19" w:qFormat="1"/>
-    <w:lsdException w:name="Intense Emphasis" w:uiPriority="21" w:qFormat="1"/>
-    <w:lsdException w:name="Subtle Reference" w:uiPriority="31" w:qFormat="1"/>
-    <w:lsdException w:name="Intense Reference" w:uiPriority="32" w:qFormat="1"/>
-    <w:lsdException w:name="Book Title" w:uiPriority="33" w:qFormat="1"/>
-    <w:lsdException w:name="Bibliography" w:semiHidden="1" w:uiPriority="37" w:unhideWhenUsed="1"/>
-    <w:lsdException w:name="TOC Heading" w:semiHidden="1" w:uiPriority="39" w:unhideWhenUsed="1" w:qFormat="1"/>
-    <w:lsdException w:name="Plain Table 1" w:uiPriority="41"/>
-    <w:lsdException w:name="Plain Table 2" w:uiPriority="42"/>
-    <w:lsdException w:name="Plain Table 3" w:uiPriority="43"/>
-    <w:lsdException w:name="Plain Table 4" w:uiPriority="44"/>
-    <w:lsdException w:name="Plain Table 5" w:uiPriority="45"/>
-    <w:lsdException w:name="Grid Table Light" w:uiPriority="40"/>
-    <w:lsdException w:name="Grid Table 1 Light" w:uiPriority="46"/>
-    <w:lsdException w:name="Grid Table 2" w:uiPriority="47"/>
-    <w:lsdException w:name="Grid Table 3" w:uiPriority="48"/>
-    <w:lsdException w:name="Grid Table 4" w:uiPriority="49"/>
-    <w:lsdException w:name="Grid Table 5 Dark" w:uiPriority="50"/>
-    <w:lsdException w:name="Grid Table 6 Colorful" w:uiPriority="51"/>
-    <w:lsdException w:name="Grid Table 7 Colorful" w:uiPriority="52"/>
-    <w:lsdException w:name="Grid Table 1 Light Accent 1" w:uiPriority="46"/>
-    <w:lsdException w:name="Grid Table 2 Accent 1" w:uiPriority="47"/>
-    <w:lsdException w:name="Grid Table 3 Accent 1" w:uiPriority="48"/>
-    <w:lsdException w:name="Grid Table 4 Accent 1" w:uiPriority="49"/>
-    <w:lsdException w:name="Grid Table 5 Dark Accent 1" w:uiPriority="50"/>
-    <w:lsdException w:name="Grid Table 6 Colorful Accent 1" w:uiPriority="51"/>
-    <w:lsdException w:name="Grid Table 7 Colorful Accent 1" w:uiPriority="52"/>
-    <w:lsdException w:name="Grid Table 1 Light Accent 2" w:uiPriority="46"/>
-    <w:lsdException w:name="Grid Table 2 Accent 2" w:uiPriority="47"/>
-    <w:lsdException w:name="Grid Table 3 Accent 2" w:uiPriority="48"/>
-    <w:lsdException w:name="Grid Table 4 Accent 2" w:uiPriority="49"/>
-    <w:lsdException w:name="Grid Table 5 Dark Accent 2" w:uiPriority="50"/>
-    <w:lsdException w:name="Grid Table 6 Colorful Accent 2" w:uiPriority="51"/>
-    <w:lsdException w:name="Grid Table 7 Colorful Accent 2" w:uiPriority="52"/>
-    <w:lsdException w:name="Grid Table 1 Light Accent 3" w:uiPriority="46"/>
-    <w:lsdException w:name="Grid Table 2 Accent 3" w:uiPriority="47"/>
-    <w:lsdException w:name="Grid Table 3 Accent 3" w:uiPriority="48"/>
-    <w:lsdException w:name="Grid Table 4 Accent 3" w:uiPriority="49"/>
-    <w:lsdException w:name="Grid Table 5 Dark Accent 3" w:uiPriority="50"/>
-    <w:lsdException w:name="Grid Table 6 Colorful Accent 3" w:uiPriority="51"/>
-    <w:lsdException w:name="Grid Table 7 Colorful Accent 3" w:uiPriority="52"/>
-    <w:lsdException w:name="Grid Table 1 Light Accent 4" w:uiPriority="46"/>
-    <w:lsdException w:name="Grid Table 2 Accent 4" w:uiPriority="47"/>
-    <w:lsdException w:name="Grid Table 3 Accent 4" w:uiPriority="48"/>
-    <w:lsdException w:name="Grid Table 4 Accent 4" w:uiPriority="49"/>
-    <w:lsdException w:name="Grid Table 5 Dark Accent 4" w:uiPriority="50"/>
-    <w:lsdException w:name="Grid Table 6 Colorful Accent 4" w:uiPriority="51"/>
-    <w:lsdException w:name="Grid Table 7 Colorful Accent 4" w:uiPriority="52"/>
-    <w:lsdException w:name="Grid Table 1 Light Accent 5" w:uiPriority="46"/>
-    <w:lsdException w:name="Grid Table 2 Accent 5" w:uiPriority="47"/>
-    <w:lsdException w:name="Grid Table 3 Accent 5" w:uiPriority="48"/>
-    <w:lsdException w:name="Grid Table 4 Accent 5" w:uiPriority="49"/>
-    <w:lsdException w:name="Grid Table 5 Dark Accent 5" w:uiPriority="50"/>
-    <w:lsdException w:name="Grid Table 6 Colorful Accent 5" w:uiPriority="51"/>
-    <w:lsdException w:name="Grid Table 7 Colorful Accent 5" w:uiPriority="52"/>
-    <w:lsdException w:name="Grid Table 1 Light Accent 6" w:uiPriority="46"/>
-    <w:lsdException w:name="Grid Table 2 Accent 6" w:uiPriority="47"/>
-    <w:lsdException w:name="Grid Table 3 Accent 6" w:uiPriority="48"/>
-    <w:lsdException w:name="Grid Table 4 Accent 6" w:uiPriority="49"/>
-    <w:lsdException w:name="Grid Table 5 Dark Accent 6" w:uiPriority="50"/>
-    <w:lsdException w:name="Grid Table 6 Colorful Accent 6" w:uiPriority="51"/>
-    <w:lsdException w:name="Grid Table 7 Colorful Accent 6" w:uiPriority="52"/>
-    <w:lsdException w:name="List Table 1 Light" w:uiPriority="46"/>
-    <w:lsdException w:name="List Table 2" w:uiPriority="47"/>
-    <w:lsdException w:name="List Table 3" w:uiPriority="48"/>
-    <w:lsdException w:name="List Table 4" w:uiPriority="49"/>
-    <w:lsdException w:name="List Table 5 Dark" w:uiPriority="50"/>
-    <w:lsdException w:name="List Table 6 Colorful" w:uiPriority="51"/>
-    <w:lsdException w:name="List Table 7 Colorful" w:uiPriority="52"/>
-    <w:lsdException w:name="List Table 1 Light Accent 1" w:uiPriority="46"/>
-    <w:lsdException w:name="List Table 2 Accent 1" w:uiPriority="47"/>
-    <w:lsdException w:name="List Table 3 Accent 1" w:uiPriority="48"/>
-    <w:lsdException w:name="List Table 4 Accent 1" w:uiPriority="49"/>
-    <w:lsdException w:name="List Table 5 Dark Accent 1" w:uiPriority="50"/>
-    <w:lsdException w:name="List Table 6 Colorful Accent 1" w:uiPriority="51"/>
-    <w:lsdException w:name="List Table 7 Colorful Accent 1" w:uiPriority="52"/>
-    <w:lsdException w:name="List Table 1 Light Accent 2" w:uiPriority="46"/>
-    <w:lsdException w:name="List Table 2 Accent 2" w:uiPriority="47"/>
-    <w:lsdException w:name="List Table 3 Accent 2" w:uiPriority="48"/>
-    <w:lsdException w:name="List Table 4 Accent 2" w:uiPriority="49"/>
-    <w:lsdException w:name="List Table 5 Dark Accent 2" w:uiPriority="50"/>
-    <w:lsdException w:name="List Table 6 Colorful Accent 2" w:uiPriority="51"/>
-    <w:lsdException w:name="List Table 7 Colorful Accent 2" w:uiPriority="52"/>
-    <w:lsdException w:name="List Table 1 Light Accent 3" w:uiPriority="46"/>
-    <w:lsdException w:name="List Table 2 Accent 3" w:uiPriority="47"/>
-    <w:lsdException w:name="List Table 3 Accent 3" w:uiPriority="48"/>
-    <w:lsdException w:name="List Table 4 Accent 3" w:uiPriority="49"/>
-    <w:lsdException w:name="List Table 5 Dark Accent 3" w:uiPriority="50"/>
-    <w:lsdException w:name="List Table 6 Colorful Accent 3" w:uiPriority="51"/>
-    <w:lsdException w:name="List Table 7 Colorful Accent 3" w:uiPriority="52"/>
-    <w:lsdException w:name="List Table 1 Light Accent 4" w:uiPriority="46"/>
-    <w:lsdException w:name="List Table 2 Accent 4" w:uiPriority="47"/>
-    <w:lsdException w:name="List Table 3 Accent 4" w:uiPriority="48"/>
-    <w:lsdException w:name="List Table 4 Accent 4" w:uiPriority="49"/>
-    <w:lsdException w:name="List Table 5 Dark Accent 4" w:uiPriority="50"/>
-    <w:lsdException w:name="List Table 6 Colorful Accent 4" w:uiPriority="51"/>
-    <w:lsdException w:name="List Table 7 Colorful Accent 4" w:uiPriority="52"/>
-    <w:lsdException w:name="List Table 1 Light Accent 5" w:uiPriority="46"/>
-    <w:lsdException w:name="List Table 2 Accent 5" w:uiPriority="47"/>
-    <w:lsdException w:name="List Table 3 Accent 5" w:uiPriority="48"/>
-    <w:lsdException w:name="List Table 4 Accent 5" w:uiPriority="49"/>
-    <w:lsdException w:name="List Table 5 Dark Accent 5" w:uiPriority="50"/>
-    <w:lsdException w:name="List Table 6 Colorful Accent 5" w:uiPriority="51"/>
-    <w:lsdException w:name="List Table 7 Colorful Accent 5" w:uiPriority="52"/>
-    <w:lsdException w:name="List Table 1 Light Accent 6" w:uiPriority="46"/>
-    <w:lsdException w:name="List Table 2 Accent 6" w:uiPriority="47"/>
-    <w:lsdException w:name="List Table 3 Accent 6" w:uiPriority="48"/>
-    <w:lsdException w:name="List Table 4 Accent 6" w:uiPriority="49"/>
-    <w:lsdException w:name="List Table 5 Dark Accent 6" w:uiPriority="50"/>
-    <w:lsdException w:name="List Table 6 Colorful Accent 6" w:uiPriority="51"/>
-    <w:lsdException w:name="List Table 7 Colorful Accent 6" w:uiPriority="52"/>
+  <w:latentStyles w:defLockedState="0" w:defUIPriority="99" w:defSemiHidden="1" w:defUnhideWhenUsed="1" w:defQFormat="0" w:count="267">
+    <w:lsdException w:name="Normal" w:semiHidden="0" w:uiPriority="0" w:unhideWhenUsed="0" w:qFormat="1"/>
+    <w:lsdException w:name="heading 1" w:semiHidden="0" w:uiPriority="9" w:unhideWhenUsed="0" w:qFormat="1"/>
+    <w:lsdException w:name="heading 2" w:uiPriority="9" w:qFormat="1"/>
+    <w:lsdException w:name="heading 3" w:uiPriority="9" w:qFormat="1"/>
+    <w:lsdException w:name="heading 4" w:uiPriority="9" w:qFormat="1"/>
+    <w:lsdException w:name="heading 5" w:uiPriority="9" w:qFormat="1"/>
+    <w:lsdException w:name="heading 6" w:uiPriority="9" w:qFormat="1"/>
+    <w:lsdException w:name="heading 7" w:uiPriority="9" w:qFormat="1"/>
+    <w:lsdException w:name="heading 8" w:uiPriority="9" w:qFormat="1"/>
+    <w:lsdException w:name="heading 9" w:uiPriority="9" w:qFormat="1"/>
+    <w:lsdException w:name="toc 1" w:uiPriority="39"/>
+    <w:lsdException w:name="toc 2" w:uiPriority="39"/>
+    <w:lsdException w:name="toc 3" w:uiPriority="39"/>
+    <w:lsdException w:name="toc 4" w:uiPriority="39"/>
+    <w:lsdException w:name="toc 5" w:uiPriority="39"/>
+    <w:lsdException w:name="toc 6" w:uiPriority="39"/>
+    <w:lsdException w:name="toc 7" w:uiPriority="39"/>
+    <w:lsdException w:name="toc 8" w:uiPriority="39"/>
+    <w:lsdException w:name="toc 9" w:uiPriority="39"/>
+    <w:lsdException w:name="caption" w:uiPriority="35" w:qFormat="1"/>
+    <w:lsdException w:name="Title" w:semiHidden="0" w:uiPriority="10" w:unhideWhenUsed="0" w:qFormat="1"/>
+    <w:lsdException w:name="Default Paragraph Font" w:uiPriority="1"/>
+    <w:lsdException w:name="Subtitle" w:semiHidden="0" w:uiPriority="11" w:unhideWhenUsed="0" w:qFormat="1"/>
+    <w:lsdException w:name="Strong" w:semiHidden="0" w:uiPriority="22" w:unhideWhenUsed="0" w:qFormat="1"/>
+    <w:lsdException w:name="Emphasis" w:semiHidden="0" w:uiPriority="20" w:unhideWhenUsed="0" w:qFormat="1"/>
+    <w:lsdException w:name="Table Grid" w:semiHidden="0" w:uiPriority="39" w:unhideWhenUsed="0"/>
+    <w:lsdException w:name="Placeholder Text" w:unhideWhenUsed="0"/>
+    <w:lsdException w:name="No Spacing" w:semiHidden="0" w:uiPriority="1" w:unhideWhenUsed="0" w:qFormat="1"/>
+    <w:lsdException w:name="Light Shading" w:semiHidden="0" w:uiPriority="60" w:unhideWhenUsed="0"/>
+    <w:lsdException w:name="Light List" w:semiHidden="0" w:uiPriority="61" w:unhideWhenUsed="0"/>
+    <w:lsdException w:name="Light Grid" w:semiHidden="0" w:uiPriority="62" w:unhideWhenUsed="0"/>
+    <w:lsdException w:name="Medium Shading 1" w:semiHidden="0" w:uiPriority="63" w:unhideWhenUsed="0"/>
+    <w:lsdException w:name="Medium Shading 2" w:semiHidden="0" w:uiPriority="64" w:unhideWhenUsed="0"/>
+    <w:lsdException w:name="Medium List 1" w:semiHidden="0" w:uiPriority="65" w:unhideWhenUsed="0"/>
+    <w:lsdException w:name="Medium List 2" w:semiHidden="0" w:uiPriority="66" w:unhideWhenUsed="0"/>
+    <w:lsdException w:name="Medium Grid 1" w:semiHidden="0" w:uiPriority="67" w:unhideWhenUsed="0"/>
+    <w:lsdException w:name="Medium Grid 2" w:semiHidden="0" w:uiPriority="68" w:unhideWhenUsed="0"/>
+    <w:lsdException w:name="Medium Grid 3" w:semiHidden="0" w:uiPriority="69" w:unhideWhenUsed="0"/>
+    <w:lsdException w:name="Dark List" w:semiHidden="0" w:uiPriority="70" w:unhideWhenUsed="0"/>
+    <w:lsdException w:name="Colorful Shading" w:semiHidden="0" w:uiPriority="71" w:unhideWhenUsed="0"/>
+    <w:lsdException w:name="Colorful List" w:semiHidden="0" w:uiPriority="72" w:unhideWhenUsed="0"/>
+    <w:lsdException w:name="Colorful Grid" w:semiHidden="0" w:uiPriority="73" w:unhideWhenUsed="0"/>
+    <w:lsdException w:name="Light Shading Accent 1" w:semiHidden="0" w:uiPriority="60" w:unhideWhenUsed="0"/>
+    <w:lsdException w:name="Light List Accent 1" w:semiHidden="0" w:uiPriority="61" w:unhideWhenUsed="0"/>
+    <w:lsdException w:name="Light Grid Accent 1" w:semiHidden="0" w:uiPriority="62" w:unhideWhenUsed="0"/>
+    <w:lsdException w:name="Medium Shading 1 Accent 1" w:semiHidden="0" w:uiPriority="63" w:unhideWhenUsed="0"/>
+    <w:lsdException w:name="Medium Shading 2 Accent 1" w:semiHidden="0" w:uiPriority="64" w:unhideWhenUsed="0"/>
+    <w:lsdException w:name="Medium List 1 Accent 1" w:semiHidden="0" w:uiPriority="65" w:unhideWhenUsed="0"/>
+    <w:lsdException w:name="Revision" w:unhideWhenUsed="0"/>
+    <w:lsdException w:name="List Paragraph" w:semiHidden="0" w:uiPriority="34" w:unhideWhenUsed="0" w:qFormat="1"/>
+    <w:lsdException w:name="Quote" w:semiHidden="0" w:uiPriority="29" w:unhideWhenUsed="0" w:qFormat="1"/>
+    <w:lsdException w:name="Intense Quote" w:semiHidden="0" w:uiPriority="30" w:unhideWhenUsed="0" w:qFormat="1"/>
+    <w:lsdException w:name="Medium List 2 Accent 1" w:semiHidden="0" w:uiPriority="66" w:unhideWhenUsed="0"/>
+    <w:lsdException w:name="Medium Grid 1 Accent 1" w:semiHidden="0" w:uiPriority="67" w:unhideWhenUsed="0"/>
+    <w:lsdException w:name="Medium Grid 2 Accent 1" w:semiHidden="0" w:uiPriority="68" w:unhideWhenUsed="0"/>
+    <w:lsdException w:name="Medium Grid 3 Accent 1" w:semiHidden="0" w:uiPriority="69" w:unhideWhenUsed="0"/>
+    <w:lsdException w:name="Dark List Accent 1" w:semiHidden="0" w:uiPriority="70" w:unhideWhenUsed="0"/>
+    <w:lsdException w:name="Colorful Shading Accent 1" w:semiHidden="0" w:uiPriority="71" w:unhideWhenUsed="0"/>
+    <w:lsdException w:name="Colorful List Accent 1" w:semiHidden="0" w:uiPriority="72" w:unhideWhenUsed="0"/>
+    <w:lsdException w:name="Colorful Grid Accent 1" w:semiHidden="0" w:uiPriority="73" w:unhideWhenUsed="0"/>
+    <w:lsdException w:name="Light Shading Accent 2" w:semiHidden="0" w:uiPriority="60" w:unhideWhenUsed="0"/>
+    <w:lsdException w:name="Light List Accent 2" w:semiHidden="0" w:uiPriority="61" w:unhideWhenUsed="0"/>
+    <w:lsdException w:name="Light Grid Accent 2" w:semiHidden="0" w:uiPriority="62" w:unhideWhenUsed="0"/>
+    <w:lsdException w:name="Medium Shading 1 Accent 2" w:semiHidden="0" w:uiPriority="63" w:unhideWhenUsed="0"/>
+    <w:lsdException w:name="Medium Shading 2 Accent 2" w:semiHidden="0" w:uiPriority="64" w:unhideWhenUsed="0"/>
+    <w:lsdException w:name="Medium List 1 Accent 2" w:semiHidden="0" w:uiPriority="65" w:unhideWhenUsed="0"/>
+    <w:lsdException w:name="Medium List 2 Accent 2" w:semiHidden="0" w:uiPriority="66" w:unhideWhenUsed="0"/>
+    <w:lsdException w:name="Medium Grid 1 Accent 2" w:semiHidden="0" w:uiPriority="67" w:unhideWhenUsed="0"/>
+    <w:lsdException w:name="Medium Grid 2 Accent 2" w:semiHidden="0" w:uiPriority="68" w:unhideWhenUsed="0"/>
+    <w:lsdException w:name="Medium Grid 3 Accent 2" w:semiHidden="0" w:uiPriority="69" w:unhideWhenUsed="0"/>
+    <w:lsdException w:name="Dark List Accent 2" w:semiHidden="0" w:uiPriority="70" w:unhideWhenUsed="0"/>
+    <w:lsdException w:name="Colorful Shading Accent 2" w:semiHidden="0" w:uiPriority="71" w:unhideWhenUsed="0"/>
+    <w:lsdException w:name="Colorful List Accent 2" w:semiHidden="0" w:uiPriority="72" w:unhideWhenUsed="0"/>
+    <w:lsdException w:name="Colorful Grid Accent 2" w:semiHidden="0" w:uiPriority="73" w:unhideWhenUsed="0"/>
+    <w:lsdException w:name="Light Shading Accent 3" w:semiHidden="0" w:uiPriority="60" w:unhideWhenUsed="0"/>
+    <w:lsdException w:name="Light List Accent 3" w:semiHidden="0" w:uiPriority="61" w:unhideWhenUsed="0"/>
+    <w:lsdException w:name="Light Grid Accent 3" w:semiHidden="0" w:uiPriority="62" w:unhideWhenUsed="0"/>
+    <w:lsdException w:name="Medium Shading 1 Accent 3" w:semiHidden="0" w:uiPriority="63" w:unhideWhenUsed="0"/>
+    <w:lsdException w:name="Medium Shading 2 Accent 3" w:semiHidden="0" w:uiPriority="64" w:unhideWhenUsed="0"/>
+    <w:lsdException w:name="Medium List 1 Accent 3" w:semiHidden="0" w:uiPriority="65" w:unhideWhenUsed="0"/>
+    <w:lsdException w:name="Medium List 2 Accent 3" w:semiHidden="0" w:uiPriority="66" w:unhideWhenUsed="0"/>
+    <w:lsdException w:name="Medium Grid 1 Accent 3" w:semiHidden="0" w:uiPriority="67" w:unhideWhenUsed="0"/>
+    <w:lsdException w:name="Medium Grid 2 Accent 3" w:semiHidden="0" w:uiPriority="68" w:unhideWhenUsed="0"/>
+    <w:lsdException w:name="Medium Grid 3 Accent 3" w:semiHidden="0" w:uiPriority="69" w:unhideWhenUsed="0"/>
+    <w:lsdException w:name="Dark List Accent 3" w:semiHidden="0" w:uiPriority="70" w:unhideWhenUsed="0"/>
+    <w:lsdException w:name="Colorful Shading Accent 3" w:semiHidden="0" w:uiPriority="71" w:unhideWhenUsed="0"/>
+    <w:lsdException w:name="Colorful List Accent 3" w:semiHidden="0" w:uiPriority="72" w:unhideWhenUsed="0"/>
+    <w:lsdException w:name="Colorful Grid Accent 3" w:semiHidden="0" w:uiPriority="73" w:unhideWhenUsed="0"/>
+    <w:lsdException w:name="Light Shading Accent 4" w:semiHidden="0" w:uiPriority="60" w:unhideWhenUsed="0"/>
+    <w:lsdException w:name="Light List Accent 4" w:semiHidden="0" w:uiPriority="61" w:unhideWhenUsed="0"/>
+    <w:lsdException w:name="Light Grid Accent 4" w:semiHidden="0" w:uiPriority="62" w:unhideWhenUsed="0"/>
+    <w:lsdException w:name="Medium Shading 1 Accent 4" w:semiHidden="0" w:uiPriority="63" w:unhideWhenUsed="0"/>
+    <w:lsdException w:name="Medium Shading 2 Accent 4" w:semiHidden="0" w:uiPriority="64" w:unhideWhenUsed="0"/>
+    <w:lsdException w:name="Medium List 1 Accent 4" w:semiHidden="0" w:uiPriority="65" w:unhideWhenUsed="0"/>
+    <w:lsdException w:name="Medium List 2 Accent 4" w:semiHidden="0" w:uiPriority="66" w:unhideWhenUsed="0"/>
+    <w:lsdException w:name="Medium Grid 1 Accent 4" w:semiHidden="0" w:uiPriority="67" w:unhideWhenUsed="0"/>
+    <w:lsdException w:name="Medium Grid 2 Accent 4" w:semiHidden="0" w:uiPriority="68" w:unhideWhenUsed="0"/>
+    <w:lsdException w:name="Medium Grid 3 Accent 4" w:semiHidden="0" w:uiPriority="69" w:unhideWhenUsed="0"/>
+    <w:lsdException w:name="Dark List Accent 4" w:semiHidden="0" w:uiPriority="70" w:unhideWhenUsed="0"/>
+    <w:lsdException w:name="Colorful Shading Accent 4" w:semiHidden="0" w:uiPriority="71" w:unhideWhenUsed="0"/>
+    <w:lsdException w:name="Colorful List Accent 4" w:semiHidden="0" w:uiPriority="72" w:unhideWhenUsed="0"/>
+    <w:lsdException w:name="Colorful Grid Accent 4" w:semiHidden="0" w:uiPriority="73" w:unhideWhenUsed="0"/>
+    <w:lsdException w:name="Light Shading Accent 5" w:semiHidden="0" w:uiPriority="60" w:unhideWhenUsed="0"/>
+    <w:lsdException w:name="Light List Accent 5" w:semiHidden="0" w:uiPriority="61" w:unhideWhenUsed="0"/>
+    <w:lsdException w:name="Light Grid Accent 5" w:semiHidden="0" w:uiPriority="62" w:unhideWhenUsed="0"/>
+    <w:lsdException w:name="Medium Shading 1 Accent 5" w:semiHidden="0" w:uiPriority="63" w:unhideWhenUsed="0"/>
+    <w:lsdException w:name="Medium Shading 2 Accent 5" w:semiHidden="0" w:uiPriority="64" w:unhideWhenUsed="0"/>
+    <w:lsdException w:name="Medium List 1 Accent 5" w:semiHidden="0" w:uiPriority="65" w:unhideWhenUsed="0"/>
+    <w:lsdException w:name="Medium List 2 Accent 5" w:semiHidden="0" w:uiPriority="66" w:unhideWhenUsed="0"/>
+    <w:lsdException w:name="Medium Grid 1 Accent 5" w:semiHidden="0" w:uiPriority="67" w:unhideWhenUsed="0"/>
+    <w:lsdException w:name="Medium Grid 2 Accent 5" w:semiHidden="0" w:uiPriority="68" w:unhideWhenUsed="0"/>
+    <w:lsdException w:name="Medium Grid 3 Accent 5" w:semiHidden="0" w:uiPriority="69" w:unhideWhenUsed="0"/>
+    <w:lsdException w:name="Dark List Accent 5" w:semiHidden="0" w:uiPriority="70" w:unhideWhenUsed="0"/>
+    <w:lsdException w:name="Colorful Shading Accent 5" w:semiHidden="0" w:uiPriority="71" w:unhideWhenUsed="0"/>
+    <w:lsdException w:name="Colorful List Accent 5" w:semiHidden="0" w:uiPriority="72" w:unhideWhenUsed="0"/>
+    <w:lsdException w:name="Colorful Grid Accent 5" w:semiHidden="0" w:uiPriority="73" w:unhideWhenUsed="0"/>
+    <w:lsdException w:name="Light Shading Accent 6" w:semiHidden="0" w:uiPriority="60" w:unhideWhenUsed="0"/>
+    <w:lsdException w:name="Light List Accent 6" w:semiHidden="0" w:uiPriority="61" w:unhideWhenUsed="0"/>
+    <w:lsdException w:name="Light Grid Accent 6" w:semiHidden="0" w:uiPriority="62" w:unhideWhenUsed="0"/>
+    <w:lsdException w:name="Medium Shading 1 Accent 6" w:semiHidden="0" w:uiPriority="63" w:unhideWhenUsed="0"/>
+    <w:lsdException w:name="Medium Shading 2 Accent 6" w:semiHidden="0" w:uiPriority="64" w:unhideWhenUsed="0"/>
+    <w:lsdException w:name="Medium List 1 Accent 6" w:semiHidden="0" w:uiPriority="65" w:unhideWhenUsed="0"/>
+    <w:lsdException w:name="Medium List 2 Accent 6" w:semiHidden="0" w:uiPriority="66" w:unhideWhenUsed="0"/>
+    <w:lsdException w:name="Medium Grid 1 Accent 6" w:semiHidden="0" w:uiPriority="67" w:unhideWhenUsed="0"/>
+    <w:lsdException w:name="Medium Grid 2 Accent 6" w:semiHidden="0" w:uiPriority="68" w:unhideWhenUsed="0"/>
+    <w:lsdException w:name="Medium Grid 3 Accent 6" w:semiHidden="0" w:uiPriority="69" w:unhideWhenUsed="0"/>
+    <w:lsdException w:name="Dark List Accent 6" w:semiHidden="0" w:uiPriority="70" w:unhideWhenUsed="0"/>
+    <w:lsdException w:name="Colorful Shading Accent 6" w:semiHidden="0" w:uiPriority="71" w:unhideWhenUsed="0"/>
+    <w:lsdException w:name="Colorful List Accent 6" w:semiHidden="0" w:uiPriority="72" w:unhideWhenUsed="0"/>
+    <w:lsdException w:name="Colorful Grid Accent 6" w:semiHidden="0" w:uiPriority="73" w:unhideWhenUsed="0"/>
+    <w:lsdException w:name="Subtle Emphasis" w:semiHidden="0" w:uiPriority="19" w:unhideWhenUsed="0" w:qFormat="1"/>
+    <w:lsdException w:name="Intense Emphasis" w:semiHidden="0" w:uiPriority="21" w:unhideWhenUsed="0" w:qFormat="1"/>
+    <w:lsdException w:name="Subtle Reference" w:semiHidden="0" w:uiPriority="31" w:unhideWhenUsed="0" w:qFormat="1"/>
+    <w:lsdException w:name="Intense Reference" w:semiHidden="0" w:uiPriority="32" w:unhideWhenUsed="0" w:qFormat="1"/>
+    <w:lsdException w:name="Book Title" w:semiHidden="0" w:uiPriority="33" w:unhideWhenUsed="0" w:qFormat="1"/>
+    <w:lsdException w:name="Bibliography" w:uiPriority="37"/>
+    <w:lsdException w:name="TOC Heading" w:uiPriority="39" w:qFormat="1"/>
+  </w:latentStyles>
+  <w:style w:type="paragraph" w:default="1" w:styleId="Normal">
+    <w:name w:val="Normal"/>
+    <w:qFormat/>
+  </w:style>
+  <w:style w:type="paragraph" w:styleId="Heading1">
+    <w:name w:val="heading 1"/>
+    <w:basedOn w:val="Normal"/>
+    <w:next w:val="Normal"/>
+    <w:link w:val="Heading1Char"/>
+    <w:uiPriority w:val="9"/>
+    <w:qFormat/>
+    <w:rsid w:val="00CC5496"/>
+    <w:pPr>
+      <w:keepNext/>
+      <w:keepLines/>
+      <w:numPr>
+        <w:numId w:val="1"/>
+      </w:numPr>
+      <w:spacing w:before="240" w:after="0"/>
+      <w:outlineLvl w:val="0"/>
+    </w:pPr>
+    <w:rPr>
+      <w:rFonts w:asciiTheme="majorHAnsi" w:eastAsiaTheme="majorEastAsia" w:hAnsiTheme="majorHAnsi" w:cstheme="majorBidi"/>
+      <w:color w:val="2E74B5" w:themeColor="accent1" w:themeShade="BF"/>
+      <w:sz w:val="32"/>
+      <w:szCs w:val="32"/>
+    </w:rPr>
+  </w:style>
+  <w:style w:type="paragraph" w:styleId="Heading2">
+    <w:name w:val="heading 2"/>
+    <w:basedOn w:val="Normal"/>
+    <w:next w:val="Normal"/>
+    <w:link w:val="Heading2Char"/>
+    <w:uiPriority w:val="9"/>
+    <w:semiHidden/>
+    <w:unhideWhenUsed/>
+    <w:qFormat/>
+    <w:rsid w:val="00CC5496"/>
+    <w:pPr>
+      <w:keepNext/>
+      <w:keepLines/>
+      <w:numPr>
+        <w:ilvl w:val="1"/>
+        <w:numId w:val="1"/>
+      </w:numPr>
+      <w:spacing w:before="40" w:after="0"/>
+      <w:outlineLvl w:val="1"/>
+    </w:pPr>
+    <w:rPr>
+      <w:rFonts w:asciiTheme="majorHAnsi" w:eastAsiaTheme="majorEastAsia" w:hAnsiTheme="majorHAnsi" w:cstheme="majorBidi"/>
+      <w:color w:val="2E74B5" w:themeColor="accent1" w:themeShade="BF"/>
+      <w:sz w:val="26"/>
+      <w:szCs w:val="26"/>
+    </w:rPr>
+  </w:style>
+  <w:style w:type="paragraph" w:styleId="Heading3">
+    <w:name w:val="heading 3"/>
+    <w:basedOn w:val="Normal"/>
+    <w:next w:val="Normal"/>
+    <w:link w:val="Heading3Char"/>
+    <w:uiPriority w:val="9"/>
+    <w:semiHidden/>
+    <w:unhideWhenUsed/>
+    <w:qFormat/>
+    <w:rsid w:val="00CC5496"/>
+    <w:pPr>
+      <w:keepNext/>
+      <w:keepLines/>
+      <w:numPr>
+        <w:ilvl w:val="2"/>
+        <w:numId w:val="1"/>
+      </w:numPr>
+      <w:spacing w:before="40" w:after="0"/>
+      <w:outlineLvl w:val="2"/>
+    </w:pPr>
+    <w:rPr>
+      <w:rFonts w:asciiTheme="majorHAnsi" w:eastAsiaTheme="majorEastAsia" w:hAnsiTheme="majorHAnsi" w:cstheme="majorBidi"/>
+      <w:color w:val="1F4D78" w:themeColor="accent1" w:themeShade="7F"/>
+      <w:sz w:val="24"/>
+      <w:szCs w:val="24"/>
+    </w:rPr>
+  </w:style>
+  <w:style w:type="paragraph" w:styleId="Heading4">
+    <w:name w:val="heading 4"/>
+    <w:basedOn w:val="Normal"/>
+    <w:next w:val="Normal"/>
+    <w:link w:val="Heading4Char"/>
+    <w:uiPriority w:val="9"/>
+    <w:semiHidden/>
+    <w:unhideWhenUsed/>
+    <w:qFormat/>
+    <w:rsid w:val="00CC5496"/>
+    <w:pPr>
+      <w:keepNext/>
+      <w:keepLines/>
+      <w:numPr>
+        <w:ilvl w:val="3"/>
+        <w:numId w:val="1"/>
+      </w:numPr>
+      <w:spacing w:before="40" w:after="0"/>
+      <w:outlineLvl w:val="3"/>
+    </w:pPr>
+    <w:rPr>
+      <w:rFonts w:asciiTheme="majorHAnsi" w:eastAsiaTheme="majorEastAsia" w:hAnsiTheme="majorHAnsi" w:cstheme="majorBidi"/>
+      <w:i/>
+      <w:iCs/>
+      <w:color w:val="2E74B5" w:themeColor="accent1" w:themeShade="BF"/>
+    </w:rPr>
+  </w:style>
+  <w:style w:type="paragraph" w:styleId="Heading5">
+    <w:name w:val="heading 5"/>
+    <w:basedOn w:val="Normal"/>
+    <w:next w:val="Normal"/>
+    <w:link w:val="Heading5Char"/>
+    <w:uiPriority w:val="9"/>
+    <w:semiHidden/>
+    <w:unhideWhenUsed/>
+    <w:qFormat/>
+    <w:rsid w:val="00CC5496"/>
+    <w:pPr>
+      <w:keepNext/>
+      <w:keepLines/>
+      <w:numPr>
+        <w:ilvl w:val="4"/>
+        <w:numId w:val="1"/>
+      </w:numPr>
+      <w:spacing w:before="40" w:after="0"/>
+      <w:outlineLvl w:val="4"/>
+    </w:pPr>
+    <w:rPr>
+      <w:rFonts w:asciiTheme="majorHAnsi" w:eastAsiaTheme="majorEastAsia" w:hAnsiTheme="majorHAnsi" w:cstheme="majorBidi"/>
+      <w:color w:val="2E74B5" w:themeColor="accent1" w:themeShade="BF"/>
+    </w:rPr>
+  </w:style>
+  <w:style w:type="paragraph" w:styleId="Heading6">
+    <w:name w:val="heading 6"/>
+    <w:basedOn w:val="Normal"/>
+    <w:next w:val="Normal"/>
+    <w:link w:val="Heading6Char"/>
+    <w:uiPriority w:val="9"/>
+    <w:semiHidden/>
+    <w:unhideWhenUsed/>
+    <w:qFormat/>
+    <w:rsid w:val="00CC5496"/>
+    <w:pPr>
+      <w:keepNext/>
+      <w:keepLines/>
+      <w:numPr>
+        <w:ilvl w:val="5"/>
+        <w:numId w:val="1"/>
+      </w:numPr>
+      <w:spacing w:before="40" w:after="0"/>
+      <w:outlineLvl w:val="5"/>
+    </w:pPr>
+    <w:rPr>
+      <w:rFonts w:asciiTheme="majorHAnsi" w:eastAsiaTheme="majorEastAsia" w:hAnsiTheme="majorHAnsi" w:cstheme="majorBidi"/>
+      <w:color w:val="1F4D78" w:themeColor="accent1" w:themeShade="7F"/>
+    </w:rPr>
+  </w:style>
+  <w:style w:type="paragraph" w:styleId="Heading7">
+    <w:name w:val="heading 7"/>
+    <w:basedOn w:val="Normal"/>
+    <w:next w:val="Normal"/>
+    <w:link w:val="Heading7Char"/>
+    <w:uiPriority w:val="9"/>
+    <w:semiHidden/>
+    <w:unhideWhenUsed/>
+    <w:qFormat/>
+    <w:rsid w:val="00CC5496"/>
+    <w:pPr>
+      <w:keepNext/>
+      <w:keepLines/>
+      <w:numPr>
+        <w:ilvl w:val="6"/>
+        <w:numId w:val="1"/>
+      </w:numPr>
+      <w:spacing w:before="40" w:after="0"/>
+      <w:outlineLvl w:val="6"/>
+    </w:pPr>
+    <w:rPr>
+      <w:rFonts w:asciiTheme="majorHAnsi" w:eastAsiaTheme="majorEastAsia" w:hAnsiTheme="majorHAnsi" w:cstheme="majorBidi"/>
+      <w:i/>
+      <w:iCs/>
+      <w:color w:val="1F4D78" w:themeColor="accent1" w:themeShade="7F"/>
+    </w:rPr>
+  </w:style>
+  <w:style w:type="paragraph" w:styleId="Heading8">
+    <w:name w:val="heading 8"/>
+    <w:basedOn w:val="Normal"/>
+    <w:next w:val="Normal"/>
+    <w:link w:val="Heading8Char"/>
+    <w:uiPriority w:val="9"/>
+    <w:semiHidden/>
+    <w:unhideWhenUsed/>
+    <w:qFormat/>
+    <w:rsid w:val="00CC5496"/>
+    <w:pPr>
+      <w:keepNext/>
+      <w:keepLines/>
+      <w:numPr>
+        <w:ilvl w:val="7"/>
+        <w:numId w:val="1"/>
+      </w:numPr>
+      <w:spacing w:before="40" w:after="0"/>
+      <w:outlineLvl w:val="7"/>
+    </w:pPr>
+    <w:rPr>
+      <w:rFonts w:asciiTheme="majorHAnsi" w:eastAsiaTheme="majorEastAsia" w:hAnsiTheme="majorHAnsi" w:cstheme="majorBidi"/>
+      <w:color w:val="272727" w:themeColor="text1" w:themeTint="D8"/>
+      <w:sz w:val="21"/>
+      <w:szCs w:val="21"/>
+    </w:rPr>
+  </w:style>
+  <w:style w:type="paragraph" w:styleId="Heading9">
+    <w:name w:val="heading 9"/>
+    <w:basedOn w:val="Normal"/>
+    <w:next w:val="Normal"/>
+    <w:link w:val="Heading9Char"/>
+    <w:uiPriority w:val="9"/>
+    <w:semiHidden/>
+    <w:unhideWhenUsed/>
+    <w:qFormat/>
+    <w:rsid w:val="00CC5496"/>
+    <w:pPr>
+      <w:keepNext/>
+      <w:keepLines/>
+      <w:numPr>
+        <w:ilvl w:val="8"/>
+        <w:numId w:val="1"/>
+      </w:numPr>
+      <w:spacing w:before="40" w:after="0"/>
+      <w:outlineLvl w:val="8"/>
+    </w:pPr>
+    <w:rPr>
+      <w:rFonts w:asciiTheme="majorHAnsi" w:eastAsiaTheme="majorEastAsia" w:hAnsiTheme="majorHAnsi" w:cstheme="majorBidi"/>
+      <w:i/>
+      <w:iCs/>
+      <w:color w:val="272727" w:themeColor="text1" w:themeTint="D8"/>
+      <w:sz w:val="21"/>
+      <w:szCs w:val="21"/>
+    </w:rPr>
+  </w:style>
+  <w:style w:type="character" w:default="1" w:styleId="DefaultParagraphFont">
+    <w:name w:val="Default Paragraph Font"/>
+    <w:uiPriority w:val="1"/>
+    <w:semiHidden/>
+    <w:unhideWhenUsed/>
+  </w:style>
+  <w:style w:type="table" w:default="1" w:styleId="TableNormal">
+    <w:name w:val="Normal Table"/>
+    <w:uiPriority w:val="99"/>
+    <w:semiHidden/>
+    <w:unhideWhenUsed/>
+    <w:tblPr>
+      <w:tblInd w:w="0" w:type="dxa"/>
+      <w:tblCellMar>
+        <w:top w:w="0" w:type="dxa"/>
+        <w:left w:w="108" w:type="dxa"/>
+        <w:bottom w:w="0" w:type="dxa"/>
+        <w:right w:w="108" w:type="dxa"/>
+      </w:tblCellMar>
+    </w:tblPr>
+  </w:style>
+  <w:style w:type="numbering" w:default="1" w:styleId="NoList">
+    <w:name w:val="No List"/>
+    <w:uiPriority w:val="99"/>
+    <w:semiHidden/>
+    <w:unhideWhenUsed/>
+  </w:style>
+  <w:style w:type="character" w:customStyle="1" w:styleId="Heading1Char">
+    <w:name w:val="Heading 1 Char"/>
+    <w:basedOn w:val="DefaultParagraphFont"/>
+    <w:link w:val="Heading1"/>
+    <w:uiPriority w:val="9"/>
+    <w:rsid w:val="00CC5496"/>
+    <w:rPr>
+      <w:rFonts w:asciiTheme="majorHAnsi" w:eastAsiaTheme="majorEastAsia" w:hAnsiTheme="majorHAnsi" w:cstheme="majorBidi"/>
+      <w:color w:val="2E74B5" w:themeColor="accent1" w:themeShade="BF"/>
+      <w:sz w:val="32"/>
+      <w:szCs w:val="32"/>
+    </w:rPr>
+  </w:style>
+  <w:style w:type="character" w:customStyle="1" w:styleId="Heading2Char">
+    <w:name w:val="Heading 2 Char"/>
+    <w:basedOn w:val="DefaultParagraphFont"/>
+    <w:link w:val="Heading2"/>
+    <w:uiPriority w:val="9"/>
+    <w:semiHidden/>
+    <w:rsid w:val="00CC5496"/>
+    <w:rPr>
+      <w:rFonts w:asciiTheme="majorHAnsi" w:eastAsiaTheme="majorEastAsia" w:hAnsiTheme="majorHAnsi" w:cstheme="majorBidi"/>
+      <w:color w:val="2E74B5" w:themeColor="accent1" w:themeShade="BF"/>
+      <w:sz w:val="26"/>
+      <w:szCs w:val="26"/>
+    </w:rPr>
+  </w:style>
+  <w:style w:type="character" w:customStyle="1" w:styleId="Heading3Char">
+    <w:name w:val="Heading 3 Char"/>
+    <w:basedOn w:val="DefaultParagraphFont"/>
+    <w:link w:val="Heading3"/>
+    <w:uiPriority w:val="9"/>
+    <w:semiHidden/>
+    <w:rsid w:val="00CC5496"/>
+    <w:rPr>
+      <w:rFonts w:asciiTheme="majorHAnsi" w:eastAsiaTheme="majorEastAsia" w:hAnsiTheme="majorHAnsi" w:cstheme="majorBidi"/>
+      <w:color w:val="1F4D78" w:themeColor="accent1" w:themeShade="7F"/>
+      <w:sz w:val="24"/>
+      <w:szCs w:val="24"/>
+    </w:rPr>
+  </w:style>
+  <w:style w:type="character" w:customStyle="1" w:styleId="Heading4Char">
+    <w:name w:val="Heading 4 Char"/>
+    <w:basedOn w:val="DefaultParagraphFont"/>
+    <w:link w:val="Heading4"/>
+    <w:uiPriority w:val="9"/>
+    <w:semiHidden/>
+    <w:rsid w:val="00CC5496"/>
+    <w:rPr>
+      <w:rFonts w:asciiTheme="majorHAnsi" w:eastAsiaTheme="majorEastAsia" w:hAnsiTheme="majorHAnsi" w:cstheme="majorBidi"/>
+      <w:i/>
+      <w:iCs/>
+      <w:color w:val="2E74B5" w:themeColor="accent1" w:themeShade="BF"/>
+    </w:rPr>
+  </w:style>
+  <w:style w:type="character" w:customStyle="1" w:styleId="Heading5Char">
+    <w:name w:val="Heading 5 Char"/>
+    <w:basedOn w:val="DefaultParagraphFont"/>
+    <w:link w:val="Heading5"/>
+    <w:uiPriority w:val="9"/>
+    <w:semiHidden/>
+    <w:rsid w:val="00CC5496"/>
+    <w:rPr>
+      <w:rFonts w:asciiTheme="majorHAnsi" w:eastAsiaTheme="majorEastAsia" w:hAnsiTheme="majorHAnsi" w:cstheme="majorBidi"/>
+      <w:color w:val="2E74B5" w:themeColor="accent1" w:themeShade="BF"/>
+    </w:rPr>
+  </w:style>
+  <w:style w:type="character" w:customStyle="1" w:styleId="Heading6Char">
+    <w:name w:val="Heading 6 Char"/>
+    <w:basedOn w:val="DefaultParagraphFont"/>
+    <w:link w:val="Heading6"/>
+    <w:uiPriority w:val="9"/>
+    <w:semiHidden/>
+    <w:rsid w:val="00CC5496"/>
+    <w:rPr>
+      <w:rFonts w:asciiTheme="majorHAnsi" w:eastAsiaTheme="majorEastAsia" w:hAnsiTheme="majorHAnsi" w:cstheme="majorBidi"/>
+      <w:color w:val="1F4D78" w:themeColor="accent1" w:themeShade="7F"/>
+    </w:rPr>
+  </w:style>
+  <w:style w:type="character" w:customStyle="1" w:styleId="Heading7Char">
+    <w:name w:val="Heading 7 Char"/>
+    <w:basedOn w:val="DefaultParagraphFont"/>
+    <w:link w:val="Heading7"/>
+    <w:uiPriority w:val="9"/>
+    <w:semiHidden/>
+    <w:rsid w:val="00CC5496"/>
+    <w:rPr>
+      <w:rFonts w:asciiTheme="majorHAnsi" w:eastAsiaTheme="majorEastAsia" w:hAnsiTheme="majorHAnsi" w:cstheme="majorBidi"/>
+      <w:i/>
+      <w:iCs/>
+      <w:color w:val="1F4D78" w:themeColor="accent1" w:themeShade="7F"/>
+    </w:rPr>
+  </w:style>
+  <w:style w:type="character" w:customStyle="1" w:styleId="Heading8Char">
+    <w:name w:val="Heading 8 Char"/>
+    <w:basedOn w:val="DefaultParagraphFont"/>
+    <w:link w:val="Heading8"/>
+    <w:uiPriority w:val="9"/>
+    <w:semiHidden/>
+    <w:rsid w:val="00CC5496"/>
+    <w:rPr>
+      <w:rFonts w:asciiTheme="majorHAnsi" w:eastAsiaTheme="majorEastAsia" w:hAnsiTheme="majorHAnsi" w:cstheme="majorBidi"/>
+      <w:color w:val="272727" w:themeColor="text1" w:themeTint="D8"/>
+      <w:sz w:val="21"/>
+      <w:szCs w:val="21"/>
+    </w:rPr>
+  </w:style>
+  <w:style w:type="character" w:customStyle="1" w:styleId="Heading9Char">
+    <w:name w:val="Heading 9 Char"/>
+    <w:basedOn w:val="DefaultParagraphFont"/>
+    <w:link w:val="Heading9"/>
+    <w:uiPriority w:val="9"/>
+    <w:semiHidden/>
+    <w:rsid w:val="00CC5496"/>
+    <w:rPr>
+      <w:rFonts w:asciiTheme="majorHAnsi" w:eastAsiaTheme="majorEastAsia" w:hAnsiTheme="majorHAnsi" w:cstheme="majorBidi"/>
+      <w:i/>
+      <w:iCs/>
+      <w:color w:val="272727" w:themeColor="text1" w:themeTint="D8"/>
+      <w:sz w:val="21"/>
+      <w:szCs w:val="21"/>
+    </w:rPr>
+  </w:style>
+  <w:style w:type="paragraph" w:styleId="ListParagraph">
+    <w:name w:val="List Paragraph"/>
+    <w:basedOn w:val="Normal"/>
+    <w:uiPriority w:val="34"/>
+    <w:qFormat/>
+    <w:rsid w:val="00CC5496"/>
+    <w:pPr>
+      <w:ind w:left="720"/>
+      <w:contextualSpacing/>
+    </w:pPr>
+  </w:style>
+</w:styles>
+</file>
+
+<file path=word/stylesWithEffects.xml><?xml version="1.0" encoding="utf-8"?>
+<w:styles xmlns:wpc="http://schemas.microsoft.com/office/word/2010/wordprocessingCanvas" xmlns:mc="http://schemas.openxmlformats.org/markup-compatibility/2006" xmlns:o="urn:schemas-microsoft-com:office:office" xmlns:r="http://schemas.openxmlformats.org/officeDocument/2006/relationships" xmlns:m="http://schemas.openxmlformats.org/officeDocument/2006/math" xmlns:v="urn:schemas-microsoft-com:vml" xmlns:wp14="http://schemas.microsoft.com/office/word/2010/wordprocessingDrawing" xmlns:wp="http://schemas.openxmlformats.org/drawingml/2006/wordprocessingDrawing" xmlns:w10="urn:schemas-microsoft-com:office:word" xmlns:w="http://schemas.openxmlformats.org/wordprocessingml/2006/main" xmlns:w14="http://schemas.microsoft.com/office/word/2010/wordml" xmlns:wpg="http://schemas.microsoft.com/office/word/2010/wordprocessingGroup" xmlns:wpi="http://schemas.microsoft.com/office/word/2010/wordprocessingInk" xmlns:wne="http://schemas.microsoft.com/office/word/2006/wordml" xmlns:wps="http://schemas.microsoft.com/office/word/2010/wordprocessingShape" mc:Ignorable="w14 wp14">
+  <w:docDefaults>
+    <w:rPrDefault>
+      <w:rPr>
+        <w:rFonts w:asciiTheme="minorHAnsi" w:eastAsiaTheme="minorHAnsi" w:hAnsiTheme="minorHAnsi" w:cstheme="minorBidi"/>
+        <w:sz w:val="22"/>
+        <w:szCs w:val="22"/>
+        <w:lang w:val="en-US" w:eastAsia="en-US" w:bidi="ar-SA"/>
+      </w:rPr>
+    </w:rPrDefault>
+    <w:pPrDefault>
+      <w:pPr>
+        <w:spacing w:after="160" w:line="259" w:lineRule="auto"/>
+      </w:pPr>
+    </w:pPrDefault>
+  </w:docDefaults>
+  <w:latentStyles w:defLockedState="0" w:defUIPriority="99" w:defSemiHidden="1" w:defUnhideWhenUsed="1" w:defQFormat="0" w:count="267">
+    <w:lsdException w:name="Normal" w:semiHidden="0" w:uiPriority="0" w:unhideWhenUsed="0" w:qFormat="1"/>
+    <w:lsdException w:name="heading 1" w:semiHidden="0" w:uiPriority="9" w:unhideWhenUsed="0" w:qFormat="1"/>
+    <w:lsdException w:name="heading 2" w:uiPriority="9" w:qFormat="1"/>
+    <w:lsdException w:name="heading 3" w:uiPriority="9" w:qFormat="1"/>
+    <w:lsdException w:name="heading 4" w:uiPriority="9" w:qFormat="1"/>
+    <w:lsdException w:name="heading 5" w:uiPriority="9" w:qFormat="1"/>
+    <w:lsdException w:name="heading 6" w:uiPriority="9" w:qFormat="1"/>
+    <w:lsdException w:name="heading 7" w:uiPriority="9" w:qFormat="1"/>
+    <w:lsdException w:name="heading 8" w:uiPriority="9" w:qFormat="1"/>
+    <w:lsdException w:name="heading 9" w:uiPriority="9" w:qFormat="1"/>
+    <w:lsdException w:name="toc 1" w:uiPriority="39"/>
+    <w:lsdException w:name="toc 2" w:uiPriority="39"/>
+    <w:lsdException w:name="toc 3" w:uiPriority="39"/>
+    <w:lsdException w:name="toc 4" w:uiPriority="39"/>
+    <w:lsdException w:name="toc 5" w:uiPriority="39"/>
+    <w:lsdException w:name="toc 6" w:uiPriority="39"/>
+    <w:lsdException w:name="toc 7" w:uiPriority="39"/>
+    <w:lsdException w:name="toc 8" w:uiPriority="39"/>
+    <w:lsdException w:name="toc 9" w:uiPriority="39"/>
+    <w:lsdException w:name="caption" w:uiPriority="35" w:qFormat="1"/>
+    <w:lsdException w:name="Title" w:semiHidden="0" w:uiPriority="10" w:unhideWhenUsed="0" w:qFormat="1"/>
+    <w:lsdException w:name="Default Paragraph Font" w:uiPriority="1"/>
+    <w:lsdException w:name="Subtitle" w:semiHidden="0" w:uiPriority="11" w:unhideWhenUsed="0" w:qFormat="1"/>
+    <w:lsdException w:name="Strong" w:semiHidden="0" w:uiPriority="22" w:unhideWhenUsed="0" w:qFormat="1"/>
+    <w:lsdException w:name="Emphasis" w:semiHidden="0" w:uiPriority="20" w:unhideWhenUsed="0" w:qFormat="1"/>
+    <w:lsdException w:name="Table Grid" w:semiHidden="0" w:uiPriority="39" w:unhideWhenUsed="0"/>
+    <w:lsdException w:name="Placeholder Text" w:unhideWhenUsed="0"/>
+    <w:lsdException w:name="No Spacing" w:semiHidden="0" w:uiPriority="1" w:unhideWhenUsed="0" w:qFormat="1"/>
+    <w:lsdException w:name="Light Shading" w:semiHidden="0" w:uiPriority="60" w:unhideWhenUsed="0"/>
+    <w:lsdException w:name="Light List" w:semiHidden="0" w:uiPriority="61" w:unhideWhenUsed="0"/>
+    <w:lsdException w:name="Light Grid" w:semiHidden="0" w:uiPriority="62" w:unhideWhenUsed="0"/>
+    <w:lsdException w:name="Medium Shading 1" w:semiHidden="0" w:uiPriority="63" w:unhideWhenUsed="0"/>
+    <w:lsdException w:name="Medium Shading 2" w:semiHidden="0" w:uiPriority="64" w:unhideWhenUsed="0"/>
+    <w:lsdException w:name="Medium List 1" w:semiHidden="0" w:uiPriority="65" w:unhideWhenUsed="0"/>
+    <w:lsdException w:name="Medium List 2" w:semiHidden="0" w:uiPriority="66" w:unhideWhenUsed="0"/>
+    <w:lsdException w:name="Medium Grid 1" w:semiHidden="0" w:uiPriority="67" w:unhideWhenUsed="0"/>
+    <w:lsdException w:name="Medium Grid 2" w:semiHidden="0" w:uiPriority="68" w:unhideWhenUsed="0"/>
+    <w:lsdException w:name="Medium Grid 3" w:semiHidden="0" w:uiPriority="69" w:unhideWhenUsed="0"/>
+    <w:lsdException w:name="Dark List" w:semiHidden="0" w:uiPriority="70" w:unhideWhenUsed="0"/>
+    <w:lsdException w:name="Colorful Shading" w:semiHidden="0" w:uiPriority="71" w:unhideWhenUsed="0"/>
+    <w:lsdException w:name="Colorful List" w:semiHidden="0" w:uiPriority="72" w:unhideWhenUsed="0"/>
+    <w:lsdException w:name="Colorful Grid" w:semiHidden="0" w:uiPriority="73" w:unhideWhenUsed="0"/>
+    <w:lsdException w:name="Light Shading Accent 1" w:semiHidden="0" w:uiPriority="60" w:unhideWhenUsed="0"/>
+    <w:lsdException w:name="Light List Accent 1" w:semiHidden="0" w:uiPriority="61" w:unhideWhenUsed="0"/>
+    <w:lsdException w:name="Light Grid Accent 1" w:semiHidden="0" w:uiPriority="62" w:unhideWhenUsed="0"/>
+    <w:lsdException w:name="Medium Shading 1 Accent 1" w:semiHidden="0" w:uiPriority="63" w:unhideWhenUsed="0"/>
+    <w:lsdException w:name="Medium Shading 2 Accent 1" w:semiHidden="0" w:uiPriority="64" w:unhideWhenUsed="0"/>
+    <w:lsdException w:name="Medium List 1 Accent 1" w:semiHidden="0" w:uiPriority="65" w:unhideWhenUsed="0"/>
+    <w:lsdException w:name="Revision" w:unhideWhenUsed="0"/>
+    <w:lsdException w:name="List Paragraph" w:semiHidden="0" w:uiPriority="34" w:unhideWhenUsed="0" w:qFormat="1"/>
+    <w:lsdException w:name="Quote" w:semiHidden="0" w:uiPriority="29" w:unhideWhenUsed="0" w:qFormat="1"/>
+    <w:lsdException w:name="Intense Quote" w:semiHidden="0" w:uiPriority="30" w:unhideWhenUsed="0" w:qFormat="1"/>
+    <w:lsdException w:name="Medium List 2 Accent 1" w:semiHidden="0" w:uiPriority="66" w:unhideWhenUsed="0"/>
+    <w:lsdException w:name="Medium Grid 1 Accent 1" w:semiHidden="0" w:uiPriority="67" w:unhideWhenUsed="0"/>
+    <w:lsdException w:name="Medium Grid 2 Accent 1" w:semiHidden="0" w:uiPriority="68" w:unhideWhenUsed="0"/>
+    <w:lsdException w:name="Medium Grid 3 Accent 1" w:semiHidden="0" w:uiPriority="69" w:unhideWhenUsed="0"/>
+    <w:lsdException w:name="Dark List Accent 1" w:semiHidden="0" w:uiPriority="70" w:unhideWhenUsed="0"/>
+    <w:lsdException w:name="Colorful Shading Accent 1" w:semiHidden="0" w:uiPriority="71" w:unhideWhenUsed="0"/>
+    <w:lsdException w:name="Colorful List Accent 1" w:semiHidden="0" w:uiPriority="72" w:unhideWhenUsed="0"/>
+    <w:lsdException w:name="Colorful Grid Accent 1" w:semiHidden="0" w:uiPriority="73" w:unhideWhenUsed="0"/>
+    <w:lsdException w:name="Light Shading Accent 2" w:semiHidden="0" w:uiPriority="60" w:unhideWhenUsed="0"/>
+    <w:lsdException w:name="Light List Accent 2" w:semiHidden="0" w:uiPriority="61" w:unhideWhenUsed="0"/>
+    <w:lsdException w:name="Light Grid Accent 2" w:semiHidden="0" w:uiPriority="62" w:unhideWhenUsed="0"/>
+    <w:lsdException w:name="Medium Shading 1 Accent 2" w:semiHidden="0" w:uiPriority="63" w:unhideWhenUsed="0"/>
+    <w:lsdException w:name="Medium Shading 2 Accent 2" w:semiHidden="0" w:uiPriority="64" w:unhideWhenUsed="0"/>
+    <w:lsdException w:name="Medium List 1 Accent 2" w:semiHidden="0" w:uiPriority="65" w:unhideWhenUsed="0"/>
+    <w:lsdException w:name="Medium List 2 Accent 2" w:semiHidden="0" w:uiPriority="66" w:unhideWhenUsed="0"/>
+    <w:lsdException w:name="Medium Grid 1 Accent 2" w:semiHidden="0" w:uiPriority="67" w:unhideWhenUsed="0"/>
+    <w:lsdException w:name="Medium Grid 2 Accent 2" w:semiHidden="0" w:uiPriority="68" w:unhideWhenUsed="0"/>
+    <w:lsdException w:name="Medium Grid 3 Accent 2" w:semiHidden="0" w:uiPriority="69" w:unhideWhenUsed="0"/>
+    <w:lsdException w:name="Dark List Accent 2" w:semiHidden="0" w:uiPriority="70" w:unhideWhenUsed="0"/>
+    <w:lsdException w:name="Colorful Shading Accent 2" w:semiHidden="0" w:uiPriority="71" w:unhideWhenUsed="0"/>
+    <w:lsdException w:name="Colorful List Accent 2" w:semiHidden="0" w:uiPriority="72" w:unhideWhenUsed="0"/>
+    <w:lsdException w:name="Colorful Grid Accent 2" w:semiHidden="0" w:uiPriority="73" w:unhideWhenUsed="0"/>
+    <w:lsdException w:name="Light Shading Accent 3" w:semiHidden="0" w:uiPriority="60" w:unhideWhenUsed="0"/>
+    <w:lsdException w:name="Light List Accent 3" w:semiHidden="0" w:uiPriority="61" w:unhideWhenUsed="0"/>
+    <w:lsdException w:name="Light Grid Accent 3" w:semiHidden="0" w:uiPriority="62" w:unhideWhenUsed="0"/>
+    <w:lsdException w:name="Medium Shading 1 Accent 3" w:semiHidden="0" w:uiPriority="63" w:unhideWhenUsed="0"/>
+    <w:lsdException w:name="Medium Shading 2 Accent 3" w:semiHidden="0" w:uiPriority="64" w:unhideWhenUsed="0"/>
+    <w:lsdException w:name="Medium List 1 Accent 3" w:semiHidden="0" w:uiPriority="65" w:unhideWhenUsed="0"/>
+    <w:lsdException w:name="Medium List 2 Accent 3" w:semiHidden="0" w:uiPriority="66" w:unhideWhenUsed="0"/>
+    <w:lsdException w:name="Medium Grid 1 Accent 3" w:semiHidden="0" w:uiPriority="67" w:unhideWhenUsed="0"/>
+    <w:lsdException w:name="Medium Grid 2 Accent 3" w:semiHidden="0" w:uiPriority="68" w:unhideWhenUsed="0"/>
+    <w:lsdException w:name="Medium Grid 3 Accent 3" w:semiHidden="0" w:uiPriority="69" w:unhideWhenUsed="0"/>
+    <w:lsdException w:name="Dark List Accent 3" w:semiHidden="0" w:uiPriority="70" w:unhideWhenUsed="0"/>
+    <w:lsdException w:name="Colorful Shading Accent 3" w:semiHidden="0" w:uiPriority="71" w:unhideWhenUsed="0"/>
+    <w:lsdException w:name="Colorful List Accent 3" w:semiHidden="0" w:uiPriority="72" w:unhideWhenUsed="0"/>
+    <w:lsdException w:name="Colorful Grid Accent 3" w:semiHidden="0" w:uiPriority="73" w:unhideWhenUsed="0"/>
+    <w:lsdException w:name="Light Shading Accent 4" w:semiHidden="0" w:uiPriority="60" w:unhideWhenUsed="0"/>
+    <w:lsdException w:name="Light List Accent 4" w:semiHidden="0" w:uiPriority="61" w:unhideWhenUsed="0"/>
+    <w:lsdException w:name="Light Grid Accent 4" w:semiHidden="0" w:uiPriority="62" w:unhideWhenUsed="0"/>
+    <w:lsdException w:name="Medium Shading 1 Accent 4" w:semiHidden="0" w:uiPriority="63" w:unhideWhenUsed="0"/>
+    <w:lsdException w:name="Medium Shading 2 Accent 4" w:semiHidden="0" w:uiPriority="64" w:unhideWhenUsed="0"/>
+    <w:lsdException w:name="Medium List 1 Accent 4" w:semiHidden="0" w:uiPriority="65" w:unhideWhenUsed="0"/>
+    <w:lsdException w:name="Medium List 2 Accent 4" w:semiHidden="0" w:uiPriority="66" w:unhideWhenUsed="0"/>
+    <w:lsdException w:name="Medium Grid 1 Accent 4" w:semiHidden="0" w:uiPriority="67" w:unhideWhenUsed="0"/>
+    <w:lsdException w:name="Medium Grid 2 Accent 4" w:semiHidden="0" w:uiPriority="68" w:unhideWhenUsed="0"/>
+    <w:lsdException w:name="Medium Grid 3 Accent 4" w:semiHidden="0" w:uiPriority="69" w:unhideWhenUsed="0"/>
+    <w:lsdException w:name="Dark List Accent 4" w:semiHidden="0" w:uiPriority="70" w:unhideWhenUsed="0"/>
+    <w:lsdException w:name="Colorful Shading Accent 4" w:semiHidden="0" w:uiPriority="71" w:unhideWhenUsed="0"/>
+    <w:lsdException w:name="Colorful List Accent 4" w:semiHidden="0" w:uiPriority="72" w:unhideWhenUsed="0"/>
+    <w:lsdException w:name="Colorful Grid Accent 4" w:semiHidden="0" w:uiPriority="73" w:unhideWhenUsed="0"/>
+    <w:lsdException w:name="Light Shading Accent 5" w:semiHidden="0" w:uiPriority="60" w:unhideWhenUsed="0"/>
+    <w:lsdException w:name="Light List Accent 5" w:semiHidden="0" w:uiPriority="61" w:unhideWhenUsed="0"/>
+    <w:lsdException w:name="Light Grid Accent 5" w:semiHidden="0" w:uiPriority="62" w:unhideWhenUsed="0"/>
+    <w:lsdException w:name="Medium Shading 1 Accent 5" w:semiHidden="0" w:uiPriority="63" w:unhideWhenUsed="0"/>
+    <w:lsdException w:name="Medium Shading 2 Accent 5" w:semiHidden="0" w:uiPriority="64" w:unhideWhenUsed="0"/>
+    <w:lsdException w:name="Medium List 1 Accent 5" w:semiHidden="0" w:uiPriority="65" w:unhideWhenUsed="0"/>
+    <w:lsdException w:name="Medium List 2 Accent 5" w:semiHidden="0" w:uiPriority="66" w:unhideWhenUsed="0"/>
+    <w:lsdException w:name="Medium Grid 1 Accent 5" w:semiHidden="0" w:uiPriority="67" w:unhideWhenUsed="0"/>
+    <w:lsdException w:name="Medium Grid 2 Accent 5" w:semiHidden="0" w:uiPriority="68" w:unhideWhenUsed="0"/>
+    <w:lsdException w:name="Medium Grid 3 Accent 5" w:semiHidden="0" w:uiPriority="69" w:unhideWhenUsed="0"/>
+    <w:lsdException w:name="Dark List Accent 5" w:semiHidden="0" w:uiPriority="70" w:unhideWhenUsed="0"/>
+    <w:lsdException w:name="Colorful Shading Accent 5" w:semiHidden="0" w:uiPriority="71" w:unhideWhenUsed="0"/>
+    <w:lsdException w:name="Colorful List Accent 5" w:semiHidden="0" w:uiPriority="72" w:unhideWhenUsed="0"/>
+    <w:lsdException w:name="Colorful Grid Accent 5" w:semiHidden="0" w:uiPriority="73" w:unhideWhenUsed="0"/>
+    <w:lsdException w:name="Light Shading Accent 6" w:semiHidden="0" w:uiPriority="60" w:unhideWhenUsed="0"/>
+    <w:lsdException w:name="Light List Accent 6" w:semiHidden="0" w:uiPriority="61" w:unhideWhenUsed="0"/>
+    <w:lsdException w:name="Light Grid Accent 6" w:semiHidden="0" w:uiPriority="62" w:unhideWhenUsed="0"/>
+    <w:lsdException w:name="Medium Shading 1 Accent 6" w:semiHidden="0" w:uiPriority="63" w:unhideWhenUsed="0"/>
+    <w:lsdException w:name="Medium Shading 2 Accent 6" w:semiHidden="0" w:uiPriority="64" w:unhideWhenUsed="0"/>
+    <w:lsdException w:name="Medium List 1 Accent 6" w:semiHidden="0" w:uiPriority="65" w:unhideWhenUsed="0"/>
+    <w:lsdException w:name="Medium List 2 Accent 6" w:semiHidden="0" w:uiPriority="66" w:unhideWhenUsed="0"/>
+    <w:lsdException w:name="Medium Grid 1 Accent 6" w:semiHidden="0" w:uiPriority="67" w:unhideWhenUsed="0"/>
+    <w:lsdException w:name="Medium Grid 2 Accent 6" w:semiHidden="0" w:uiPriority="68" w:unhideWhenUsed="0"/>
+    <w:lsdException w:name="Medium Grid 3 Accent 6" w:semiHidden="0" w:uiPriority="69" w:unhideWhenUsed="0"/>
+    <w:lsdException w:name="Dark List Accent 6" w:semiHidden="0" w:uiPriority="70" w:unhideWhenUsed="0"/>
+    <w:lsdException w:name="Colorful Shading Accent 6" w:semiHidden="0" w:uiPriority="71" w:unhideWhenUsed="0"/>
+    <w:lsdException w:name="Colorful List Accent 6" w:semiHidden="0" w:uiPriority="72" w:unhideWhenUsed="0"/>
+    <w:lsdException w:name="Colorful Grid Accent 6" w:semiHidden="0" w:uiPriority="73" w:unhideWhenUsed="0"/>
+    <w:lsdException w:name="Subtle Emphasis" w:semiHidden="0" w:uiPriority="19" w:unhideWhenUsed="0" w:qFormat="1"/>
+    <w:lsdException w:name="Intense Emphasis" w:semiHidden="0" w:uiPriority="21" w:unhideWhenUsed="0" w:qFormat="1"/>
+    <w:lsdException w:name="Subtle Reference" w:semiHidden="0" w:uiPriority="31" w:unhideWhenUsed="0" w:qFormat="1"/>
+    <w:lsdException w:name="Intense Reference" w:semiHidden="0" w:uiPriority="32" w:unhideWhenUsed="0" w:qFormat="1"/>
+    <w:lsdException w:name="Book Title" w:semiHidden="0" w:uiPriority="33" w:unhideWhenUsed="0" w:qFormat="1"/>
+    <w:lsdException w:name="Bibliography" w:uiPriority="37"/>
+    <w:lsdException w:name="TOC Heading" w:uiPriority="39" w:qFormat="1"/>
   </w:latentStyles>
   <w:style w:type="paragraph" w:default="1" w:styleId="Normal">
     <w:name w:val="Normal"/>
@@ -1581,7 +2053,7 @@
     </a:clrScheme>
     <a:fontScheme name="Office">
       <a:majorFont>
-        <a:latin typeface="Calibri Light" panose="020F0302020204030204"/>
+        <a:latin typeface="Calibri Light"/>
         <a:ea typeface=""/>
         <a:cs typeface=""/>
         <a:font script="Jpan" typeface="ＭＳ ゴシック"/>
@@ -1616,7 +2088,7 @@
         <a:font script="Geor" typeface="Sylfaen"/>
       </a:majorFont>
       <a:minorFont>
-        <a:latin typeface="Calibri" panose="020F0502020204030204"/>
+        <a:latin typeface="Calibri"/>
         <a:ea typeface=""/>
         <a:cs typeface=""/>
         <a:font script="Jpan" typeface="ＭＳ 明朝"/>
@@ -1793,7 +2265,7 @@
   <a:extraClrSchemeLst/>
   <a:extLst>
     <a:ext uri="{05A4C25C-085E-4340-85A3-A5531E510DB2}">
-      <thm15:themeFamily xmlns:thm15="http://schemas.microsoft.com/office/thememl/2012/main" name="Office Theme" id="{62F939B6-93AF-4DB8-9C6B-D6C7DFDC589F}" vid="{4A3C46E8-61CC-4603-A589-7422A47A8E4A}"/>
+      <thm15:themeFamily xmlns:thm15="http://schemas.microsoft.com/office/thememl/2012/main" xmlns="" name="Office Theme" id="{62F939B6-93AF-4DB8-9C6B-D6C7DFDC589F}" vid="{4A3C46E8-61CC-4603-A589-7422A47A8E4A}"/>
     </a:ext>
   </a:extLst>
 </a:theme>

</xml_diff>

<commit_message>
dralf design reserved qpack
</commit_message>
<xml_diff>
--- a/samples/design.docx
+++ b/samples/design.docx
@@ -1,6 +1,6 @@
 
 <file path=word/document.xml><?xml version="1.0" encoding="utf-8"?>
-<w:document xmlns:wpc="http://schemas.microsoft.com/office/word/2010/wordprocessingCanvas" xmlns:mc="http://schemas.openxmlformats.org/markup-compatibility/2006" xmlns:o="urn:schemas-microsoft-com:office:office" xmlns:r="http://schemas.openxmlformats.org/officeDocument/2006/relationships" xmlns:m="http://schemas.openxmlformats.org/officeDocument/2006/math" xmlns:v="urn:schemas-microsoft-com:vml" xmlns:wp14="http://schemas.microsoft.com/office/word/2010/wordprocessingDrawing" xmlns:wp="http://schemas.openxmlformats.org/drawingml/2006/wordprocessingDrawing" xmlns:w10="urn:schemas-microsoft-com:office:word" xmlns:w="http://schemas.openxmlformats.org/wordprocessingml/2006/main" xmlns:w14="http://schemas.microsoft.com/office/word/2010/wordml" xmlns:wpg="http://schemas.microsoft.com/office/word/2010/wordprocessingGroup" xmlns:wpi="http://schemas.microsoft.com/office/word/2010/wordprocessingInk" xmlns:wne="http://schemas.microsoft.com/office/word/2006/wordml" xmlns:wps="http://schemas.microsoft.com/office/word/2010/wordprocessingShape" mc:Ignorable="w14 wp14">
+<w:document xmlns:wpc="http://schemas.microsoft.com/office/word/2010/wordprocessingCanvas" xmlns:mc="http://schemas.openxmlformats.org/markup-compatibility/2006" xmlns:o="urn:schemas-microsoft-com:office:office" xmlns:r="http://schemas.openxmlformats.org/officeDocument/2006/relationships" xmlns:m="http://schemas.openxmlformats.org/officeDocument/2006/math" xmlns:v="urn:schemas-microsoft-com:vml" xmlns:wp14="http://schemas.microsoft.com/office/word/2010/wordprocessingDrawing" xmlns:wp="http://schemas.openxmlformats.org/drawingml/2006/wordprocessingDrawing" xmlns:w10="urn:schemas-microsoft-com:office:word" xmlns:w="http://schemas.openxmlformats.org/wordprocessingml/2006/main" xmlns:w14="http://schemas.microsoft.com/office/word/2010/wordml" xmlns:w15="http://schemas.microsoft.com/office/word/2012/wordml" xmlns:wpg="http://schemas.microsoft.com/office/word/2010/wordprocessingGroup" xmlns:wpi="http://schemas.microsoft.com/office/word/2010/wordprocessingInk" xmlns:wne="http://schemas.microsoft.com/office/word/2006/wordml" xmlns:wps="http://schemas.microsoft.com/office/word/2010/wordprocessingShape" mc:Ignorable="w14 w15 wp14">
   <w:body>
     <w:p>
       <w:pPr>
@@ -301,13 +301,7 @@
         </w:numPr>
       </w:pPr>
       <w:r>
-        <w:t xml:space="preserve">Preparation: Administrator can delete all, and import data. That means everything can be changed </w:t>
-      </w:r>
-      <w:r>
-        <w:t>freely</w:t>
-      </w:r>
-      <w:r>
-        <w:t>.</w:t>
+        <w:t>Preparation: Administrator can delete all, and import data. That means everything can be changed freely.</w:t>
       </w:r>
     </w:p>
     <w:p>
@@ -332,6 +326,179 @@
       </w:pPr>
       <w:r>
         <w:t>Archieve: No modification can be done with this stage. View is the only permitted.</w:t>
+      </w:r>
+    </w:p>
+    <w:p>
+      <w:pPr>
+        <w:pStyle w:val="Heading1"/>
+      </w:pPr>
+      <w:r>
+        <w:lastRenderedPageBreak/>
+        <w:t>How to handle qpack and reserved qpack in a slot?</w:t>
+      </w:r>
+    </w:p>
+    <w:p>
+      <w:r>
+        <w:t xml:space="preserve">The first scenario we think about is to have vQPack and vQPackR, along with using an </w:t>
+      </w:r>
+      <w:r>
+        <w:t>indicating</w:t>
+      </w:r>
+      <w:r>
+        <w:t xml:space="preserve"> boolean variable b</w:t>
+      </w:r>
+      <w:r>
+        <w:t>QPack</w:t>
+      </w:r>
+      <w:r>
+        <w:t>R</w:t>
+      </w:r>
+      <w:r>
+        <w:t>.</w:t>
+      </w:r>
+    </w:p>
+    <w:p>
+      <w:pPr>
+        <w:pStyle w:val="ListParagraph"/>
+        <w:numPr>
+          <w:ilvl w:val="0"/>
+          <w:numId w:val="6"/>
+        </w:numPr>
+      </w:pPr>
+      <w:r>
+        <w:t>Do not let the 2 packs swapping freely. QPack is always the main pack. We only use QPackR in case incident happens. Even when being used, the meaning reserved qpack is unchanged. That means the names “active pack” and “passive pack” don’</w:t>
+      </w:r>
+      <w:r>
+        <w:t>t convey full meaning of them and should be avoided.</w:t>
+      </w:r>
+    </w:p>
+    <w:p>
+      <w:pPr>
+        <w:pStyle w:val="ListParagraph"/>
+        <w:numPr>
+          <w:ilvl w:val="0"/>
+          <w:numId w:val="6"/>
+        </w:numPr>
+      </w:pPr>
+      <w:r>
+        <w:t>When we activate the QpackR, we cannot undo the action.</w:t>
+      </w:r>
+    </w:p>
+    <w:p>
+      <w:pPr>
+        <w:pStyle w:val="ListParagraph"/>
+        <w:numPr>
+          <w:ilvl w:val="0"/>
+          <w:numId w:val="6"/>
+        </w:numPr>
+      </w:pPr>
+      <w:r>
+        <w:t xml:space="preserve">When QpackR is activated, </w:t>
+      </w:r>
+      <w:r>
+        <w:t>BOTH pac</w:t>
+      </w:r>
+      <w:r>
+        <w:t>ks must be available in server1 because examinees may still need Qpack to submit their qsheets which have been fini</w:t>
+      </w:r>
+      <w:r>
+        <w:t>shed before the incident happened</w:t>
+      </w:r>
+      <w:r>
+        <w:t>.</w:t>
+      </w:r>
+    </w:p>
+    <w:p>
+      <w:pPr>
+        <w:pStyle w:val="ListParagraph"/>
+        <w:numPr>
+          <w:ilvl w:val="0"/>
+          <w:numId w:val="6"/>
+        </w:numPr>
+      </w:pPr>
+      <w:r>
+        <w:t>Modification rules</w:t>
+      </w:r>
+    </w:p>
+    <w:p>
+      <w:pPr>
+        <w:pStyle w:val="ListParagraph"/>
+        <w:numPr>
+          <w:ilvl w:val="1"/>
+          <w:numId w:val="6"/>
+        </w:numPr>
+      </w:pPr>
+      <w:r>
+        <w:t>In server0, bQPackR can only change from “false” to “true”, the value must be stored in database.</w:t>
+      </w:r>
+    </w:p>
+    <w:p>
+      <w:pPr>
+        <w:pStyle w:val="ListParagraph"/>
+        <w:numPr>
+          <w:ilvl w:val="1"/>
+          <w:numId w:val="6"/>
+        </w:numPr>
+      </w:pPr>
+      <w:r>
+        <w:t>In server1, bQPackR mustn’t change.</w:t>
+      </w:r>
+    </w:p>
+    <w:p>
+      <w:pPr>
+        <w:pStyle w:val="ListParagraph"/>
+        <w:numPr>
+          <w:ilvl w:val="0"/>
+          <w:numId w:val="6"/>
+        </w:numPr>
+      </w:pPr>
+      <w:r>
+        <w:t>Using rule</w:t>
+      </w:r>
+    </w:p>
+    <w:p>
+      <w:pPr>
+        <w:pStyle w:val="ListParagraph"/>
+        <w:numPr>
+          <w:ilvl w:val="1"/>
+          <w:numId w:val="6"/>
+        </w:numPr>
+      </w:pPr>
+      <w:r>
+        <w:t>In server0, when generating qpack, qpackR is also generated. They yeild twin.</w:t>
+      </w:r>
+      <w:r>
+        <w:br/>
+      </w:r>
+      <w:r>
+        <w:t>If bQPackR is false,</w:t>
+      </w:r>
+      <w:r>
+        <w:t xml:space="preserve"> only Qpack is sent to server1.</w:t>
+      </w:r>
+      <w:r>
+        <w:br/>
+        <w:t>If bQPackR is true, both are sent to server1.</w:t>
+      </w:r>
+    </w:p>
+    <w:p>
+      <w:pPr>
+        <w:pStyle w:val="ListParagraph"/>
+        <w:numPr>
+          <w:ilvl w:val="1"/>
+          <w:numId w:val="6"/>
+        </w:numPr>
+      </w:pPr>
+      <w:r>
+        <w:t>In server1, no modification is allowed to make. They remain intact after being retrieved from server0.</w:t>
+      </w:r>
+      <w:r>
+        <w:br/>
+        <w:t>If bQPackR is false, only qpack is available.</w:t>
+      </w:r>
+      <w:r>
+        <w:br/>
+        <w:t xml:space="preserve">If bQPackR is true, both pack is </w:t>
       </w:r>
       <w:bookmarkStart w:id="0" w:name="_GoBack"/>
       <w:bookmarkEnd w:id="0"/>
@@ -347,8 +514,8 @@
 </file>
 
 <file path=word/numbering.xml><?xml version="1.0" encoding="utf-8"?>
-<w:numbering xmlns:wpc="http://schemas.microsoft.com/office/word/2010/wordprocessingCanvas" xmlns:mc="http://schemas.openxmlformats.org/markup-compatibility/2006" xmlns:o="urn:schemas-microsoft-com:office:office" xmlns:r="http://schemas.openxmlformats.org/officeDocument/2006/relationships" xmlns:m="http://schemas.openxmlformats.org/officeDocument/2006/math" xmlns:v="urn:schemas-microsoft-com:vml" xmlns:wp14="http://schemas.microsoft.com/office/word/2010/wordprocessingDrawing" xmlns:wp="http://schemas.openxmlformats.org/drawingml/2006/wordprocessingDrawing" xmlns:w10="urn:schemas-microsoft-com:office:word" xmlns:w="http://schemas.openxmlformats.org/wordprocessingml/2006/main" xmlns:w14="http://schemas.microsoft.com/office/word/2010/wordml" xmlns:wpg="http://schemas.microsoft.com/office/word/2010/wordprocessingGroup" xmlns:wpi="http://schemas.microsoft.com/office/word/2010/wordprocessingInk" xmlns:wne="http://schemas.microsoft.com/office/word/2006/wordml" xmlns:wps="http://schemas.microsoft.com/office/word/2010/wordprocessingShape" mc:Ignorable="w14 wp14">
-  <w:abstractNum w:abstractNumId="0">
+<w:numbering xmlns:wpc="http://schemas.microsoft.com/office/word/2010/wordprocessingCanvas" xmlns:mc="http://schemas.openxmlformats.org/markup-compatibility/2006" xmlns:o="urn:schemas-microsoft-com:office:office" xmlns:r="http://schemas.openxmlformats.org/officeDocument/2006/relationships" xmlns:m="http://schemas.openxmlformats.org/officeDocument/2006/math" xmlns:v="urn:schemas-microsoft-com:vml" xmlns:wp14="http://schemas.microsoft.com/office/word/2010/wordprocessingDrawing" xmlns:wp="http://schemas.openxmlformats.org/drawingml/2006/wordprocessingDrawing" xmlns:w10="urn:schemas-microsoft-com:office:word" xmlns:w="http://schemas.openxmlformats.org/wordprocessingml/2006/main" xmlns:w14="http://schemas.microsoft.com/office/word/2010/wordml" xmlns:w15="http://schemas.microsoft.com/office/word/2012/wordml" xmlns:wpg="http://schemas.microsoft.com/office/word/2010/wordprocessingGroup" xmlns:wpi="http://schemas.microsoft.com/office/word/2010/wordprocessingInk" xmlns:wne="http://schemas.microsoft.com/office/word/2006/wordml" xmlns:wps="http://schemas.microsoft.com/office/word/2010/wordprocessingShape" mc:Ignorable="w14 w15 wp14">
+  <w:abstractNum w:abstractNumId="0" w15:restartNumberingAfterBreak="0">
     <w:nsid w:val="13B65F69"/>
     <w:multiLevelType w:val="hybridMultilevel"/>
     <w:tmpl w:val="230CD280"/>
@@ -461,7 +628,7 @@
       </w:rPr>
     </w:lvl>
   </w:abstractNum>
-  <w:abstractNum w:abstractNumId="1">
+  <w:abstractNum w:abstractNumId="1" w15:restartNumberingAfterBreak="0">
     <w:nsid w:val="2A9140AB"/>
     <w:multiLevelType w:val="multilevel"/>
     <w:tmpl w:val="04090025"/>
@@ -556,7 +723,119 @@
       </w:pPr>
     </w:lvl>
   </w:abstractNum>
-  <w:abstractNum w:abstractNumId="2">
+  <w:abstractNum w:abstractNumId="2" w15:restartNumberingAfterBreak="0">
+    <w:nsid w:val="4A304A34"/>
+    <w:multiLevelType w:val="hybridMultilevel"/>
+    <w:tmpl w:val="C39259CA"/>
+    <w:lvl w:ilvl="0" w:tplc="B6A8F064">
+      <w:numFmt w:val="bullet"/>
+      <w:lvlText w:val="-"/>
+      <w:lvlJc w:val="left"/>
+      <w:pPr>
+        <w:ind w:left="720" w:hanging="360"/>
+      </w:pPr>
+      <w:rPr>
+        <w:rFonts w:ascii="Calibri" w:eastAsiaTheme="minorHAnsi" w:hAnsi="Calibri" w:cs="Calibri" w:hint="default"/>
+      </w:rPr>
+    </w:lvl>
+    <w:lvl w:ilvl="1" w:tplc="04090003">
+      <w:start w:val="1"/>
+      <w:numFmt w:val="bullet"/>
+      <w:lvlText w:val="o"/>
+      <w:lvlJc w:val="left"/>
+      <w:pPr>
+        <w:ind w:left="1440" w:hanging="360"/>
+      </w:pPr>
+      <w:rPr>
+        <w:rFonts w:ascii="Courier New" w:hAnsi="Courier New" w:cs="Courier New" w:hint="default"/>
+      </w:rPr>
+    </w:lvl>
+    <w:lvl w:ilvl="2" w:tplc="04090005" w:tentative="1">
+      <w:start w:val="1"/>
+      <w:numFmt w:val="bullet"/>
+      <w:lvlText w:val=""/>
+      <w:lvlJc w:val="left"/>
+      <w:pPr>
+        <w:ind w:left="2160" w:hanging="360"/>
+      </w:pPr>
+      <w:rPr>
+        <w:rFonts w:ascii="Wingdings" w:hAnsi="Wingdings" w:hint="default"/>
+      </w:rPr>
+    </w:lvl>
+    <w:lvl w:ilvl="3" w:tplc="04090001" w:tentative="1">
+      <w:start w:val="1"/>
+      <w:numFmt w:val="bullet"/>
+      <w:lvlText w:val=""/>
+      <w:lvlJc w:val="left"/>
+      <w:pPr>
+        <w:ind w:left="2880" w:hanging="360"/>
+      </w:pPr>
+      <w:rPr>
+        <w:rFonts w:ascii="Symbol" w:hAnsi="Symbol" w:hint="default"/>
+      </w:rPr>
+    </w:lvl>
+    <w:lvl w:ilvl="4" w:tplc="04090003" w:tentative="1">
+      <w:start w:val="1"/>
+      <w:numFmt w:val="bullet"/>
+      <w:lvlText w:val="o"/>
+      <w:lvlJc w:val="left"/>
+      <w:pPr>
+        <w:ind w:left="3600" w:hanging="360"/>
+      </w:pPr>
+      <w:rPr>
+        <w:rFonts w:ascii="Courier New" w:hAnsi="Courier New" w:cs="Courier New" w:hint="default"/>
+      </w:rPr>
+    </w:lvl>
+    <w:lvl w:ilvl="5" w:tplc="04090005" w:tentative="1">
+      <w:start w:val="1"/>
+      <w:numFmt w:val="bullet"/>
+      <w:lvlText w:val=""/>
+      <w:lvlJc w:val="left"/>
+      <w:pPr>
+        <w:ind w:left="4320" w:hanging="360"/>
+      </w:pPr>
+      <w:rPr>
+        <w:rFonts w:ascii="Wingdings" w:hAnsi="Wingdings" w:hint="default"/>
+      </w:rPr>
+    </w:lvl>
+    <w:lvl w:ilvl="6" w:tplc="04090001" w:tentative="1">
+      <w:start w:val="1"/>
+      <w:numFmt w:val="bullet"/>
+      <w:lvlText w:val=""/>
+      <w:lvlJc w:val="left"/>
+      <w:pPr>
+        <w:ind w:left="5040" w:hanging="360"/>
+      </w:pPr>
+      <w:rPr>
+        <w:rFonts w:ascii="Symbol" w:hAnsi="Symbol" w:hint="default"/>
+      </w:rPr>
+    </w:lvl>
+    <w:lvl w:ilvl="7" w:tplc="04090003" w:tentative="1">
+      <w:start w:val="1"/>
+      <w:numFmt w:val="bullet"/>
+      <w:lvlText w:val="o"/>
+      <w:lvlJc w:val="left"/>
+      <w:pPr>
+        <w:ind w:left="5760" w:hanging="360"/>
+      </w:pPr>
+      <w:rPr>
+        <w:rFonts w:ascii="Courier New" w:hAnsi="Courier New" w:cs="Courier New" w:hint="default"/>
+      </w:rPr>
+    </w:lvl>
+    <w:lvl w:ilvl="8" w:tplc="04090005" w:tentative="1">
+      <w:start w:val="1"/>
+      <w:numFmt w:val="bullet"/>
+      <w:lvlText w:val=""/>
+      <w:lvlJc w:val="left"/>
+      <w:pPr>
+        <w:ind w:left="6480" w:hanging="360"/>
+      </w:pPr>
+      <w:rPr>
+        <w:rFonts w:ascii="Wingdings" w:hAnsi="Wingdings" w:hint="default"/>
+      </w:rPr>
+    </w:lvl>
+  </w:abstractNum>
+  <w:abstractNum w:abstractNumId="3" w15:restartNumberingAfterBreak="0">
     <w:nsid w:val="553E03A6"/>
     <w:multiLevelType w:val="hybridMultilevel"/>
     <w:tmpl w:val="6066B242"/>
@@ -642,7 +921,7 @@
       </w:pPr>
     </w:lvl>
   </w:abstractNum>
-  <w:abstractNum w:abstractNumId="3">
+  <w:abstractNum w:abstractNumId="4" w15:restartNumberingAfterBreak="0">
     <w:nsid w:val="5DE72CDE"/>
     <w:multiLevelType w:val="hybridMultilevel"/>
     <w:tmpl w:val="DB1C5B4C"/>
@@ -755,7 +1034,7 @@
       </w:rPr>
     </w:lvl>
   </w:abstractNum>
-  <w:abstractNum w:abstractNumId="4">
+  <w:abstractNum w:abstractNumId="5" w15:restartNumberingAfterBreak="0">
     <w:nsid w:val="791311DB"/>
     <w:multiLevelType w:val="hybridMultilevel"/>
     <w:tmpl w:val="86C83D20"/>
@@ -875,19 +1154,22 @@
     <w:abstractNumId w:val="0"/>
   </w:num>
   <w:num w:numId="3">
+    <w:abstractNumId w:val="4"/>
+  </w:num>
+  <w:num w:numId="4">
+    <w:abstractNumId w:val="5"/>
+  </w:num>
+  <w:num w:numId="5">
     <w:abstractNumId w:val="3"/>
   </w:num>
-  <w:num w:numId="4">
-    <w:abstractNumId w:val="4"/>
-  </w:num>
-  <w:num w:numId="5">
+  <w:num w:numId="6">
     <w:abstractNumId w:val="2"/>
   </w:num>
 </w:numbering>
 </file>
 
 <file path=word/styles.xml><?xml version="1.0" encoding="utf-8"?>
-<w:styles xmlns:mc="http://schemas.openxmlformats.org/markup-compatibility/2006" xmlns:r="http://schemas.openxmlformats.org/officeDocument/2006/relationships" xmlns:w="http://schemas.openxmlformats.org/wordprocessingml/2006/main" xmlns:w14="http://schemas.microsoft.com/office/word/2010/wordml" mc:Ignorable="w14">
+<w:styles xmlns:mc="http://schemas.openxmlformats.org/markup-compatibility/2006" xmlns:r="http://schemas.openxmlformats.org/officeDocument/2006/relationships" xmlns:w="http://schemas.openxmlformats.org/wordprocessingml/2006/main" xmlns:w14="http://schemas.microsoft.com/office/word/2010/wordml" xmlns:w15="http://schemas.microsoft.com/office/word/2012/wordml" mc:Ignorable="w14 w15">
   <w:docDefaults>
     <w:rPrDefault>
       <w:rPr>
@@ -903,706 +1185,378 @@
       </w:pPr>
     </w:pPrDefault>
   </w:docDefaults>
-  <w:latentStyles w:defLockedState="0" w:defUIPriority="99" w:defSemiHidden="1" w:defUnhideWhenUsed="1" w:defQFormat="0" w:count="267">
-    <w:lsdException w:name="Normal" w:semiHidden="0" w:uiPriority="0" w:unhideWhenUsed="0" w:qFormat="1"/>
-    <w:lsdException w:name="heading 1" w:semiHidden="0" w:uiPriority="9" w:unhideWhenUsed="0" w:qFormat="1"/>
-    <w:lsdException w:name="heading 2" w:uiPriority="9" w:qFormat="1"/>
-    <w:lsdException w:name="heading 3" w:uiPriority="9" w:qFormat="1"/>
-    <w:lsdException w:name="heading 4" w:uiPriority="9" w:qFormat="1"/>
-    <w:lsdException w:name="heading 5" w:uiPriority="9" w:qFormat="1"/>
-    <w:lsdException w:name="heading 6" w:uiPriority="9" w:qFormat="1"/>
-    <w:lsdException w:name="heading 7" w:uiPriority="9" w:qFormat="1"/>
-    <w:lsdException w:name="heading 8" w:uiPriority="9" w:qFormat="1"/>
-    <w:lsdException w:name="heading 9" w:uiPriority="9" w:qFormat="1"/>
-    <w:lsdException w:name="toc 1" w:uiPriority="39"/>
-    <w:lsdException w:name="toc 2" w:uiPriority="39"/>
-    <w:lsdException w:name="toc 3" w:uiPriority="39"/>
-    <w:lsdException w:name="toc 4" w:uiPriority="39"/>
-    <w:lsdException w:name="toc 5" w:uiPriority="39"/>
-    <w:lsdException w:name="toc 6" w:uiPriority="39"/>
-    <w:lsdException w:name="toc 7" w:uiPriority="39"/>
-    <w:lsdException w:name="toc 8" w:uiPriority="39"/>
-    <w:lsdException w:name="toc 9" w:uiPriority="39"/>
-    <w:lsdException w:name="caption" w:uiPriority="35" w:qFormat="1"/>
-    <w:lsdException w:name="Title" w:semiHidden="0" w:uiPriority="10" w:unhideWhenUsed="0" w:qFormat="1"/>
-    <w:lsdException w:name="Default Paragraph Font" w:uiPriority="1"/>
-    <w:lsdException w:name="Subtitle" w:semiHidden="0" w:uiPriority="11" w:unhideWhenUsed="0" w:qFormat="1"/>
-    <w:lsdException w:name="Strong" w:semiHidden="0" w:uiPriority="22" w:unhideWhenUsed="0" w:qFormat="1"/>
-    <w:lsdException w:name="Emphasis" w:semiHidden="0" w:uiPriority="20" w:unhideWhenUsed="0" w:qFormat="1"/>
-    <w:lsdException w:name="Table Grid" w:semiHidden="0" w:uiPriority="39" w:unhideWhenUsed="0"/>
-    <w:lsdException w:name="Placeholder Text" w:unhideWhenUsed="0"/>
-    <w:lsdException w:name="No Spacing" w:semiHidden="0" w:uiPriority="1" w:unhideWhenUsed="0" w:qFormat="1"/>
-    <w:lsdException w:name="Light Shading" w:semiHidden="0" w:uiPriority="60" w:unhideWhenUsed="0"/>
-    <w:lsdException w:name="Light List" w:semiHidden="0" w:uiPriority="61" w:unhideWhenUsed="0"/>
-    <w:lsdException w:name="Light Grid" w:semiHidden="0" w:uiPriority="62" w:unhideWhenUsed="0"/>
-    <w:lsdException w:name="Medium Shading 1" w:semiHidden="0" w:uiPriority="63" w:unhideWhenUsed="0"/>
-    <w:lsdException w:name="Medium Shading 2" w:semiHidden="0" w:uiPriority="64" w:unhideWhenUsed="0"/>
-    <w:lsdException w:name="Medium List 1" w:semiHidden="0" w:uiPriority="65" w:unhideWhenUsed="0"/>
-    <w:lsdException w:name="Medium List 2" w:semiHidden="0" w:uiPriority="66" w:unhideWhenUsed="0"/>
-    <w:lsdException w:name="Medium Grid 1" w:semiHidden="0" w:uiPriority="67" w:unhideWhenUsed="0"/>
-    <w:lsdException w:name="Medium Grid 2" w:semiHidden="0" w:uiPriority="68" w:unhideWhenUsed="0"/>
-    <w:lsdException w:name="Medium Grid 3" w:semiHidden="0" w:uiPriority="69" w:unhideWhenUsed="0"/>
-    <w:lsdException w:name="Dark List" w:semiHidden="0" w:uiPriority="70" w:unhideWhenUsed="0"/>
-    <w:lsdException w:name="Colorful Shading" w:semiHidden="0" w:uiPriority="71" w:unhideWhenUsed="0"/>
-    <w:lsdException w:name="Colorful List" w:semiHidden="0" w:uiPriority="72" w:unhideWhenUsed="0"/>
-    <w:lsdException w:name="Colorful Grid" w:semiHidden="0" w:uiPriority="73" w:unhideWhenUsed="0"/>
-    <w:lsdException w:name="Light Shading Accent 1" w:semiHidden="0" w:uiPriority="60" w:unhideWhenUsed="0"/>
-    <w:lsdException w:name="Light List Accent 1" w:semiHidden="0" w:uiPriority="61" w:unhideWhenUsed="0"/>
-    <w:lsdException w:name="Light Grid Accent 1" w:semiHidden="0" w:uiPriority="62" w:unhideWhenUsed="0"/>
-    <w:lsdException w:name="Medium Shading 1 Accent 1" w:semiHidden="0" w:uiPriority="63" w:unhideWhenUsed="0"/>
-    <w:lsdException w:name="Medium Shading 2 Accent 1" w:semiHidden="0" w:uiPriority="64" w:unhideWhenUsed="0"/>
-    <w:lsdException w:name="Medium List 1 Accent 1" w:semiHidden="0" w:uiPriority="65" w:unhideWhenUsed="0"/>
-    <w:lsdException w:name="Revision" w:unhideWhenUsed="0"/>
-    <w:lsdException w:name="List Paragraph" w:semiHidden="0" w:uiPriority="34" w:unhideWhenUsed="0" w:qFormat="1"/>
-    <w:lsdException w:name="Quote" w:semiHidden="0" w:uiPriority="29" w:unhideWhenUsed="0" w:qFormat="1"/>
-    <w:lsdException w:name="Intense Quote" w:semiHidden="0" w:uiPriority="30" w:unhideWhenUsed="0" w:qFormat="1"/>
-    <w:lsdException w:name="Medium List 2 Accent 1" w:semiHidden="0" w:uiPriority="66" w:unhideWhenUsed="0"/>
-    <w:lsdException w:name="Medium Grid 1 Accent 1" w:semiHidden="0" w:uiPriority="67" w:unhideWhenUsed="0"/>
-    <w:lsdException w:name="Medium Grid 2 Accent 1" w:semiHidden="0" w:uiPriority="68" w:unhideWhenUsed="0"/>
-    <w:lsdException w:name="Medium Grid 3 Accent 1" w:semiHidden="0" w:uiPriority="69" w:unhideWhenUsed="0"/>
-    <w:lsdException w:name="Dark List Accent 1" w:semiHidden="0" w:uiPriority="70" w:unhideWhenUsed="0"/>
-    <w:lsdException w:name="Colorful Shading Accent 1" w:semiHidden="0" w:uiPriority="71" w:unhideWhenUsed="0"/>
-    <w:lsdException w:name="Colorful List Accent 1" w:semiHidden="0" w:uiPriority="72" w:unhideWhenUsed="0"/>
-    <w:lsdException w:name="Colorful Grid Accent 1" w:semiHidden="0" w:uiPriority="73" w:unhideWhenUsed="0"/>
-    <w:lsdException w:name="Light Shading Accent 2" w:semiHidden="0" w:uiPriority="60" w:unhideWhenUsed="0"/>
-    <w:lsdException w:name="Light List Accent 2" w:semiHidden="0" w:uiPriority="61" w:unhideWhenUsed="0"/>
-    <w:lsdException w:name="Light Grid Accent 2" w:semiHidden="0" w:uiPriority="62" w:unhideWhenUsed="0"/>
-    <w:lsdException w:name="Medium Shading 1 Accent 2" w:semiHidden="0" w:uiPriority="63" w:unhideWhenUsed="0"/>
-    <w:lsdException w:name="Medium Shading 2 Accent 2" w:semiHidden="0" w:uiPriority="64" w:unhideWhenUsed="0"/>
-    <w:lsdException w:name="Medium List 1 Accent 2" w:semiHidden="0" w:uiPriority="65" w:unhideWhenUsed="0"/>
-    <w:lsdException w:name="Medium List 2 Accent 2" w:semiHidden="0" w:uiPriority="66" w:unhideWhenUsed="0"/>
-    <w:lsdException w:name="Medium Grid 1 Accent 2" w:semiHidden="0" w:uiPriority="67" w:unhideWhenUsed="0"/>
-    <w:lsdException w:name="Medium Grid 2 Accent 2" w:semiHidden="0" w:uiPriority="68" w:unhideWhenUsed="0"/>
-    <w:lsdException w:name="Medium Grid 3 Accent 2" w:semiHidden="0" w:uiPriority="69" w:unhideWhenUsed="0"/>
-    <w:lsdException w:name="Dark List Accent 2" w:semiHidden="0" w:uiPriority="70" w:unhideWhenUsed="0"/>
-    <w:lsdException w:name="Colorful Shading Accent 2" w:semiHidden="0" w:uiPriority="71" w:unhideWhenUsed="0"/>
-    <w:lsdException w:name="Colorful List Accent 2" w:semiHidden="0" w:uiPriority="72" w:unhideWhenUsed="0"/>
-    <w:lsdException w:name="Colorful Grid Accent 2" w:semiHidden="0" w:uiPriority="73" w:unhideWhenUsed="0"/>
-    <w:lsdException w:name="Light Shading Accent 3" w:semiHidden="0" w:uiPriority="60" w:unhideWhenUsed="0"/>
-    <w:lsdException w:name="Light List Accent 3" w:semiHidden="0" w:uiPriority="61" w:unhideWhenUsed="0"/>
-    <w:lsdException w:name="Light Grid Accent 3" w:semiHidden="0" w:uiPriority="62" w:unhideWhenUsed="0"/>
-    <w:lsdException w:name="Medium Shading 1 Accent 3" w:semiHidden="0" w:uiPriority="63" w:unhideWhenUsed="0"/>
-    <w:lsdException w:name="Medium Shading 2 Accent 3" w:semiHidden="0" w:uiPriority="64" w:unhideWhenUsed="0"/>
-    <w:lsdException w:name="Medium List 1 Accent 3" w:semiHidden="0" w:uiPriority="65" w:unhideWhenUsed="0"/>
-    <w:lsdException w:name="Medium List 2 Accent 3" w:semiHidden="0" w:uiPriority="66" w:unhideWhenUsed="0"/>
-    <w:lsdException w:name="Medium Grid 1 Accent 3" w:semiHidden="0" w:uiPriority="67" w:unhideWhenUsed="0"/>
-    <w:lsdException w:name="Medium Grid 2 Accent 3" w:semiHidden="0" w:uiPriority="68" w:unhideWhenUsed="0"/>
-    <w:lsdException w:name="Medium Grid 3 Accent 3" w:semiHidden="0" w:uiPriority="69" w:unhideWhenUsed="0"/>
-    <w:lsdException w:name="Dark List Accent 3" w:semiHidden="0" w:uiPriority="70" w:unhideWhenUsed="0"/>
-    <w:lsdException w:name="Colorful Shading Accent 3" w:semiHidden="0" w:uiPriority="71" w:unhideWhenUsed="0"/>
-    <w:lsdException w:name="Colorful List Accent 3" w:semiHidden="0" w:uiPriority="72" w:unhideWhenUsed="0"/>
-    <w:lsdException w:name="Colorful Grid Accent 3" w:semiHidden="0" w:uiPriority="73" w:unhideWhenUsed="0"/>
-    <w:lsdException w:name="Light Shading Accent 4" w:semiHidden="0" w:uiPriority="60" w:unhideWhenUsed="0"/>
-    <w:lsdException w:name="Light List Accent 4" w:semiHidden="0" w:uiPriority="61" w:unhideWhenUsed="0"/>
-    <w:lsdException w:name="Light Grid Accent 4" w:semiHidden="0" w:uiPriority="62" w:unhideWhenUsed="0"/>
-    <w:lsdException w:name="Medium Shading 1 Accent 4" w:semiHidden="0" w:uiPriority="63" w:unhideWhenUsed="0"/>
-    <w:lsdException w:name="Medium Shading 2 Accent 4" w:semiHidden="0" w:uiPriority="64" w:unhideWhenUsed="0"/>
-    <w:lsdException w:name="Medium List 1 Accent 4" w:semiHidden="0" w:uiPriority="65" w:unhideWhenUsed="0"/>
-    <w:lsdException w:name="Medium List 2 Accent 4" w:semiHidden="0" w:uiPriority="66" w:unhideWhenUsed="0"/>
-    <w:lsdException w:name="Medium Grid 1 Accent 4" w:semiHidden="0" w:uiPriority="67" w:unhideWhenUsed="0"/>
-    <w:lsdException w:name="Medium Grid 2 Accent 4" w:semiHidden="0" w:uiPriority="68" w:unhideWhenUsed="0"/>
-    <w:lsdException w:name="Medium Grid 3 Accent 4" w:semiHidden="0" w:uiPriority="69" w:unhideWhenUsed="0"/>
-    <w:lsdException w:name="Dark List Accent 4" w:semiHidden="0" w:uiPriority="70" w:unhideWhenUsed="0"/>
-    <w:lsdException w:name="Colorful Shading Accent 4" w:semiHidden="0" w:uiPriority="71" w:unhideWhenUsed="0"/>
-    <w:lsdException w:name="Colorful List Accent 4" w:semiHidden="0" w:uiPriority="72" w:unhideWhenUsed="0"/>
-    <w:lsdException w:name="Colorful Grid Accent 4" w:semiHidden="0" w:uiPriority="73" w:unhideWhenUsed="0"/>
-    <w:lsdException w:name="Light Shading Accent 5" w:semiHidden="0" w:uiPriority="60" w:unhideWhenUsed="0"/>
-    <w:lsdException w:name="Light List Accent 5" w:semiHidden="0" w:uiPriority="61" w:unhideWhenUsed="0"/>
-    <w:lsdException w:name="Light Grid Accent 5" w:semiHidden="0" w:uiPriority="62" w:unhideWhenUsed="0"/>
-    <w:lsdException w:name="Medium Shading 1 Accent 5" w:semiHidden="0" w:uiPriority="63" w:unhideWhenUsed="0"/>
-    <w:lsdException w:name="Medium Shading 2 Accent 5" w:semiHidden="0" w:uiPriority="64" w:unhideWhenUsed="0"/>
-    <w:lsdException w:name="Medium List 1 Accent 5" w:semiHidden="0" w:uiPriority="65" w:unhideWhenUsed="0"/>
-    <w:lsdException w:name="Medium List 2 Accent 5" w:semiHidden="0" w:uiPriority="66" w:unhideWhenUsed="0"/>
-    <w:lsdException w:name="Medium Grid 1 Accent 5" w:semiHidden="0" w:uiPriority="67" w:unhideWhenUsed="0"/>
-    <w:lsdException w:name="Medium Grid 2 Accent 5" w:semiHidden="0" w:uiPriority="68" w:unhideWhenUsed="0"/>
-    <w:lsdException w:name="Medium Grid 3 Accent 5" w:semiHidden="0" w:uiPriority="69" w:unhideWhenUsed="0"/>
-    <w:lsdException w:name="Dark List Accent 5" w:semiHidden="0" w:uiPriority="70" w:unhideWhenUsed="0"/>
-    <w:lsdException w:name="Colorful Shading Accent 5" w:semiHidden="0" w:uiPriority="71" w:unhideWhenUsed="0"/>
-    <w:lsdException w:name="Colorful List Accent 5" w:semiHidden="0" w:uiPriority="72" w:unhideWhenUsed="0"/>
-    <w:lsdException w:name="Colorful Grid Accent 5" w:semiHidden="0" w:uiPriority="73" w:unhideWhenUsed="0"/>
-    <w:lsdException w:name="Light Shading Accent 6" w:semiHidden="0" w:uiPriority="60" w:unhideWhenUsed="0"/>
-    <w:lsdException w:name="Light List Accent 6" w:semiHidden="0" w:uiPriority="61" w:unhideWhenUsed="0"/>
-    <w:lsdException w:name="Light Grid Accent 6" w:semiHidden="0" w:uiPriority="62" w:unhideWhenUsed="0"/>
-    <w:lsdException w:name="Medium Shading 1 Accent 6" w:semiHidden="0" w:uiPriority="63" w:unhideWhenUsed="0"/>
-    <w:lsdException w:name="Medium Shading 2 Accent 6" w:semiHidden="0" w:uiPriority="64" w:unhideWhenUsed="0"/>
-    <w:lsdException w:name="Medium List 1 Accent 6" w:semiHidden="0" w:uiPriority="65" w:unhideWhenUsed="0"/>
-    <w:lsdException w:name="Medium List 2 Accent 6" w:semiHidden="0" w:uiPriority="66" w:unhideWhenUsed="0"/>
-    <w:lsdException w:name="Medium Grid 1 Accent 6" w:semiHidden="0" w:uiPriority="67" w:unhideWhenUsed="0"/>
-    <w:lsdException w:name="Medium Grid 2 Accent 6" w:semiHidden="0" w:uiPriority="68" w:unhideWhenUsed="0"/>
-    <w:lsdException w:name="Medium Grid 3 Accent 6" w:semiHidden="0" w:uiPriority="69" w:unhideWhenUsed="0"/>
-    <w:lsdException w:name="Dark List Accent 6" w:semiHidden="0" w:uiPriority="70" w:unhideWhenUsed="0"/>
-    <w:lsdException w:name="Colorful Shading Accent 6" w:semiHidden="0" w:uiPriority="71" w:unhideWhenUsed="0"/>
-    <w:lsdException w:name="Colorful List Accent 6" w:semiHidden="0" w:uiPriority="72" w:unhideWhenUsed="0"/>
-    <w:lsdException w:name="Colorful Grid Accent 6" w:semiHidden="0" w:uiPriority="73" w:unhideWhenUsed="0"/>
-    <w:lsdException w:name="Subtle Emphasis" w:semiHidden="0" w:uiPriority="19" w:unhideWhenUsed="0" w:qFormat="1"/>
-    <w:lsdException w:name="Intense Emphasis" w:semiHidden="0" w:uiPriority="21" w:unhideWhenUsed="0" w:qFormat="1"/>
-    <w:lsdException w:name="Subtle Reference" w:semiHidden="0" w:uiPriority="31" w:unhideWhenUsed="0" w:qFormat="1"/>
-    <w:lsdException w:name="Intense Reference" w:semiHidden="0" w:uiPriority="32" w:unhideWhenUsed="0" w:qFormat="1"/>
-    <w:lsdException w:name="Book Title" w:semiHidden="0" w:uiPriority="33" w:unhideWhenUsed="0" w:qFormat="1"/>
-    <w:lsdException w:name="Bibliography" w:uiPriority="37"/>
-    <w:lsdException w:name="TOC Heading" w:uiPriority="39" w:qFormat="1"/>
-  </w:latentStyles>
-  <w:style w:type="paragraph" w:default="1" w:styleId="Normal">
-    <w:name w:val="Normal"/>
-    <w:qFormat/>
-  </w:style>
-  <w:style w:type="paragraph" w:styleId="Heading1">
-    <w:name w:val="heading 1"/>
-    <w:basedOn w:val="Normal"/>
-    <w:next w:val="Normal"/>
-    <w:link w:val="Heading1Char"/>
-    <w:uiPriority w:val="9"/>
-    <w:qFormat/>
-    <w:rsid w:val="00CC5496"/>
-    <w:pPr>
-      <w:keepNext/>
-      <w:keepLines/>
-      <w:numPr>
-        <w:numId w:val="1"/>
-      </w:numPr>
-      <w:spacing w:before="240" w:after="0"/>
-      <w:outlineLvl w:val="0"/>
-    </w:pPr>
-    <w:rPr>
-      <w:rFonts w:asciiTheme="majorHAnsi" w:eastAsiaTheme="majorEastAsia" w:hAnsiTheme="majorHAnsi" w:cstheme="majorBidi"/>
-      <w:color w:val="2E74B5" w:themeColor="accent1" w:themeShade="BF"/>
-      <w:sz w:val="32"/>
-      <w:szCs w:val="32"/>
-    </w:rPr>
-  </w:style>
-  <w:style w:type="paragraph" w:styleId="Heading2">
-    <w:name w:val="heading 2"/>
-    <w:basedOn w:val="Normal"/>
-    <w:next w:val="Normal"/>
-    <w:link w:val="Heading2Char"/>
-    <w:uiPriority w:val="9"/>
-    <w:semiHidden/>
-    <w:unhideWhenUsed/>
-    <w:qFormat/>
-    <w:rsid w:val="00CC5496"/>
-    <w:pPr>
-      <w:keepNext/>
-      <w:keepLines/>
-      <w:numPr>
-        <w:ilvl w:val="1"/>
-        <w:numId w:val="1"/>
-      </w:numPr>
-      <w:spacing w:before="40" w:after="0"/>
-      <w:outlineLvl w:val="1"/>
-    </w:pPr>
-    <w:rPr>
-      <w:rFonts w:asciiTheme="majorHAnsi" w:eastAsiaTheme="majorEastAsia" w:hAnsiTheme="majorHAnsi" w:cstheme="majorBidi"/>
-      <w:color w:val="2E74B5" w:themeColor="accent1" w:themeShade="BF"/>
-      <w:sz w:val="26"/>
-      <w:szCs w:val="26"/>
-    </w:rPr>
-  </w:style>
-  <w:style w:type="paragraph" w:styleId="Heading3">
-    <w:name w:val="heading 3"/>
-    <w:basedOn w:val="Normal"/>
-    <w:next w:val="Normal"/>
-    <w:link w:val="Heading3Char"/>
-    <w:uiPriority w:val="9"/>
-    <w:semiHidden/>
-    <w:unhideWhenUsed/>
-    <w:qFormat/>
-    <w:rsid w:val="00CC5496"/>
-    <w:pPr>
-      <w:keepNext/>
-      <w:keepLines/>
-      <w:numPr>
-        <w:ilvl w:val="2"/>
-        <w:numId w:val="1"/>
-      </w:numPr>
-      <w:spacing w:before="40" w:after="0"/>
-      <w:outlineLvl w:val="2"/>
-    </w:pPr>
-    <w:rPr>
-      <w:rFonts w:asciiTheme="majorHAnsi" w:eastAsiaTheme="majorEastAsia" w:hAnsiTheme="majorHAnsi" w:cstheme="majorBidi"/>
-      <w:color w:val="1F4D78" w:themeColor="accent1" w:themeShade="7F"/>
-      <w:sz w:val="24"/>
-      <w:szCs w:val="24"/>
-    </w:rPr>
-  </w:style>
-  <w:style w:type="paragraph" w:styleId="Heading4">
-    <w:name w:val="heading 4"/>
-    <w:basedOn w:val="Normal"/>
-    <w:next w:val="Normal"/>
-    <w:link w:val="Heading4Char"/>
-    <w:uiPriority w:val="9"/>
-    <w:semiHidden/>
-    <w:unhideWhenUsed/>
-    <w:qFormat/>
-    <w:rsid w:val="00CC5496"/>
-    <w:pPr>
-      <w:keepNext/>
-      <w:keepLines/>
-      <w:numPr>
-        <w:ilvl w:val="3"/>
-        <w:numId w:val="1"/>
-      </w:numPr>
-      <w:spacing w:before="40" w:after="0"/>
-      <w:outlineLvl w:val="3"/>
-    </w:pPr>
-    <w:rPr>
-      <w:rFonts w:asciiTheme="majorHAnsi" w:eastAsiaTheme="majorEastAsia" w:hAnsiTheme="majorHAnsi" w:cstheme="majorBidi"/>
-      <w:i/>
-      <w:iCs/>
-      <w:color w:val="2E74B5" w:themeColor="accent1" w:themeShade="BF"/>
-    </w:rPr>
-  </w:style>
-  <w:style w:type="paragraph" w:styleId="Heading5">
-    <w:name w:val="heading 5"/>
-    <w:basedOn w:val="Normal"/>
-    <w:next w:val="Normal"/>
-    <w:link w:val="Heading5Char"/>
-    <w:uiPriority w:val="9"/>
-    <w:semiHidden/>
-    <w:unhideWhenUsed/>
-    <w:qFormat/>
-    <w:rsid w:val="00CC5496"/>
-    <w:pPr>
-      <w:keepNext/>
-      <w:keepLines/>
-      <w:numPr>
-        <w:ilvl w:val="4"/>
-        <w:numId w:val="1"/>
-      </w:numPr>
-      <w:spacing w:before="40" w:after="0"/>
-      <w:outlineLvl w:val="4"/>
-    </w:pPr>
-    <w:rPr>
-      <w:rFonts w:asciiTheme="majorHAnsi" w:eastAsiaTheme="majorEastAsia" w:hAnsiTheme="majorHAnsi" w:cstheme="majorBidi"/>
-      <w:color w:val="2E74B5" w:themeColor="accent1" w:themeShade="BF"/>
-    </w:rPr>
-  </w:style>
-  <w:style w:type="paragraph" w:styleId="Heading6">
-    <w:name w:val="heading 6"/>
-    <w:basedOn w:val="Normal"/>
-    <w:next w:val="Normal"/>
-    <w:link w:val="Heading6Char"/>
-    <w:uiPriority w:val="9"/>
-    <w:semiHidden/>
-    <w:unhideWhenUsed/>
-    <w:qFormat/>
-    <w:rsid w:val="00CC5496"/>
-    <w:pPr>
-      <w:keepNext/>
-      <w:keepLines/>
-      <w:numPr>
-        <w:ilvl w:val="5"/>
-        <w:numId w:val="1"/>
-      </w:numPr>
-      <w:spacing w:before="40" w:after="0"/>
-      <w:outlineLvl w:val="5"/>
-    </w:pPr>
-    <w:rPr>
-      <w:rFonts w:asciiTheme="majorHAnsi" w:eastAsiaTheme="majorEastAsia" w:hAnsiTheme="majorHAnsi" w:cstheme="majorBidi"/>
-      <w:color w:val="1F4D78" w:themeColor="accent1" w:themeShade="7F"/>
-    </w:rPr>
-  </w:style>
-  <w:style w:type="paragraph" w:styleId="Heading7">
-    <w:name w:val="heading 7"/>
-    <w:basedOn w:val="Normal"/>
-    <w:next w:val="Normal"/>
-    <w:link w:val="Heading7Char"/>
-    <w:uiPriority w:val="9"/>
-    <w:semiHidden/>
-    <w:unhideWhenUsed/>
-    <w:qFormat/>
-    <w:rsid w:val="00CC5496"/>
-    <w:pPr>
-      <w:keepNext/>
-      <w:keepLines/>
-      <w:numPr>
-        <w:ilvl w:val="6"/>
-        <w:numId w:val="1"/>
-      </w:numPr>
-      <w:spacing w:before="40" w:after="0"/>
-      <w:outlineLvl w:val="6"/>
-    </w:pPr>
-    <w:rPr>
-      <w:rFonts w:asciiTheme="majorHAnsi" w:eastAsiaTheme="majorEastAsia" w:hAnsiTheme="majorHAnsi" w:cstheme="majorBidi"/>
-      <w:i/>
-      <w:iCs/>
-      <w:color w:val="1F4D78" w:themeColor="accent1" w:themeShade="7F"/>
-    </w:rPr>
-  </w:style>
-  <w:style w:type="paragraph" w:styleId="Heading8">
-    <w:name w:val="heading 8"/>
-    <w:basedOn w:val="Normal"/>
-    <w:next w:val="Normal"/>
-    <w:link w:val="Heading8Char"/>
-    <w:uiPriority w:val="9"/>
-    <w:semiHidden/>
-    <w:unhideWhenUsed/>
-    <w:qFormat/>
-    <w:rsid w:val="00CC5496"/>
-    <w:pPr>
-      <w:keepNext/>
-      <w:keepLines/>
-      <w:numPr>
-        <w:ilvl w:val="7"/>
-        <w:numId w:val="1"/>
-      </w:numPr>
-      <w:spacing w:before="40" w:after="0"/>
-      <w:outlineLvl w:val="7"/>
-    </w:pPr>
-    <w:rPr>
-      <w:rFonts w:asciiTheme="majorHAnsi" w:eastAsiaTheme="majorEastAsia" w:hAnsiTheme="majorHAnsi" w:cstheme="majorBidi"/>
-      <w:color w:val="272727" w:themeColor="text1" w:themeTint="D8"/>
-      <w:sz w:val="21"/>
-      <w:szCs w:val="21"/>
-    </w:rPr>
-  </w:style>
-  <w:style w:type="paragraph" w:styleId="Heading9">
-    <w:name w:val="heading 9"/>
-    <w:basedOn w:val="Normal"/>
-    <w:next w:val="Normal"/>
-    <w:link w:val="Heading9Char"/>
-    <w:uiPriority w:val="9"/>
-    <w:semiHidden/>
-    <w:unhideWhenUsed/>
-    <w:qFormat/>
-    <w:rsid w:val="00CC5496"/>
-    <w:pPr>
-      <w:keepNext/>
-      <w:keepLines/>
-      <w:numPr>
-        <w:ilvl w:val="8"/>
-        <w:numId w:val="1"/>
-      </w:numPr>
-      <w:spacing w:before="40" w:after="0"/>
-      <w:outlineLvl w:val="8"/>
-    </w:pPr>
-    <w:rPr>
-      <w:rFonts w:asciiTheme="majorHAnsi" w:eastAsiaTheme="majorEastAsia" w:hAnsiTheme="majorHAnsi" w:cstheme="majorBidi"/>
-      <w:i/>
-      <w:iCs/>
-      <w:color w:val="272727" w:themeColor="text1" w:themeTint="D8"/>
-      <w:sz w:val="21"/>
-      <w:szCs w:val="21"/>
-    </w:rPr>
-  </w:style>
-  <w:style w:type="character" w:default="1" w:styleId="DefaultParagraphFont">
-    <w:name w:val="Default Paragraph Font"/>
-    <w:uiPriority w:val="1"/>
-    <w:semiHidden/>
-    <w:unhideWhenUsed/>
-  </w:style>
-  <w:style w:type="table" w:default="1" w:styleId="TableNormal">
-    <w:name w:val="Normal Table"/>
-    <w:uiPriority w:val="99"/>
-    <w:semiHidden/>
-    <w:unhideWhenUsed/>
-    <w:tblPr>
-      <w:tblInd w:w="0" w:type="dxa"/>
-      <w:tblCellMar>
-        <w:top w:w="0" w:type="dxa"/>
-        <w:left w:w="108" w:type="dxa"/>
-        <w:bottom w:w="0" w:type="dxa"/>
-        <w:right w:w="108" w:type="dxa"/>
-      </w:tblCellMar>
-    </w:tblPr>
-  </w:style>
-  <w:style w:type="numbering" w:default="1" w:styleId="NoList">
-    <w:name w:val="No List"/>
-    <w:uiPriority w:val="99"/>
-    <w:semiHidden/>
-    <w:unhideWhenUsed/>
-  </w:style>
-  <w:style w:type="character" w:customStyle="1" w:styleId="Heading1Char">
-    <w:name w:val="Heading 1 Char"/>
-    <w:basedOn w:val="DefaultParagraphFont"/>
-    <w:link w:val="Heading1"/>
-    <w:uiPriority w:val="9"/>
-    <w:rsid w:val="00CC5496"/>
-    <w:rPr>
-      <w:rFonts w:asciiTheme="majorHAnsi" w:eastAsiaTheme="majorEastAsia" w:hAnsiTheme="majorHAnsi" w:cstheme="majorBidi"/>
-      <w:color w:val="2E74B5" w:themeColor="accent1" w:themeShade="BF"/>
-      <w:sz w:val="32"/>
-      <w:szCs w:val="32"/>
-    </w:rPr>
-  </w:style>
-  <w:style w:type="character" w:customStyle="1" w:styleId="Heading2Char">
-    <w:name w:val="Heading 2 Char"/>
-    <w:basedOn w:val="DefaultParagraphFont"/>
-    <w:link w:val="Heading2"/>
-    <w:uiPriority w:val="9"/>
-    <w:semiHidden/>
-    <w:rsid w:val="00CC5496"/>
-    <w:rPr>
-      <w:rFonts w:asciiTheme="majorHAnsi" w:eastAsiaTheme="majorEastAsia" w:hAnsiTheme="majorHAnsi" w:cstheme="majorBidi"/>
-      <w:color w:val="2E74B5" w:themeColor="accent1" w:themeShade="BF"/>
-      <w:sz w:val="26"/>
-      <w:szCs w:val="26"/>
-    </w:rPr>
-  </w:style>
-  <w:style w:type="character" w:customStyle="1" w:styleId="Heading3Char">
-    <w:name w:val="Heading 3 Char"/>
-    <w:basedOn w:val="DefaultParagraphFont"/>
-    <w:link w:val="Heading3"/>
-    <w:uiPriority w:val="9"/>
-    <w:semiHidden/>
-    <w:rsid w:val="00CC5496"/>
-    <w:rPr>
-      <w:rFonts w:asciiTheme="majorHAnsi" w:eastAsiaTheme="majorEastAsia" w:hAnsiTheme="majorHAnsi" w:cstheme="majorBidi"/>
-      <w:color w:val="1F4D78" w:themeColor="accent1" w:themeShade="7F"/>
-      <w:sz w:val="24"/>
-      <w:szCs w:val="24"/>
-    </w:rPr>
-  </w:style>
-  <w:style w:type="character" w:customStyle="1" w:styleId="Heading4Char">
-    <w:name w:val="Heading 4 Char"/>
-    <w:basedOn w:val="DefaultParagraphFont"/>
-    <w:link w:val="Heading4"/>
-    <w:uiPriority w:val="9"/>
-    <w:semiHidden/>
-    <w:rsid w:val="00CC5496"/>
-    <w:rPr>
-      <w:rFonts w:asciiTheme="majorHAnsi" w:eastAsiaTheme="majorEastAsia" w:hAnsiTheme="majorHAnsi" w:cstheme="majorBidi"/>
-      <w:i/>
-      <w:iCs/>
-      <w:color w:val="2E74B5" w:themeColor="accent1" w:themeShade="BF"/>
-    </w:rPr>
-  </w:style>
-  <w:style w:type="character" w:customStyle="1" w:styleId="Heading5Char">
-    <w:name w:val="Heading 5 Char"/>
-    <w:basedOn w:val="DefaultParagraphFont"/>
-    <w:link w:val="Heading5"/>
-    <w:uiPriority w:val="9"/>
-    <w:semiHidden/>
-    <w:rsid w:val="00CC5496"/>
-    <w:rPr>
-      <w:rFonts w:asciiTheme="majorHAnsi" w:eastAsiaTheme="majorEastAsia" w:hAnsiTheme="majorHAnsi" w:cstheme="majorBidi"/>
-      <w:color w:val="2E74B5" w:themeColor="accent1" w:themeShade="BF"/>
-    </w:rPr>
-  </w:style>
-  <w:style w:type="character" w:customStyle="1" w:styleId="Heading6Char">
-    <w:name w:val="Heading 6 Char"/>
-    <w:basedOn w:val="DefaultParagraphFont"/>
-    <w:link w:val="Heading6"/>
-    <w:uiPriority w:val="9"/>
-    <w:semiHidden/>
-    <w:rsid w:val="00CC5496"/>
-    <w:rPr>
-      <w:rFonts w:asciiTheme="majorHAnsi" w:eastAsiaTheme="majorEastAsia" w:hAnsiTheme="majorHAnsi" w:cstheme="majorBidi"/>
-      <w:color w:val="1F4D78" w:themeColor="accent1" w:themeShade="7F"/>
-    </w:rPr>
-  </w:style>
-  <w:style w:type="character" w:customStyle="1" w:styleId="Heading7Char">
-    <w:name w:val="Heading 7 Char"/>
-    <w:basedOn w:val="DefaultParagraphFont"/>
-    <w:link w:val="Heading7"/>
-    <w:uiPriority w:val="9"/>
-    <w:semiHidden/>
-    <w:rsid w:val="00CC5496"/>
-    <w:rPr>
-      <w:rFonts w:asciiTheme="majorHAnsi" w:eastAsiaTheme="majorEastAsia" w:hAnsiTheme="majorHAnsi" w:cstheme="majorBidi"/>
-      <w:i/>
-      <w:iCs/>
-      <w:color w:val="1F4D78" w:themeColor="accent1" w:themeShade="7F"/>
-    </w:rPr>
-  </w:style>
-  <w:style w:type="character" w:customStyle="1" w:styleId="Heading8Char">
-    <w:name w:val="Heading 8 Char"/>
-    <w:basedOn w:val="DefaultParagraphFont"/>
-    <w:link w:val="Heading8"/>
-    <w:uiPriority w:val="9"/>
-    <w:semiHidden/>
-    <w:rsid w:val="00CC5496"/>
-    <w:rPr>
-      <w:rFonts w:asciiTheme="majorHAnsi" w:eastAsiaTheme="majorEastAsia" w:hAnsiTheme="majorHAnsi" w:cstheme="majorBidi"/>
-      <w:color w:val="272727" w:themeColor="text1" w:themeTint="D8"/>
-      <w:sz w:val="21"/>
-      <w:szCs w:val="21"/>
-    </w:rPr>
-  </w:style>
-  <w:style w:type="character" w:customStyle="1" w:styleId="Heading9Char">
-    <w:name w:val="Heading 9 Char"/>
-    <w:basedOn w:val="DefaultParagraphFont"/>
-    <w:link w:val="Heading9"/>
-    <w:uiPriority w:val="9"/>
-    <w:semiHidden/>
-    <w:rsid w:val="00CC5496"/>
-    <w:rPr>
-      <w:rFonts w:asciiTheme="majorHAnsi" w:eastAsiaTheme="majorEastAsia" w:hAnsiTheme="majorHAnsi" w:cstheme="majorBidi"/>
-      <w:i/>
-      <w:iCs/>
-      <w:color w:val="272727" w:themeColor="text1" w:themeTint="D8"/>
-      <w:sz w:val="21"/>
-      <w:szCs w:val="21"/>
-    </w:rPr>
-  </w:style>
-  <w:style w:type="paragraph" w:styleId="ListParagraph">
-    <w:name w:val="List Paragraph"/>
-    <w:basedOn w:val="Normal"/>
-    <w:uiPriority w:val="34"/>
-    <w:qFormat/>
-    <w:rsid w:val="00CC5496"/>
-    <w:pPr>
-      <w:ind w:left="720"/>
-      <w:contextualSpacing/>
-    </w:pPr>
-  </w:style>
-</w:styles>
-</file>
-
-<file path=word/stylesWithEffects.xml><?xml version="1.0" encoding="utf-8"?>
-<w:styles xmlns:wpc="http://schemas.microsoft.com/office/word/2010/wordprocessingCanvas" xmlns:mc="http://schemas.openxmlformats.org/markup-compatibility/2006" xmlns:o="urn:schemas-microsoft-com:office:office" xmlns:r="http://schemas.openxmlformats.org/officeDocument/2006/relationships" xmlns:m="http://schemas.openxmlformats.org/officeDocument/2006/math" xmlns:v="urn:schemas-microsoft-com:vml" xmlns:wp14="http://schemas.microsoft.com/office/word/2010/wordprocessingDrawing" xmlns:wp="http://schemas.openxmlformats.org/drawingml/2006/wordprocessingDrawing" xmlns:w10="urn:schemas-microsoft-com:office:word" xmlns:w="http://schemas.openxmlformats.org/wordprocessingml/2006/main" xmlns:w14="http://schemas.microsoft.com/office/word/2010/wordml" xmlns:wpg="http://schemas.microsoft.com/office/word/2010/wordprocessingGroup" xmlns:wpi="http://schemas.microsoft.com/office/word/2010/wordprocessingInk" xmlns:wne="http://schemas.microsoft.com/office/word/2006/wordml" xmlns:wps="http://schemas.microsoft.com/office/word/2010/wordprocessingShape" mc:Ignorable="w14 wp14">
-  <w:docDefaults>
-    <w:rPrDefault>
-      <w:rPr>
-        <w:rFonts w:asciiTheme="minorHAnsi" w:eastAsiaTheme="minorHAnsi" w:hAnsiTheme="minorHAnsi" w:cstheme="minorBidi"/>
-        <w:sz w:val="22"/>
-        <w:szCs w:val="22"/>
-        <w:lang w:val="en-US" w:eastAsia="en-US" w:bidi="ar-SA"/>
-      </w:rPr>
-    </w:rPrDefault>
-    <w:pPrDefault>
-      <w:pPr>
-        <w:spacing w:after="160" w:line="259" w:lineRule="auto"/>
-      </w:pPr>
-    </w:pPrDefault>
-  </w:docDefaults>
-  <w:latentStyles w:defLockedState="0" w:defUIPriority="99" w:defSemiHidden="1" w:defUnhideWhenUsed="1" w:defQFormat="0" w:count="267">
-    <w:lsdException w:name="Normal" w:semiHidden="0" w:uiPriority="0" w:unhideWhenUsed="0" w:qFormat="1"/>
-    <w:lsdException w:name="heading 1" w:semiHidden="0" w:uiPriority="9" w:unhideWhenUsed="0" w:qFormat="1"/>
-    <w:lsdException w:name="heading 2" w:uiPriority="9" w:qFormat="1"/>
-    <w:lsdException w:name="heading 3" w:uiPriority="9" w:qFormat="1"/>
-    <w:lsdException w:name="heading 4" w:uiPriority="9" w:qFormat="1"/>
-    <w:lsdException w:name="heading 5" w:uiPriority="9" w:qFormat="1"/>
-    <w:lsdException w:name="heading 6" w:uiPriority="9" w:qFormat="1"/>
-    <w:lsdException w:name="heading 7" w:uiPriority="9" w:qFormat="1"/>
-    <w:lsdException w:name="heading 8" w:uiPriority="9" w:qFormat="1"/>
-    <w:lsdException w:name="heading 9" w:uiPriority="9" w:qFormat="1"/>
-    <w:lsdException w:name="toc 1" w:uiPriority="39"/>
-    <w:lsdException w:name="toc 2" w:uiPriority="39"/>
-    <w:lsdException w:name="toc 3" w:uiPriority="39"/>
-    <w:lsdException w:name="toc 4" w:uiPriority="39"/>
-    <w:lsdException w:name="toc 5" w:uiPriority="39"/>
-    <w:lsdException w:name="toc 6" w:uiPriority="39"/>
-    <w:lsdException w:name="toc 7" w:uiPriority="39"/>
-    <w:lsdException w:name="toc 8" w:uiPriority="39"/>
-    <w:lsdException w:name="toc 9" w:uiPriority="39"/>
-    <w:lsdException w:name="caption" w:uiPriority="35" w:qFormat="1"/>
-    <w:lsdException w:name="Title" w:semiHidden="0" w:uiPriority="10" w:unhideWhenUsed="0" w:qFormat="1"/>
-    <w:lsdException w:name="Default Paragraph Font" w:uiPriority="1"/>
-    <w:lsdException w:name="Subtitle" w:semiHidden="0" w:uiPriority="11" w:unhideWhenUsed="0" w:qFormat="1"/>
-    <w:lsdException w:name="Strong" w:semiHidden="0" w:uiPriority="22" w:unhideWhenUsed="0" w:qFormat="1"/>
-    <w:lsdException w:name="Emphasis" w:semiHidden="0" w:uiPriority="20" w:unhideWhenUsed="0" w:qFormat="1"/>
-    <w:lsdException w:name="Table Grid" w:semiHidden="0" w:uiPriority="39" w:unhideWhenUsed="0"/>
-    <w:lsdException w:name="Placeholder Text" w:unhideWhenUsed="0"/>
-    <w:lsdException w:name="No Spacing" w:semiHidden="0" w:uiPriority="1" w:unhideWhenUsed="0" w:qFormat="1"/>
-    <w:lsdException w:name="Light Shading" w:semiHidden="0" w:uiPriority="60" w:unhideWhenUsed="0"/>
-    <w:lsdException w:name="Light List" w:semiHidden="0" w:uiPriority="61" w:unhideWhenUsed="0"/>
-    <w:lsdException w:name="Light Grid" w:semiHidden="0" w:uiPriority="62" w:unhideWhenUsed="0"/>
-    <w:lsdException w:name="Medium Shading 1" w:semiHidden="0" w:uiPriority="63" w:unhideWhenUsed="0"/>
-    <w:lsdException w:name="Medium Shading 2" w:semiHidden="0" w:uiPriority="64" w:unhideWhenUsed="0"/>
-    <w:lsdException w:name="Medium List 1" w:semiHidden="0" w:uiPriority="65" w:unhideWhenUsed="0"/>
-    <w:lsdException w:name="Medium List 2" w:semiHidden="0" w:uiPriority="66" w:unhideWhenUsed="0"/>
-    <w:lsdException w:name="Medium Grid 1" w:semiHidden="0" w:uiPriority="67" w:unhideWhenUsed="0"/>
-    <w:lsdException w:name="Medium Grid 2" w:semiHidden="0" w:uiPriority="68" w:unhideWhenUsed="0"/>
-    <w:lsdException w:name="Medium Grid 3" w:semiHidden="0" w:uiPriority="69" w:unhideWhenUsed="0"/>
-    <w:lsdException w:name="Dark List" w:semiHidden="0" w:uiPriority="70" w:unhideWhenUsed="0"/>
-    <w:lsdException w:name="Colorful Shading" w:semiHidden="0" w:uiPriority="71" w:unhideWhenUsed="0"/>
-    <w:lsdException w:name="Colorful List" w:semiHidden="0" w:uiPriority="72" w:unhideWhenUsed="0"/>
-    <w:lsdException w:name="Colorful Grid" w:semiHidden="0" w:uiPriority="73" w:unhideWhenUsed="0"/>
-    <w:lsdException w:name="Light Shading Accent 1" w:semiHidden="0" w:uiPriority="60" w:unhideWhenUsed="0"/>
-    <w:lsdException w:name="Light List Accent 1" w:semiHidden="0" w:uiPriority="61" w:unhideWhenUsed="0"/>
-    <w:lsdException w:name="Light Grid Accent 1" w:semiHidden="0" w:uiPriority="62" w:unhideWhenUsed="0"/>
-    <w:lsdException w:name="Medium Shading 1 Accent 1" w:semiHidden="0" w:uiPriority="63" w:unhideWhenUsed="0"/>
-    <w:lsdException w:name="Medium Shading 2 Accent 1" w:semiHidden="0" w:uiPriority="64" w:unhideWhenUsed="0"/>
-    <w:lsdException w:name="Medium List 1 Accent 1" w:semiHidden="0" w:uiPriority="65" w:unhideWhenUsed="0"/>
-    <w:lsdException w:name="Revision" w:unhideWhenUsed="0"/>
-    <w:lsdException w:name="List Paragraph" w:semiHidden="0" w:uiPriority="34" w:unhideWhenUsed="0" w:qFormat="1"/>
-    <w:lsdException w:name="Quote" w:semiHidden="0" w:uiPriority="29" w:unhideWhenUsed="0" w:qFormat="1"/>
-    <w:lsdException w:name="Intense Quote" w:semiHidden="0" w:uiPriority="30" w:unhideWhenUsed="0" w:qFormat="1"/>
-    <w:lsdException w:name="Medium List 2 Accent 1" w:semiHidden="0" w:uiPriority="66" w:unhideWhenUsed="0"/>
-    <w:lsdException w:name="Medium Grid 1 Accent 1" w:semiHidden="0" w:uiPriority="67" w:unhideWhenUsed="0"/>
-    <w:lsdException w:name="Medium Grid 2 Accent 1" w:semiHidden="0" w:uiPriority="68" w:unhideWhenUsed="0"/>
-    <w:lsdException w:name="Medium Grid 3 Accent 1" w:semiHidden="0" w:uiPriority="69" w:unhideWhenUsed="0"/>
-    <w:lsdException w:name="Dark List Accent 1" w:semiHidden="0" w:uiPriority="70" w:unhideWhenUsed="0"/>
-    <w:lsdException w:name="Colorful Shading Accent 1" w:semiHidden="0" w:uiPriority="71" w:unhideWhenUsed="0"/>
-    <w:lsdException w:name="Colorful List Accent 1" w:semiHidden="0" w:uiPriority="72" w:unhideWhenUsed="0"/>
-    <w:lsdException w:name="Colorful Grid Accent 1" w:semiHidden="0" w:uiPriority="73" w:unhideWhenUsed="0"/>
-    <w:lsdException w:name="Light Shading Accent 2" w:semiHidden="0" w:uiPriority="60" w:unhideWhenUsed="0"/>
-    <w:lsdException w:name="Light List Accent 2" w:semiHidden="0" w:uiPriority="61" w:unhideWhenUsed="0"/>
-    <w:lsdException w:name="Light Grid Accent 2" w:semiHidden="0" w:uiPriority="62" w:unhideWhenUsed="0"/>
-    <w:lsdException w:name="Medium Shading 1 Accent 2" w:semiHidden="0" w:uiPriority="63" w:unhideWhenUsed="0"/>
-    <w:lsdException w:name="Medium Shading 2 Accent 2" w:semiHidden="0" w:uiPriority="64" w:unhideWhenUsed="0"/>
-    <w:lsdException w:name="Medium List 1 Accent 2" w:semiHidden="0" w:uiPriority="65" w:unhideWhenUsed="0"/>
-    <w:lsdException w:name="Medium List 2 Accent 2" w:semiHidden="0" w:uiPriority="66" w:unhideWhenUsed="0"/>
-    <w:lsdException w:name="Medium Grid 1 Accent 2" w:semiHidden="0" w:uiPriority="67" w:unhideWhenUsed="0"/>
-    <w:lsdException w:name="Medium Grid 2 Accent 2" w:semiHidden="0" w:uiPriority="68" w:unhideWhenUsed="0"/>
-    <w:lsdException w:name="Medium Grid 3 Accent 2" w:semiHidden="0" w:uiPriority="69" w:unhideWhenUsed="0"/>
-    <w:lsdException w:name="Dark List Accent 2" w:semiHidden="0" w:uiPriority="70" w:unhideWhenUsed="0"/>
-    <w:lsdException w:name="Colorful Shading Accent 2" w:semiHidden="0" w:uiPriority="71" w:unhideWhenUsed="0"/>
-    <w:lsdException w:name="Colorful List Accent 2" w:semiHidden="0" w:uiPriority="72" w:unhideWhenUsed="0"/>
-    <w:lsdException w:name="Colorful Grid Accent 2" w:semiHidden="0" w:uiPriority="73" w:unhideWhenUsed="0"/>
-    <w:lsdException w:name="Light Shading Accent 3" w:semiHidden="0" w:uiPriority="60" w:unhideWhenUsed="0"/>
-    <w:lsdException w:name="Light List Accent 3" w:semiHidden="0" w:uiPriority="61" w:unhideWhenUsed="0"/>
-    <w:lsdException w:name="Light Grid Accent 3" w:semiHidden="0" w:uiPriority="62" w:unhideWhenUsed="0"/>
-    <w:lsdException w:name="Medium Shading 1 Accent 3" w:semiHidden="0" w:uiPriority="63" w:unhideWhenUsed="0"/>
-    <w:lsdException w:name="Medium Shading 2 Accent 3" w:semiHidden="0" w:uiPriority="64" w:unhideWhenUsed="0"/>
-    <w:lsdException w:name="Medium List 1 Accent 3" w:semiHidden="0" w:uiPriority="65" w:unhideWhenUsed="0"/>
-    <w:lsdException w:name="Medium List 2 Accent 3" w:semiHidden="0" w:uiPriority="66" w:unhideWhenUsed="0"/>
-    <w:lsdException w:name="Medium Grid 1 Accent 3" w:semiHidden="0" w:uiPriority="67" w:unhideWhenUsed="0"/>
-    <w:lsdException w:name="Medium Grid 2 Accent 3" w:semiHidden="0" w:uiPriority="68" w:unhideWhenUsed="0"/>
-    <w:lsdException w:name="Medium Grid 3 Accent 3" w:semiHidden="0" w:uiPriority="69" w:unhideWhenUsed="0"/>
-    <w:lsdException w:name="Dark List Accent 3" w:semiHidden="0" w:uiPriority="70" w:unhideWhenUsed="0"/>
-    <w:lsdException w:name="Colorful Shading Accent 3" w:semiHidden="0" w:uiPriority="71" w:unhideWhenUsed="0"/>
-    <w:lsdException w:name="Colorful List Accent 3" w:semiHidden="0" w:uiPriority="72" w:unhideWhenUsed="0"/>
-    <w:lsdException w:name="Colorful Grid Accent 3" w:semiHidden="0" w:uiPriority="73" w:unhideWhenUsed="0"/>
-    <w:lsdException w:name="Light Shading Accent 4" w:semiHidden="0" w:uiPriority="60" w:unhideWhenUsed="0"/>
-    <w:lsdException w:name="Light List Accent 4" w:semiHidden="0" w:uiPriority="61" w:unhideWhenUsed="0"/>
-    <w:lsdException w:name="Light Grid Accent 4" w:semiHidden="0" w:uiPriority="62" w:unhideWhenUsed="0"/>
-    <w:lsdException w:name="Medium Shading 1 Accent 4" w:semiHidden="0" w:uiPriority="63" w:unhideWhenUsed="0"/>
-    <w:lsdException w:name="Medium Shading 2 Accent 4" w:semiHidden="0" w:uiPriority="64" w:unhideWhenUsed="0"/>
-    <w:lsdException w:name="Medium List 1 Accent 4" w:semiHidden="0" w:uiPriority="65" w:unhideWhenUsed="0"/>
-    <w:lsdException w:name="Medium List 2 Accent 4" w:semiHidden="0" w:uiPriority="66" w:unhideWhenUsed="0"/>
-    <w:lsdException w:name="Medium Grid 1 Accent 4" w:semiHidden="0" w:uiPriority="67" w:unhideWhenUsed="0"/>
-    <w:lsdException w:name="Medium Grid 2 Accent 4" w:semiHidden="0" w:uiPriority="68" w:unhideWhenUsed="0"/>
-    <w:lsdException w:name="Medium Grid 3 Accent 4" w:semiHidden="0" w:uiPriority="69" w:unhideWhenUsed="0"/>
-    <w:lsdException w:name="Dark List Accent 4" w:semiHidden="0" w:uiPriority="70" w:unhideWhenUsed="0"/>
-    <w:lsdException w:name="Colorful Shading Accent 4" w:semiHidden="0" w:uiPriority="71" w:unhideWhenUsed="0"/>
-    <w:lsdException w:name="Colorful List Accent 4" w:semiHidden="0" w:uiPriority="72" w:unhideWhenUsed="0"/>
-    <w:lsdException w:name="Colorful Grid Accent 4" w:semiHidden="0" w:uiPriority="73" w:unhideWhenUsed="0"/>
-    <w:lsdException w:name="Light Shading Accent 5" w:semiHidden="0" w:uiPriority="60" w:unhideWhenUsed="0"/>
-    <w:lsdException w:name="Light List Accent 5" w:semiHidden="0" w:uiPriority="61" w:unhideWhenUsed="0"/>
-    <w:lsdException w:name="Light Grid Accent 5" w:semiHidden="0" w:uiPriority="62" w:unhideWhenUsed="0"/>
-    <w:lsdException w:name="Medium Shading 1 Accent 5" w:semiHidden="0" w:uiPriority="63" w:unhideWhenUsed="0"/>
-    <w:lsdException w:name="Medium Shading 2 Accent 5" w:semiHidden="0" w:uiPriority="64" w:unhideWhenUsed="0"/>
-    <w:lsdException w:name="Medium List 1 Accent 5" w:semiHidden="0" w:uiPriority="65" w:unhideWhenUsed="0"/>
-    <w:lsdException w:name="Medium List 2 Accent 5" w:semiHidden="0" w:uiPriority="66" w:unhideWhenUsed="0"/>
-    <w:lsdException w:name="Medium Grid 1 Accent 5" w:semiHidden="0" w:uiPriority="67" w:unhideWhenUsed="0"/>
-    <w:lsdException w:name="Medium Grid 2 Accent 5" w:semiHidden="0" w:uiPriority="68" w:unhideWhenUsed="0"/>
-    <w:lsdException w:name="Medium Grid 3 Accent 5" w:semiHidden="0" w:uiPriority="69" w:unhideWhenUsed="0"/>
-    <w:lsdException w:name="Dark List Accent 5" w:semiHidden="0" w:uiPriority="70" w:unhideWhenUsed="0"/>
-    <w:lsdException w:name="Colorful Shading Accent 5" w:semiHidden="0" w:uiPriority="71" w:unhideWhenUsed="0"/>
-    <w:lsdException w:name="Colorful List Accent 5" w:semiHidden="0" w:uiPriority="72" w:unhideWhenUsed="0"/>
-    <w:lsdException w:name="Colorful Grid Accent 5" w:semiHidden="0" w:uiPriority="73" w:unhideWhenUsed="0"/>
-    <w:lsdException w:name="Light Shading Accent 6" w:semiHidden="0" w:uiPriority="60" w:unhideWhenUsed="0"/>
-    <w:lsdException w:name="Light List Accent 6" w:semiHidden="0" w:uiPriority="61" w:unhideWhenUsed="0"/>
-    <w:lsdException w:name="Light Grid Accent 6" w:semiHidden="0" w:uiPriority="62" w:unhideWhenUsed="0"/>
-    <w:lsdException w:name="Medium Shading 1 Accent 6" w:semiHidden="0" w:uiPriority="63" w:unhideWhenUsed="0"/>
-    <w:lsdException w:name="Medium Shading 2 Accent 6" w:semiHidden="0" w:uiPriority="64" w:unhideWhenUsed="0"/>
-    <w:lsdException w:name="Medium List 1 Accent 6" w:semiHidden="0" w:uiPriority="65" w:unhideWhenUsed="0"/>
-    <w:lsdException w:name="Medium List 2 Accent 6" w:semiHidden="0" w:uiPriority="66" w:unhideWhenUsed="0"/>
-    <w:lsdException w:name="Medium Grid 1 Accent 6" w:semiHidden="0" w:uiPriority="67" w:unhideWhenUsed="0"/>
-    <w:lsdException w:name="Medium Grid 2 Accent 6" w:semiHidden="0" w:uiPriority="68" w:unhideWhenUsed="0"/>
-    <w:lsdException w:name="Medium Grid 3 Accent 6" w:semiHidden="0" w:uiPriority="69" w:unhideWhenUsed="0"/>
-    <w:lsdException w:name="Dark List Accent 6" w:semiHidden="0" w:uiPriority="70" w:unhideWhenUsed="0"/>
-    <w:lsdException w:name="Colorful Shading Accent 6" w:semiHidden="0" w:uiPriority="71" w:unhideWhenUsed="0"/>
-    <w:lsdException w:name="Colorful List Accent 6" w:semiHidden="0" w:uiPriority="72" w:unhideWhenUsed="0"/>
-    <w:lsdException w:name="Colorful Grid Accent 6" w:semiHidden="0" w:uiPriority="73" w:unhideWhenUsed="0"/>
-    <w:lsdException w:name="Subtle Emphasis" w:semiHidden="0" w:uiPriority="19" w:unhideWhenUsed="0" w:qFormat="1"/>
-    <w:lsdException w:name="Intense Emphasis" w:semiHidden="0" w:uiPriority="21" w:unhideWhenUsed="0" w:qFormat="1"/>
-    <w:lsdException w:name="Subtle Reference" w:semiHidden="0" w:uiPriority="31" w:unhideWhenUsed="0" w:qFormat="1"/>
-    <w:lsdException w:name="Intense Reference" w:semiHidden="0" w:uiPriority="32" w:unhideWhenUsed="0" w:qFormat="1"/>
-    <w:lsdException w:name="Book Title" w:semiHidden="0" w:uiPriority="33" w:unhideWhenUsed="0" w:qFormat="1"/>
-    <w:lsdException w:name="Bibliography" w:uiPriority="37"/>
-    <w:lsdException w:name="TOC Heading" w:uiPriority="39" w:qFormat="1"/>
+  <w:latentStyles w:defLockedState="0" w:defUIPriority="99" w:defSemiHidden="0" w:defUnhideWhenUsed="0" w:defQFormat="0" w:count="371">
+    <w:lsdException w:name="Normal" w:uiPriority="0" w:qFormat="1"/>
+    <w:lsdException w:name="heading 1" w:uiPriority="9" w:qFormat="1"/>
+    <w:lsdException w:name="heading 2" w:semiHidden="1" w:uiPriority="9" w:unhideWhenUsed="1" w:qFormat="1"/>
+    <w:lsdException w:name="heading 3" w:semiHidden="1" w:uiPriority="9" w:unhideWhenUsed="1" w:qFormat="1"/>
+    <w:lsdException w:name="heading 4" w:semiHidden="1" w:uiPriority="9" w:unhideWhenUsed="1" w:qFormat="1"/>
+    <w:lsdException w:name="heading 5" w:semiHidden="1" w:uiPriority="9" w:unhideWhenUsed="1" w:qFormat="1"/>
+    <w:lsdException w:name="heading 6" w:semiHidden="1" w:uiPriority="9" w:unhideWhenUsed="1" w:qFormat="1"/>
+    <w:lsdException w:name="heading 7" w:semiHidden="1" w:uiPriority="9" w:unhideWhenUsed="1" w:qFormat="1"/>
+    <w:lsdException w:name="heading 8" w:semiHidden="1" w:uiPriority="9" w:unhideWhenUsed="1" w:qFormat="1"/>
+    <w:lsdException w:name="heading 9" w:semiHidden="1" w:uiPriority="9" w:unhideWhenUsed="1" w:qFormat="1"/>
+    <w:lsdException w:name="index 1" w:semiHidden="1" w:unhideWhenUsed="1"/>
+    <w:lsdException w:name="index 2" w:semiHidden="1" w:unhideWhenUsed="1"/>
+    <w:lsdException w:name="index 3" w:semiHidden="1" w:unhideWhenUsed="1"/>
+    <w:lsdException w:name="index 4" w:semiHidden="1" w:unhideWhenUsed="1"/>
+    <w:lsdException w:name="index 5" w:semiHidden="1" w:unhideWhenUsed="1"/>
+    <w:lsdException w:name="index 6" w:semiHidden="1" w:unhideWhenUsed="1"/>
+    <w:lsdException w:name="index 7" w:semiHidden="1" w:unhideWhenUsed="1"/>
+    <w:lsdException w:name="index 8" w:semiHidden="1" w:unhideWhenUsed="1"/>
+    <w:lsdException w:name="index 9" w:semiHidden="1" w:unhideWhenUsed="1"/>
+    <w:lsdException w:name="toc 1" w:semiHidden="1" w:uiPriority="39" w:unhideWhenUsed="1"/>
+    <w:lsdException w:name="toc 2" w:semiHidden="1" w:uiPriority="39" w:unhideWhenUsed="1"/>
+    <w:lsdException w:name="toc 3" w:semiHidden="1" w:uiPriority="39" w:unhideWhenUsed="1"/>
+    <w:lsdException w:name="toc 4" w:semiHidden="1" w:uiPriority="39" w:unhideWhenUsed="1"/>
+    <w:lsdException w:name="toc 5" w:semiHidden="1" w:uiPriority="39" w:unhideWhenUsed="1"/>
+    <w:lsdException w:name="toc 6" w:semiHidden="1" w:uiPriority="39" w:unhideWhenUsed="1"/>
+    <w:lsdException w:name="toc 7" w:semiHidden="1" w:uiPriority="39" w:unhideWhenUsed="1"/>
+    <w:lsdException w:name="toc 8" w:semiHidden="1" w:uiPriority="39" w:unhideWhenUsed="1"/>
+    <w:lsdException w:name="toc 9" w:semiHidden="1" w:uiPriority="39" w:unhideWhenUsed="1"/>
+    <w:lsdException w:name="Normal Indent" w:semiHidden="1" w:unhideWhenUsed="1"/>
+    <w:lsdException w:name="footnote text" w:semiHidden="1" w:unhideWhenUsed="1"/>
+    <w:lsdException w:name="annotation text" w:semiHidden="1" w:unhideWhenUsed="1"/>
+    <w:lsdException w:name="header" w:semiHidden="1" w:unhideWhenUsed="1"/>
+    <w:lsdException w:name="footer" w:semiHidden="1" w:unhideWhenUsed="1"/>
+    <w:lsdException w:name="index heading" w:semiHidden="1" w:unhideWhenUsed="1"/>
+    <w:lsdException w:name="caption" w:semiHidden="1" w:uiPriority="35" w:unhideWhenUsed="1" w:qFormat="1"/>
+    <w:lsdException w:name="table of figures" w:semiHidden="1" w:unhideWhenUsed="1"/>
+    <w:lsdException w:name="envelope address" w:semiHidden="1" w:unhideWhenUsed="1"/>
+    <w:lsdException w:name="envelope return" w:semiHidden="1" w:unhideWhenUsed="1"/>
+    <w:lsdException w:name="footnote reference" w:semiHidden="1" w:unhideWhenUsed="1"/>
+    <w:lsdException w:name="annotation reference" w:semiHidden="1" w:unhideWhenUsed="1"/>
+    <w:lsdException w:name="line number" w:semiHidden="1" w:unhideWhenUsed="1"/>
+    <w:lsdException w:name="page number" w:semiHidden="1" w:unhideWhenUsed="1"/>
+    <w:lsdException w:name="endnote reference" w:semiHidden="1" w:unhideWhenUsed="1"/>
+    <w:lsdException w:name="endnote text" w:semiHidden="1" w:unhideWhenUsed="1"/>
+    <w:lsdException w:name="table of authorities" w:semiHidden="1" w:unhideWhenUsed="1"/>
+    <w:lsdException w:name="macro" w:semiHidden="1" w:unhideWhenUsed="1"/>
+    <w:lsdException w:name="toa heading" w:semiHidden="1" w:unhideWhenUsed="1"/>
+    <w:lsdException w:name="List" w:semiHidden="1" w:unhideWhenUsed="1"/>
+    <w:lsdException w:name="List Bullet" w:semiHidden="1" w:unhideWhenUsed="1"/>
+    <w:lsdException w:name="List Number" w:semiHidden="1" w:unhideWhenUsed="1"/>
+    <w:lsdException w:name="List 2" w:semiHidden="1" w:unhideWhenUsed="1"/>
+    <w:lsdException w:name="List 3" w:semiHidden="1" w:unhideWhenUsed="1"/>
+    <w:lsdException w:name="List 4" w:semiHidden="1" w:unhideWhenUsed="1"/>
+    <w:lsdException w:name="List 5" w:semiHidden="1" w:unhideWhenUsed="1"/>
+    <w:lsdException w:name="List Bullet 2" w:semiHidden="1" w:unhideWhenUsed="1"/>
+    <w:lsdException w:name="List Bullet 3" w:semiHidden="1" w:unhideWhenUsed="1"/>
+    <w:lsdException w:name="List Bullet 4" w:semiHidden="1" w:unhideWhenUsed="1"/>
+    <w:lsdException w:name="List Bullet 5" w:semiHidden="1" w:unhideWhenUsed="1"/>
+    <w:lsdException w:name="List Number 2" w:semiHidden="1" w:unhideWhenUsed="1"/>
+    <w:lsdException w:name="List Number 3" w:semiHidden="1" w:unhideWhenUsed="1"/>
+    <w:lsdException w:name="List Number 4" w:semiHidden="1" w:unhideWhenUsed="1"/>
+    <w:lsdException w:name="List Number 5" w:semiHidden="1" w:unhideWhenUsed="1"/>
+    <w:lsdException w:name="Title" w:uiPriority="10" w:qFormat="1"/>
+    <w:lsdException w:name="Closing" w:semiHidden="1" w:unhideWhenUsed="1"/>
+    <w:lsdException w:name="Signature" w:semiHidden="1" w:unhideWhenUsed="1"/>
+    <w:lsdException w:name="Default Paragraph Font" w:semiHidden="1" w:uiPriority="1" w:unhideWhenUsed="1"/>
+    <w:lsdException w:name="Body Text" w:semiHidden="1" w:unhideWhenUsed="1"/>
+    <w:lsdException w:name="Body Text Indent" w:semiHidden="1" w:unhideWhenUsed="1"/>
+    <w:lsdException w:name="List Continue" w:semiHidden="1" w:unhideWhenUsed="1"/>
+    <w:lsdException w:name="List Continue 2" w:semiHidden="1" w:unhideWhenUsed="1"/>
+    <w:lsdException w:name="List Continue 3" w:semiHidden="1" w:unhideWhenUsed="1"/>
+    <w:lsdException w:name="List Continue 4" w:semiHidden="1" w:unhideWhenUsed="1"/>
+    <w:lsdException w:name="List Continue 5" w:semiHidden="1" w:unhideWhenUsed="1"/>
+    <w:lsdException w:name="Message Header" w:semiHidden="1" w:unhideWhenUsed="1"/>
+    <w:lsdException w:name="Subtitle" w:uiPriority="11" w:qFormat="1"/>
+    <w:lsdException w:name="Salutation" w:semiHidden="1" w:unhideWhenUsed="1"/>
+    <w:lsdException w:name="Date" w:semiHidden="1" w:unhideWhenUsed="1"/>
+    <w:lsdException w:name="Body Text First Indent" w:semiHidden="1" w:unhideWhenUsed="1"/>
+    <w:lsdException w:name="Body Text First Indent 2" w:semiHidden="1" w:unhideWhenUsed="1"/>
+    <w:lsdException w:name="Note Heading" w:semiHidden="1" w:unhideWhenUsed="1"/>
+    <w:lsdException w:name="Body Text 2" w:semiHidden="1" w:unhideWhenUsed="1"/>
+    <w:lsdException w:name="Body Text 3" w:semiHidden="1" w:unhideWhenUsed="1"/>
+    <w:lsdException w:name="Body Text Indent 2" w:semiHidden="1" w:unhideWhenUsed="1"/>
+    <w:lsdException w:name="Body Text Indent 3" w:semiHidden="1" w:unhideWhenUsed="1"/>
+    <w:lsdException w:name="Block Text" w:semiHidden="1" w:unhideWhenUsed="1"/>
+    <w:lsdException w:name="Hyperlink" w:semiHidden="1" w:unhideWhenUsed="1"/>
+    <w:lsdException w:name="FollowedHyperlink" w:semiHidden="1" w:unhideWhenUsed="1"/>
+    <w:lsdException w:name="Strong" w:uiPriority="22" w:qFormat="1"/>
+    <w:lsdException w:name="Emphasis" w:uiPriority="20" w:qFormat="1"/>
+    <w:lsdException w:name="Document Map" w:semiHidden="1" w:unhideWhenUsed="1"/>
+    <w:lsdException w:name="Plain Text" w:semiHidden="1" w:unhideWhenUsed="1"/>
+    <w:lsdException w:name="E-mail Signature" w:semiHidden="1" w:unhideWhenUsed="1"/>
+    <w:lsdException w:name="HTML Top of Form" w:semiHidden="1" w:unhideWhenUsed="1"/>
+    <w:lsdException w:name="HTML Bottom of Form" w:semiHidden="1" w:unhideWhenUsed="1"/>
+    <w:lsdException w:name="Normal (Web)" w:semiHidden="1" w:unhideWhenUsed="1"/>
+    <w:lsdException w:name="HTML Acronym" w:semiHidden="1" w:unhideWhenUsed="1"/>
+    <w:lsdException w:name="HTML Address" w:semiHidden="1" w:unhideWhenUsed="1"/>
+    <w:lsdException w:name="HTML Cite" w:semiHidden="1" w:unhideWhenUsed="1"/>
+    <w:lsdException w:name="HTML Code" w:semiHidden="1" w:unhideWhenUsed="1"/>
+    <w:lsdException w:name="HTML Definition" w:semiHidden="1" w:unhideWhenUsed="1"/>
+    <w:lsdException w:name="HTML Keyboard" w:semiHidden="1" w:unhideWhenUsed="1"/>
+    <w:lsdException w:name="HTML Preformatted" w:semiHidden="1" w:unhideWhenUsed="1"/>
+    <w:lsdException w:name="HTML Sample" w:semiHidden="1" w:unhideWhenUsed="1"/>
+    <w:lsdException w:name="HTML Typewriter" w:semiHidden="1" w:unhideWhenUsed="1"/>
+    <w:lsdException w:name="HTML Variable" w:semiHidden="1" w:unhideWhenUsed="1"/>
+    <w:lsdException w:name="Normal Table" w:semiHidden="1" w:unhideWhenUsed="1"/>
+    <w:lsdException w:name="annotation subject" w:semiHidden="1" w:unhideWhenUsed="1"/>
+    <w:lsdException w:name="No List" w:semiHidden="1" w:unhideWhenUsed="1"/>
+    <w:lsdException w:name="Outline List 1" w:semiHidden="1" w:unhideWhenUsed="1"/>
+    <w:lsdException w:name="Outline List 2" w:semiHidden="1" w:unhideWhenUsed="1"/>
+    <w:lsdException w:name="Outline List 3" w:semiHidden="1" w:unhideWhenUsed="1"/>
+    <w:lsdException w:name="Table Simple 1" w:semiHidden="1" w:unhideWhenUsed="1"/>
+    <w:lsdException w:name="Table Simple 2" w:semiHidden="1" w:unhideWhenUsed="1"/>
+    <w:lsdException w:name="Table Simple 3" w:semiHidden="1" w:unhideWhenUsed="1"/>
+    <w:lsdException w:name="Table Classic 1" w:semiHidden="1" w:unhideWhenUsed="1"/>
+    <w:lsdException w:name="Table Classic 2" w:semiHidden="1" w:unhideWhenUsed="1"/>
+    <w:lsdException w:name="Table Classic 3" w:semiHidden="1" w:unhideWhenUsed="1"/>
+    <w:lsdException w:name="Table Classic 4" w:semiHidden="1" w:unhideWhenUsed="1"/>
+    <w:lsdException w:name="Table Colorful 1" w:semiHidden="1" w:unhideWhenUsed="1"/>
+    <w:lsdException w:name="Table Colorful 2" w:semiHidden="1" w:unhideWhenUsed="1"/>
+    <w:lsdException w:name="Table Colorful 3" w:semiHidden="1" w:unhideWhenUsed="1"/>
+    <w:lsdException w:name="Table Columns 1" w:semiHidden="1" w:unhideWhenUsed="1"/>
+    <w:lsdException w:name="Table Columns 2" w:semiHidden="1" w:unhideWhenUsed="1"/>
+    <w:lsdException w:name="Table Columns 3" w:semiHidden="1" w:unhideWhenUsed="1"/>
+    <w:lsdException w:name="Table Columns 4" w:semiHidden="1" w:unhideWhenUsed="1"/>
+    <w:lsdException w:name="Table Columns 5" w:semiHidden="1" w:unhideWhenUsed="1"/>
+    <w:lsdException w:name="Table Grid 1" w:semiHidden="1" w:unhideWhenUsed="1"/>
+    <w:lsdException w:name="Table Grid 2" w:semiHidden="1" w:unhideWhenUsed="1"/>
+    <w:lsdException w:name="Table Grid 3" w:semiHidden="1" w:unhideWhenUsed="1"/>
+    <w:lsdException w:name="Table Grid 4" w:semiHidden="1" w:unhideWhenUsed="1"/>
+    <w:lsdException w:name="Table Grid 5" w:semiHidden="1" w:unhideWhenUsed="1"/>
+    <w:lsdException w:name="Table Grid 6" w:semiHidden="1" w:unhideWhenUsed="1"/>
+    <w:lsdException w:name="Table Grid 7" w:semiHidden="1" w:unhideWhenUsed="1"/>
+    <w:lsdException w:name="Table Grid 8" w:semiHidden="1" w:unhideWhenUsed="1"/>
+    <w:lsdException w:name="Table List 1" w:semiHidden="1" w:unhideWhenUsed="1"/>
+    <w:lsdException w:name="Table List 2" w:semiHidden="1" w:unhideWhenUsed="1"/>
+    <w:lsdException w:name="Table List 3" w:semiHidden="1" w:unhideWhenUsed="1"/>
+    <w:lsdException w:name="Table List 4" w:semiHidden="1" w:unhideWhenUsed="1"/>
+    <w:lsdException w:name="Table List 5" w:semiHidden="1" w:unhideWhenUsed="1"/>
+    <w:lsdException w:name="Table List 6" w:semiHidden="1" w:unhideWhenUsed="1"/>
+    <w:lsdException w:name="Table List 7" w:semiHidden="1" w:unhideWhenUsed="1"/>
+    <w:lsdException w:name="Table List 8" w:semiHidden="1" w:unhideWhenUsed="1"/>
+    <w:lsdException w:name="Table 3D effects 1" w:semiHidden="1" w:unhideWhenUsed="1"/>
+    <w:lsdException w:name="Table 3D effects 2" w:semiHidden="1" w:unhideWhenUsed="1"/>
+    <w:lsdException w:name="Table 3D effects 3" w:semiHidden="1" w:unhideWhenUsed="1"/>
+    <w:lsdException w:name="Table Contemporary" w:semiHidden="1" w:unhideWhenUsed="1"/>
+    <w:lsdException w:name="Table Elegant" w:semiHidden="1" w:unhideWhenUsed="1"/>
+    <w:lsdException w:name="Table Professional" w:semiHidden="1" w:unhideWhenUsed="1"/>
+    <w:lsdException w:name="Table Subtle 1" w:semiHidden="1" w:unhideWhenUsed="1"/>
+    <w:lsdException w:name="Table Subtle 2" w:semiHidden="1" w:unhideWhenUsed="1"/>
+    <w:lsdException w:name="Table Web 1" w:semiHidden="1" w:unhideWhenUsed="1"/>
+    <w:lsdException w:name="Table Web 2" w:semiHidden="1" w:unhideWhenUsed="1"/>
+    <w:lsdException w:name="Table Web 3" w:semiHidden="1" w:unhideWhenUsed="1"/>
+    <w:lsdException w:name="Balloon Text" w:semiHidden="1" w:unhideWhenUsed="1"/>
+    <w:lsdException w:name="Table Grid" w:uiPriority="39"/>
+    <w:lsdException w:name="Table Theme" w:semiHidden="1" w:unhideWhenUsed="1"/>
+    <w:lsdException w:name="Placeholder Text" w:semiHidden="1"/>
+    <w:lsdException w:name="No Spacing" w:uiPriority="1" w:qFormat="1"/>
+    <w:lsdException w:name="Light Shading" w:uiPriority="60"/>
+    <w:lsdException w:name="Light List" w:uiPriority="61"/>
+    <w:lsdException w:name="Light Grid" w:uiPriority="62"/>
+    <w:lsdException w:name="Medium Shading 1" w:uiPriority="63"/>
+    <w:lsdException w:name="Medium Shading 2" w:uiPriority="64"/>
+    <w:lsdException w:name="Medium List 1" w:uiPriority="65"/>
+    <w:lsdException w:name="Medium List 2" w:uiPriority="66"/>
+    <w:lsdException w:name="Medium Grid 1" w:uiPriority="67"/>
+    <w:lsdException w:name="Medium Grid 2" w:uiPriority="68"/>
+    <w:lsdException w:name="Medium Grid 3" w:uiPriority="69"/>
+    <w:lsdException w:name="Dark List" w:uiPriority="70"/>
+    <w:lsdException w:name="Colorful Shading" w:uiPriority="71"/>
+    <w:lsdException w:name="Colorful List" w:uiPriority="72"/>
+    <w:lsdException w:name="Colorful Grid" w:uiPriority="73"/>
+    <w:lsdException w:name="Light Shading Accent 1" w:uiPriority="60"/>
+    <w:lsdException w:name="Light List Accent 1" w:uiPriority="61"/>
+    <w:lsdException w:name="Light Grid Accent 1" w:uiPriority="62"/>
+    <w:lsdException w:name="Medium Shading 1 Accent 1" w:uiPriority="63"/>
+    <w:lsdException w:name="Medium Shading 2 Accent 1" w:uiPriority="64"/>
+    <w:lsdException w:name="Medium List 1 Accent 1" w:uiPriority="65"/>
+    <w:lsdException w:name="Revision" w:semiHidden="1"/>
+    <w:lsdException w:name="List Paragraph" w:uiPriority="34" w:qFormat="1"/>
+    <w:lsdException w:name="Quote" w:uiPriority="29" w:qFormat="1"/>
+    <w:lsdException w:name="Intense Quote" w:uiPriority="30" w:qFormat="1"/>
+    <w:lsdException w:name="Medium List 2 Accent 1" w:uiPriority="66"/>
+    <w:lsdException w:name="Medium Grid 1 Accent 1" w:uiPriority="67"/>
+    <w:lsdException w:name="Medium Grid 2 Accent 1" w:uiPriority="68"/>
+    <w:lsdException w:name="Medium Grid 3 Accent 1" w:uiPriority="69"/>
+    <w:lsdException w:name="Dark List Accent 1" w:uiPriority="70"/>
+    <w:lsdException w:name="Colorful Shading Accent 1" w:uiPriority="71"/>
+    <w:lsdException w:name="Colorful List Accent 1" w:uiPriority="72"/>
+    <w:lsdException w:name="Colorful Grid Accent 1" w:uiPriority="73"/>
+    <w:lsdException w:name="Light Shading Accent 2" w:uiPriority="60"/>
+    <w:lsdException w:name="Light List Accent 2" w:uiPriority="61"/>
+    <w:lsdException w:name="Light Grid Accent 2" w:uiPriority="62"/>
+    <w:lsdException w:name="Medium Shading 1 Accent 2" w:uiPriority="63"/>
+    <w:lsdException w:name="Medium Shading 2 Accent 2" w:uiPriority="64"/>
+    <w:lsdException w:name="Medium List 1 Accent 2" w:uiPriority="65"/>
+    <w:lsdException w:name="Medium List 2 Accent 2" w:uiPriority="66"/>
+    <w:lsdException w:name="Medium Grid 1 Accent 2" w:uiPriority="67"/>
+    <w:lsdException w:name="Medium Grid 2 Accent 2" w:uiPriority="68"/>
+    <w:lsdException w:name="Medium Grid 3 Accent 2" w:uiPriority="69"/>
+    <w:lsdException w:name="Dark List Accent 2" w:uiPriority="70"/>
+    <w:lsdException w:name="Colorful Shading Accent 2" w:uiPriority="71"/>
+    <w:lsdException w:name="Colorful List Accent 2" w:uiPriority="72"/>
+    <w:lsdException w:name="Colorful Grid Accent 2" w:uiPriority="73"/>
+    <w:lsdException w:name="Light Shading Accent 3" w:uiPriority="60"/>
+    <w:lsdException w:name="Light List Accent 3" w:uiPriority="61"/>
+    <w:lsdException w:name="Light Grid Accent 3" w:uiPriority="62"/>
+    <w:lsdException w:name="Medium Shading 1 Accent 3" w:uiPriority="63"/>
+    <w:lsdException w:name="Medium Shading 2 Accent 3" w:uiPriority="64"/>
+    <w:lsdException w:name="Medium List 1 Accent 3" w:uiPriority="65"/>
+    <w:lsdException w:name="Medium List 2 Accent 3" w:uiPriority="66"/>
+    <w:lsdException w:name="Medium Grid 1 Accent 3" w:uiPriority="67"/>
+    <w:lsdException w:name="Medium Grid 2 Accent 3" w:uiPriority="68"/>
+    <w:lsdException w:name="Medium Grid 3 Accent 3" w:uiPriority="69"/>
+    <w:lsdException w:name="Dark List Accent 3" w:uiPriority="70"/>
+    <w:lsdException w:name="Colorful Shading Accent 3" w:uiPriority="71"/>
+    <w:lsdException w:name="Colorful List Accent 3" w:uiPriority="72"/>
+    <w:lsdException w:name="Colorful Grid Accent 3" w:uiPriority="73"/>
+    <w:lsdException w:name="Light Shading Accent 4" w:uiPriority="60"/>
+    <w:lsdException w:name="Light List Accent 4" w:uiPriority="61"/>
+    <w:lsdException w:name="Light Grid Accent 4" w:uiPriority="62"/>
+    <w:lsdException w:name="Medium Shading 1 Accent 4" w:uiPriority="63"/>
+    <w:lsdException w:name="Medium Shading 2 Accent 4" w:uiPriority="64"/>
+    <w:lsdException w:name="Medium List 1 Accent 4" w:uiPriority="65"/>
+    <w:lsdException w:name="Medium List 2 Accent 4" w:uiPriority="66"/>
+    <w:lsdException w:name="Medium Grid 1 Accent 4" w:uiPriority="67"/>
+    <w:lsdException w:name="Medium Grid 2 Accent 4" w:uiPriority="68"/>
+    <w:lsdException w:name="Medium Grid 3 Accent 4" w:uiPriority="69"/>
+    <w:lsdException w:name="Dark List Accent 4" w:uiPriority="70"/>
+    <w:lsdException w:name="Colorful Shading Accent 4" w:uiPriority="71"/>
+    <w:lsdException w:name="Colorful List Accent 4" w:uiPriority="72"/>
+    <w:lsdException w:name="Colorful Grid Accent 4" w:uiPriority="73"/>
+    <w:lsdException w:name="Light Shading Accent 5" w:uiPriority="60"/>
+    <w:lsdException w:name="Light List Accent 5" w:uiPriority="61"/>
+    <w:lsdException w:name="Light Grid Accent 5" w:uiPriority="62"/>
+    <w:lsdException w:name="Medium Shading 1 Accent 5" w:uiPriority="63"/>
+    <w:lsdException w:name="Medium Shading 2 Accent 5" w:uiPriority="64"/>
+    <w:lsdException w:name="Medium List 1 Accent 5" w:uiPriority="65"/>
+    <w:lsdException w:name="Medium List 2 Accent 5" w:uiPriority="66"/>
+    <w:lsdException w:name="Medium Grid 1 Accent 5" w:uiPriority="67"/>
+    <w:lsdException w:name="Medium Grid 2 Accent 5" w:uiPriority="68"/>
+    <w:lsdException w:name="Medium Grid 3 Accent 5" w:uiPriority="69"/>
+    <w:lsdException w:name="Dark List Accent 5" w:uiPriority="70"/>
+    <w:lsdException w:name="Colorful Shading Accent 5" w:uiPriority="71"/>
+    <w:lsdException w:name="Colorful List Accent 5" w:uiPriority="72"/>
+    <w:lsdException w:name="Colorful Grid Accent 5" w:uiPriority="73"/>
+    <w:lsdException w:name="Light Shading Accent 6" w:uiPriority="60"/>
+    <w:lsdException w:name="Light List Accent 6" w:uiPriority="61"/>
+    <w:lsdException w:name="Light Grid Accent 6" w:uiPriority="62"/>
+    <w:lsdException w:name="Medium Shading 1 Accent 6" w:uiPriority="63"/>
+    <w:lsdException w:name="Medium Shading 2 Accent 6" w:uiPriority="64"/>
+    <w:lsdException w:name="Medium List 1 Accent 6" w:uiPriority="65"/>
+    <w:lsdException w:name="Medium List 2 Accent 6" w:uiPriority="66"/>
+    <w:lsdException w:name="Medium Grid 1 Accent 6" w:uiPriority="67"/>
+    <w:lsdException w:name="Medium Grid 2 Accent 6" w:uiPriority="68"/>
+    <w:lsdException w:name="Medium Grid 3 Accent 6" w:uiPriority="69"/>
+    <w:lsdException w:name="Dark List Accent 6" w:uiPriority="70"/>
+    <w:lsdException w:name="Colorful Shading Accent 6" w:uiPriority="71"/>
+    <w:lsdException w:name="Colorful List Accent 6" w:uiPriority="72"/>
+    <w:lsdException w:name="Colorful Grid Accent 6" w:uiPriority="73"/>
+    <w:lsdException w:name="Subtle Emphasis" w:uiPriority="19" w:qFormat="1"/>
+    <w:lsdException w:name="Intense Emphasis" w:uiPriority="21" w:qFormat="1"/>
+    <w:lsdException w:name="Subtle Reference" w:uiPriority="31" w:qFormat="1"/>
+    <w:lsdException w:name="Intense Reference" w:uiPriority="32" w:qFormat="1"/>
+    <w:lsdException w:name="Book Title" w:uiPriority="33" w:qFormat="1"/>
+    <w:lsdException w:name="Bibliography" w:semiHidden="1" w:uiPriority="37" w:unhideWhenUsed="1"/>
+    <w:lsdException w:name="TOC Heading" w:semiHidden="1" w:uiPriority="39" w:unhideWhenUsed="1" w:qFormat="1"/>
+    <w:lsdException w:name="Plain Table 1" w:uiPriority="41"/>
+    <w:lsdException w:name="Plain Table 2" w:uiPriority="42"/>
+    <w:lsdException w:name="Plain Table 3" w:uiPriority="43"/>
+    <w:lsdException w:name="Plain Table 4" w:uiPriority="44"/>
+    <w:lsdException w:name="Plain Table 5" w:uiPriority="45"/>
+    <w:lsdException w:name="Grid Table Light" w:uiPriority="40"/>
+    <w:lsdException w:name="Grid Table 1 Light" w:uiPriority="46"/>
+    <w:lsdException w:name="Grid Table 2" w:uiPriority="47"/>
+    <w:lsdException w:name="Grid Table 3" w:uiPriority="48"/>
+    <w:lsdException w:name="Grid Table 4" w:uiPriority="49"/>
+    <w:lsdException w:name="Grid Table 5 Dark" w:uiPriority="50"/>
+    <w:lsdException w:name="Grid Table 6 Colorful" w:uiPriority="51"/>
+    <w:lsdException w:name="Grid Table 7 Colorful" w:uiPriority="52"/>
+    <w:lsdException w:name="Grid Table 1 Light Accent 1" w:uiPriority="46"/>
+    <w:lsdException w:name="Grid Table 2 Accent 1" w:uiPriority="47"/>
+    <w:lsdException w:name="Grid Table 3 Accent 1" w:uiPriority="48"/>
+    <w:lsdException w:name="Grid Table 4 Accent 1" w:uiPriority="49"/>
+    <w:lsdException w:name="Grid Table 5 Dark Accent 1" w:uiPriority="50"/>
+    <w:lsdException w:name="Grid Table 6 Colorful Accent 1" w:uiPriority="51"/>
+    <w:lsdException w:name="Grid Table 7 Colorful Accent 1" w:uiPriority="52"/>
+    <w:lsdException w:name="Grid Table 1 Light Accent 2" w:uiPriority="46"/>
+    <w:lsdException w:name="Grid Table 2 Accent 2" w:uiPriority="47"/>
+    <w:lsdException w:name="Grid Table 3 Accent 2" w:uiPriority="48"/>
+    <w:lsdException w:name="Grid Table 4 Accent 2" w:uiPriority="49"/>
+    <w:lsdException w:name="Grid Table 5 Dark Accent 2" w:uiPriority="50"/>
+    <w:lsdException w:name="Grid Table 6 Colorful Accent 2" w:uiPriority="51"/>
+    <w:lsdException w:name="Grid Table 7 Colorful Accent 2" w:uiPriority="52"/>
+    <w:lsdException w:name="Grid Table 1 Light Accent 3" w:uiPriority="46"/>
+    <w:lsdException w:name="Grid Table 2 Accent 3" w:uiPriority="47"/>
+    <w:lsdException w:name="Grid Table 3 Accent 3" w:uiPriority="48"/>
+    <w:lsdException w:name="Grid Table 4 Accent 3" w:uiPriority="49"/>
+    <w:lsdException w:name="Grid Table 5 Dark Accent 3" w:uiPriority="50"/>
+    <w:lsdException w:name="Grid Table 6 Colorful Accent 3" w:uiPriority="51"/>
+    <w:lsdException w:name="Grid Table 7 Colorful Accent 3" w:uiPriority="52"/>
+    <w:lsdException w:name="Grid Table 1 Light Accent 4" w:uiPriority="46"/>
+    <w:lsdException w:name="Grid Table 2 Accent 4" w:uiPriority="47"/>
+    <w:lsdException w:name="Grid Table 3 Accent 4" w:uiPriority="48"/>
+    <w:lsdException w:name="Grid Table 4 Accent 4" w:uiPriority="49"/>
+    <w:lsdException w:name="Grid Table 5 Dark Accent 4" w:uiPriority="50"/>
+    <w:lsdException w:name="Grid Table 6 Colorful Accent 4" w:uiPriority="51"/>
+    <w:lsdException w:name="Grid Table 7 Colorful Accent 4" w:uiPriority="52"/>
+    <w:lsdException w:name="Grid Table 1 Light Accent 5" w:uiPriority="46"/>
+    <w:lsdException w:name="Grid Table 2 Accent 5" w:uiPriority="47"/>
+    <w:lsdException w:name="Grid Table 3 Accent 5" w:uiPriority="48"/>
+    <w:lsdException w:name="Grid Table 4 Accent 5" w:uiPriority="49"/>
+    <w:lsdException w:name="Grid Table 5 Dark Accent 5" w:uiPriority="50"/>
+    <w:lsdException w:name="Grid Table 6 Colorful Accent 5" w:uiPriority="51"/>
+    <w:lsdException w:name="Grid Table 7 Colorful Accent 5" w:uiPriority="52"/>
+    <w:lsdException w:name="Grid Table 1 Light Accent 6" w:uiPriority="46"/>
+    <w:lsdException w:name="Grid Table 2 Accent 6" w:uiPriority="47"/>
+    <w:lsdException w:name="Grid Table 3 Accent 6" w:uiPriority="48"/>
+    <w:lsdException w:name="Grid Table 4 Accent 6" w:uiPriority="49"/>
+    <w:lsdException w:name="Grid Table 5 Dark Accent 6" w:uiPriority="50"/>
+    <w:lsdException w:name="Grid Table 6 Colorful Accent 6" w:uiPriority="51"/>
+    <w:lsdException w:name="Grid Table 7 Colorful Accent 6" w:uiPriority="52"/>
+    <w:lsdException w:name="List Table 1 Light" w:uiPriority="46"/>
+    <w:lsdException w:name="List Table 2" w:uiPriority="47"/>
+    <w:lsdException w:name="List Table 3" w:uiPriority="48"/>
+    <w:lsdException w:name="List Table 4" w:uiPriority="49"/>
+    <w:lsdException w:name="List Table 5 Dark" w:uiPriority="50"/>
+    <w:lsdException w:name="List Table 6 Colorful" w:uiPriority="51"/>
+    <w:lsdException w:name="List Table 7 Colorful" w:uiPriority="52"/>
+    <w:lsdException w:name="List Table 1 Light Accent 1" w:uiPriority="46"/>
+    <w:lsdException w:name="List Table 2 Accent 1" w:uiPriority="47"/>
+    <w:lsdException w:name="List Table 3 Accent 1" w:uiPriority="48"/>
+    <w:lsdException w:name="List Table 4 Accent 1" w:uiPriority="49"/>
+    <w:lsdException w:name="List Table 5 Dark Accent 1" w:uiPriority="50"/>
+    <w:lsdException w:name="List Table 6 Colorful Accent 1" w:uiPriority="51"/>
+    <w:lsdException w:name="List Table 7 Colorful Accent 1" w:uiPriority="52"/>
+    <w:lsdException w:name="List Table 1 Light Accent 2" w:uiPriority="46"/>
+    <w:lsdException w:name="List Table 2 Accent 2" w:uiPriority="47"/>
+    <w:lsdException w:name="List Table 3 Accent 2" w:uiPriority="48"/>
+    <w:lsdException w:name="List Table 4 Accent 2" w:uiPriority="49"/>
+    <w:lsdException w:name="List Table 5 Dark Accent 2" w:uiPriority="50"/>
+    <w:lsdException w:name="List Table 6 Colorful Accent 2" w:uiPriority="51"/>
+    <w:lsdException w:name="List Table 7 Colorful Accent 2" w:uiPriority="52"/>
+    <w:lsdException w:name="List Table 1 Light Accent 3" w:uiPriority="46"/>
+    <w:lsdException w:name="List Table 2 Accent 3" w:uiPriority="47"/>
+    <w:lsdException w:name="List Table 3 Accent 3" w:uiPriority="48"/>
+    <w:lsdException w:name="List Table 4 Accent 3" w:uiPriority="49"/>
+    <w:lsdException w:name="List Table 5 Dark Accent 3" w:uiPriority="50"/>
+    <w:lsdException w:name="List Table 6 Colorful Accent 3" w:uiPriority="51"/>
+    <w:lsdException w:name="List Table 7 Colorful Accent 3" w:uiPriority="52"/>
+    <w:lsdException w:name="List Table 1 Light Accent 4" w:uiPriority="46"/>
+    <w:lsdException w:name="List Table 2 Accent 4" w:uiPriority="47"/>
+    <w:lsdException w:name="List Table 3 Accent 4" w:uiPriority="48"/>
+    <w:lsdException w:name="List Table 4 Accent 4" w:uiPriority="49"/>
+    <w:lsdException w:name="List Table 5 Dark Accent 4" w:uiPriority="50"/>
+    <w:lsdException w:name="List Table 6 Colorful Accent 4" w:uiPriority="51"/>
+    <w:lsdException w:name="List Table 7 Colorful Accent 4" w:uiPriority="52"/>
+    <w:lsdException w:name="List Table 1 Light Accent 5" w:uiPriority="46"/>
+    <w:lsdException w:name="List Table 2 Accent 5" w:uiPriority="47"/>
+    <w:lsdException w:name="List Table 3 Accent 5" w:uiPriority="48"/>
+    <w:lsdException w:name="List Table 4 Accent 5" w:uiPriority="49"/>
+    <w:lsdException w:name="List Table 5 Dark Accent 5" w:uiPriority="50"/>
+    <w:lsdException w:name="List Table 6 Colorful Accent 5" w:uiPriority="51"/>
+    <w:lsdException w:name="List Table 7 Colorful Accent 5" w:uiPriority="52"/>
+    <w:lsdException w:name="List Table 1 Light Accent 6" w:uiPriority="46"/>
+    <w:lsdException w:name="List Table 2 Accent 6" w:uiPriority="47"/>
+    <w:lsdException w:name="List Table 3 Accent 6" w:uiPriority="48"/>
+    <w:lsdException w:name="List Table 4 Accent 6" w:uiPriority="49"/>
+    <w:lsdException w:name="List Table 5 Dark Accent 6" w:uiPriority="50"/>
+    <w:lsdException w:name="List Table 6 Colorful Accent 6" w:uiPriority="51"/>
+    <w:lsdException w:name="List Table 7 Colorful Accent 6" w:uiPriority="52"/>
   </w:latentStyles>
   <w:style w:type="paragraph" w:default="1" w:styleId="Normal">
     <w:name w:val="Normal"/>
@@ -2265,7 +2219,7 @@
   <a:extraClrSchemeLst/>
   <a:extLst>
     <a:ext uri="{05A4C25C-085E-4340-85A3-A5531E510DB2}">
-      <thm15:themeFamily xmlns:thm15="http://schemas.microsoft.com/office/thememl/2012/main" xmlns="" name="Office Theme" id="{62F939B6-93AF-4DB8-9C6B-D6C7DFDC589F}" vid="{4A3C46E8-61CC-4603-A589-7422A47A8E4A}"/>
+      <thm15:themeFamily xmlns:thm15="http://schemas.microsoft.com/office/thememl/2012/main" name="Office Theme" id="{62F939B6-93AF-4DB8-9C6B-D6C7DFDC589F}" vid="{4A3C46E8-61CC-4603-A589-7422A47A8E4A}"/>
     </a:ext>
   </a:extLst>
 </a:theme>

</xml_diff>

<commit_message>
+ slot status Prep, Oper, Arch
</commit_message>
<xml_diff>
--- a/samples/design.docx
+++ b/samples/design.docx
@@ -313,7 +313,12 @@
         </w:numPr>
       </w:pPr>
       <w:r>
-        <w:t>Opearation: Administrator can turn off connection, and go to preparation to import data. That means existing data are intact. This is a method to fix something wrong in the examinee list.</w:t>
+        <w:t>Ope</w:t>
+      </w:r>
+      <w:bookmarkStart w:id="0" w:name="_GoBack"/>
+      <w:bookmarkEnd w:id="0"/>
+      <w:r>
+        <w:t>ration: Administrator can turn off connection, and go to preparation to import data. That means existing data are intact. This is a method to fix something wrong in the examinee list.</w:t>
       </w:r>
     </w:p>
     <w:p>
@@ -535,8 +540,6 @@
       <w:r>
         <w:t>So we have to design status tab item for each slot!</w:t>
       </w:r>
-      <w:bookmarkStart w:id="0" w:name="_GoBack"/>
-      <w:bookmarkEnd w:id="0"/>
     </w:p>
     <w:sectPr>
       <w:pgSz w:w="12240" w:h="15840"/>

</xml_diff>